<commit_message>
pending more modular tranformation
</commit_message>
<xml_diff>
--- a/project_report.docx
+++ b/project_report.docx
@@ -1,6 +1,6 @@
 
 <file path=word/document.xml><?xml version="1.0" encoding="utf-8"?>
-<w:document xmlns:wpc="http://schemas.microsoft.com/office/word/2010/wordprocessingCanvas" xmlns:mo="http://schemas.microsoft.com/office/mac/office/2008/main" xmlns:mc="http://schemas.openxmlformats.org/markup-compatibility/2006" xmlns:mv="urn:schemas-microsoft-com:mac:vml" xmlns:o="urn:schemas-microsoft-com:office:office" xmlns:r="http://schemas.openxmlformats.org/officeDocument/2006/relationships" xmlns:m="http://schemas.openxmlformats.org/officeDocument/2006/math" xmlns:v="urn:schemas-microsoft-com:vml" xmlns:wp14="http://schemas.microsoft.com/office/word/2010/wordprocessingDrawing" xmlns:wp="http://schemas.openxmlformats.org/drawingml/2006/wordprocessingDrawing" xmlns:w10="urn:schemas-microsoft-com:office:word" xmlns:w="http://schemas.openxmlformats.org/wordprocessingml/2006/main" xmlns:w14="http://schemas.microsoft.com/office/word/2010/wordml" xmlns:w15="http://schemas.microsoft.com/office/word/2012/wordml" xmlns:wpg="http://schemas.microsoft.com/office/word/2010/wordprocessingGroup" xmlns:wpi="http://schemas.microsoft.com/office/word/2010/wordprocessingInk" xmlns:wne="http://schemas.microsoft.com/office/word/2006/wordml" xmlns:wps="http://schemas.microsoft.com/office/word/2010/wordprocessingShape" mc:Ignorable="w14 w15 wp14">
+<w:document xmlns:wpc="http://schemas.microsoft.com/office/word/2010/wordprocessingCanvas" xmlns:cx="http://schemas.microsoft.com/office/drawing/2014/chartex" xmlns:cx1="http://schemas.microsoft.com/office/drawing/2015/9/8/chartex" xmlns:cx2="http://schemas.microsoft.com/office/drawing/2015/10/21/chartex" xmlns:cx3="http://schemas.microsoft.com/office/drawing/2016/5/9/chartex" xmlns:cx4="http://schemas.microsoft.com/office/drawing/2016/5/10/chartex" xmlns:cx5="http://schemas.microsoft.com/office/drawing/2016/5/11/chartex" xmlns:cx6="http://schemas.microsoft.com/office/drawing/2016/5/12/chartex" xmlns:cx7="http://schemas.microsoft.com/office/drawing/2016/5/13/chartex" xmlns:cx8="http://schemas.microsoft.com/office/drawing/2016/5/14/chartex" xmlns:mc="http://schemas.openxmlformats.org/markup-compatibility/2006" xmlns:aink="http://schemas.microsoft.com/office/drawing/2016/ink" xmlns:am3d="http://schemas.microsoft.com/office/drawing/2017/model3d" xmlns:o="urn:schemas-microsoft-com:office:office" xmlns:r="http://schemas.openxmlformats.org/officeDocument/2006/relationships" xmlns:m="http://schemas.openxmlformats.org/officeDocument/2006/math" xmlns:v="urn:schemas-microsoft-com:vml" xmlns:wp14="http://schemas.microsoft.com/office/word/2010/wordprocessingDrawing" xmlns:wp="http://schemas.openxmlformats.org/drawingml/2006/wordprocessingDrawing" xmlns:w10="urn:schemas-microsoft-com:office:word" xmlns:w="http://schemas.openxmlformats.org/wordprocessingml/2006/main" xmlns:w14="http://schemas.microsoft.com/office/word/2010/wordml" xmlns:w15="http://schemas.microsoft.com/office/word/2012/wordml" xmlns:w16cid="http://schemas.microsoft.com/office/word/2016/wordml/cid" xmlns:w16se="http://schemas.microsoft.com/office/word/2015/wordml/symex" xmlns:wpg="http://schemas.microsoft.com/office/word/2010/wordprocessingGroup" xmlns:wpi="http://schemas.microsoft.com/office/word/2010/wordprocessingInk" xmlns:wne="http://schemas.microsoft.com/office/word/2006/wordml" xmlns:wps="http://schemas.microsoft.com/office/word/2010/wordprocessingShape" mc:Ignorable="w14 w15 w16se w16cid wp14">
   <w:body>
     <w:p>
       <w:pPr>
@@ -43,59 +43,144 @@
         <w:pStyle w:val="Heading1"/>
       </w:pPr>
       <w:r>
-        <w:t xml:space="preserve">Salvador </w:t>
-      </w:r>
-      <w:proofErr w:type="spellStart"/>
-      <w:r>
-        <w:t>Núñez</w:t>
-      </w:r>
+        <w:t>Salvador Núñez</w:t>
+      </w:r>
+    </w:p>
+    <w:p>
+      <w:pPr>
+        <w:pStyle w:val="Heading1"/>
+      </w:pPr>
+      <w:r>
+        <w:t>February 5, 2018</w:t>
+      </w:r>
+    </w:p>
+    <w:p>
+      <w:pPr>
+        <w:pStyle w:val="Heading1"/>
+      </w:pPr>
+      <w:r>
+        <w:t>Definition</w:t>
+      </w:r>
+    </w:p>
+    <w:p>
+      <w:pPr>
+        <w:pStyle w:val="Heading2"/>
+      </w:pPr>
+      <w:r>
+        <w:t>Project Overview</w:t>
+      </w:r>
+    </w:p>
+    <w:p>
+      <w:r>
+        <w:rPr>
+          <w:rFonts w:asciiTheme="minorHAnsi" w:hAnsiTheme="minorHAnsi"/>
+          <w:sz w:val="20"/>
+          <w:szCs w:val="20"/>
+        </w:rPr>
+        <w:t xml:space="preserve">Growing adoption of </w:t>
+      </w:r>
+      <w:r>
+        <w:rPr>
+          <w:rFonts w:asciiTheme="minorHAnsi" w:hAnsiTheme="minorHAnsi"/>
+          <w:sz w:val="20"/>
+          <w:szCs w:val="20"/>
+        </w:rPr>
+        <w:t>Electric Vehicles (</w:t>
+      </w:r>
+      <w:r>
+        <w:rPr>
+          <w:rFonts w:asciiTheme="minorHAnsi" w:hAnsiTheme="minorHAnsi"/>
+          <w:sz w:val="20"/>
+          <w:szCs w:val="20"/>
+        </w:rPr>
+        <w:t>EV</w:t>
+      </w:r>
+      <w:r>
+        <w:rPr>
+          <w:rFonts w:asciiTheme="minorHAnsi" w:hAnsiTheme="minorHAnsi"/>
+          <w:sz w:val="20"/>
+          <w:szCs w:val="20"/>
+        </w:rPr>
+        <w:t>s)</w:t>
+      </w:r>
+      <w:r>
+        <w:rPr>
+          <w:rFonts w:asciiTheme="minorHAnsi" w:hAnsiTheme="minorHAnsi"/>
+          <w:sz w:val="20"/>
+          <w:szCs w:val="20"/>
+        </w:rPr>
+        <w:t xml:space="preserve"> means that electricity consumption for EV owners could cause dramatic and unpredictable shifts in </w:t>
+      </w:r>
+      <w:r>
+        <w:rPr>
+          <w:rFonts w:asciiTheme="minorHAnsi" w:hAnsiTheme="minorHAnsi"/>
+          <w:sz w:val="20"/>
+          <w:szCs w:val="20"/>
+        </w:rPr>
+        <w:t xml:space="preserve">electricity </w:t>
+      </w:r>
+      <w:r>
+        <w:rPr>
+          <w:rFonts w:asciiTheme="minorHAnsi" w:hAnsiTheme="minorHAnsi"/>
+          <w:sz w:val="20"/>
+          <w:szCs w:val="20"/>
+        </w:rPr>
+        <w:t>demand. Electric utilities are gathering and analyzing data on how the growing popularity of EVs could potentially stress the electric grid’s infrastructure and develop a better-informed investment strategy as a result.</w:t>
+      </w:r>
+    </w:p>
+    <w:p>
+      <w:pPr>
+        <w:pStyle w:val="Heading2"/>
+      </w:pPr>
+    </w:p>
+    <w:p>
+      <w:pPr>
+        <w:pStyle w:val="Heading2"/>
+      </w:pPr>
       <w:bookmarkStart w:id="0" w:name="_GoBack"/>
       <w:bookmarkEnd w:id="0"/>
-      <w:proofErr w:type="spellEnd"/>
-    </w:p>
-    <w:p>
-      <w:pPr>
-        <w:pStyle w:val="Heading1"/>
-      </w:pPr>
-      <w:r>
-        <w:t>February 5, 2018</w:t>
-      </w:r>
-    </w:p>
-    <w:p>
-      <w:pPr>
-        <w:pStyle w:val="Heading1"/>
-      </w:pPr>
-      <w:r>
-        <w:t>Definition</w:t>
-      </w:r>
-    </w:p>
-    <w:p>
-      <w:pPr>
-        <w:pStyle w:val="Heading2"/>
-      </w:pPr>
-      <w:r>
-        <w:t>Project Overview</w:t>
-      </w:r>
-    </w:p>
-    <w:p>
-      <w:pPr>
-        <w:pStyle w:val="Heading2"/>
-      </w:pPr>
       <w:r>
         <w:t>Problem Statement</w:t>
       </w:r>
     </w:p>
     <w:p>
       <w:pPr>
-        <w:pStyle w:val="Heading2"/>
-      </w:pPr>
-      <w:r>
+        <w:rPr>
+          <w:rFonts w:asciiTheme="minorHAnsi" w:hAnsiTheme="minorHAnsi"/>
+          <w:sz w:val="20"/>
+          <w:szCs w:val="20"/>
+        </w:rPr>
+      </w:pPr>
+      <w:r>
+        <w:rPr>
+          <w:rFonts w:asciiTheme="minorHAnsi" w:hAnsiTheme="minorHAnsi"/>
+          <w:sz w:val="20"/>
+          <w:szCs w:val="20"/>
+        </w:rPr>
+        <w:t>This project will be approached as a supervised learning classification problem. The goal is to analyze Advanced Metering Infrastructure (AMI) data to classify which residences have electric vehicles. Furthermore, the goal is also to predict when, or classify time intervals, when EVs are being charged. The provided inputs are a training dataset of house ids with 30-minute energy readings in kWh, together with a labeled training dataset which denotes which houses are charging EVs during which time intervals with a 1 or a 0.</w:t>
+      </w:r>
+    </w:p>
+    <w:p>
+      <w:pPr>
+        <w:rPr>
+          <w:rFonts w:asciiTheme="minorHAnsi" w:hAnsiTheme="minorHAnsi"/>
+          <w:sz w:val="20"/>
+          <w:szCs w:val="20"/>
+        </w:rPr>
+      </w:pPr>
+    </w:p>
+    <w:p>
+      <w:pPr>
+        <w:pStyle w:val="Heading2"/>
+      </w:pPr>
+      <w:r>
+        <w:lastRenderedPageBreak/>
         <w:t>Metrics</w:t>
       </w:r>
     </w:p>
     <w:p>
       <w:pPr>
-        <w:pStyle w:val="Heading1"/>
+        <w:pStyle w:val="Heading2"/>
       </w:pPr>
       <w:r>
         <w:t>Analysis</w:t>
@@ -245,7 +330,7 @@
 </file>
 
 <file path=word/endnotes.xml><?xml version="1.0" encoding="utf-8"?>
-<w:endnotes xmlns:wpc="http://schemas.microsoft.com/office/word/2010/wordprocessingCanvas" xmlns:mo="http://schemas.microsoft.com/office/mac/office/2008/main" xmlns:mc="http://schemas.openxmlformats.org/markup-compatibility/2006" xmlns:mv="urn:schemas-microsoft-com:mac:vml" xmlns:o="urn:schemas-microsoft-com:office:office" xmlns:r="http://schemas.openxmlformats.org/officeDocument/2006/relationships" xmlns:m="http://schemas.openxmlformats.org/officeDocument/2006/math" xmlns:v="urn:schemas-microsoft-com:vml" xmlns:wp14="http://schemas.microsoft.com/office/word/2010/wordprocessingDrawing" xmlns:wp="http://schemas.openxmlformats.org/drawingml/2006/wordprocessingDrawing" xmlns:w10="urn:schemas-microsoft-com:office:word" xmlns:w="http://schemas.openxmlformats.org/wordprocessingml/2006/main" xmlns:w14="http://schemas.microsoft.com/office/word/2010/wordml" xmlns:w15="http://schemas.microsoft.com/office/word/2012/wordml" xmlns:wpg="http://schemas.microsoft.com/office/word/2010/wordprocessingGroup" xmlns:wpi="http://schemas.microsoft.com/office/word/2010/wordprocessingInk" xmlns:wne="http://schemas.microsoft.com/office/word/2006/wordml" xmlns:wps="http://schemas.microsoft.com/office/word/2010/wordprocessingShape" mc:Ignorable="w14 w15 wp14">
+<w:endnotes xmlns:wpc="http://schemas.microsoft.com/office/word/2010/wordprocessingCanvas" xmlns:cx="http://schemas.microsoft.com/office/drawing/2014/chartex" xmlns:cx1="http://schemas.microsoft.com/office/drawing/2015/9/8/chartex" xmlns:cx2="http://schemas.microsoft.com/office/drawing/2015/10/21/chartex" xmlns:cx3="http://schemas.microsoft.com/office/drawing/2016/5/9/chartex" xmlns:cx4="http://schemas.microsoft.com/office/drawing/2016/5/10/chartex" xmlns:cx5="http://schemas.microsoft.com/office/drawing/2016/5/11/chartex" xmlns:cx6="http://schemas.microsoft.com/office/drawing/2016/5/12/chartex" xmlns:cx7="http://schemas.microsoft.com/office/drawing/2016/5/13/chartex" xmlns:cx8="http://schemas.microsoft.com/office/drawing/2016/5/14/chartex" xmlns:mc="http://schemas.openxmlformats.org/markup-compatibility/2006" xmlns:aink="http://schemas.microsoft.com/office/drawing/2016/ink" xmlns:am3d="http://schemas.microsoft.com/office/drawing/2017/model3d" xmlns:o="urn:schemas-microsoft-com:office:office" xmlns:r="http://schemas.openxmlformats.org/officeDocument/2006/relationships" xmlns:m="http://schemas.openxmlformats.org/officeDocument/2006/math" xmlns:v="urn:schemas-microsoft-com:vml" xmlns:wp14="http://schemas.microsoft.com/office/word/2010/wordprocessingDrawing" xmlns:wp="http://schemas.openxmlformats.org/drawingml/2006/wordprocessingDrawing" xmlns:w10="urn:schemas-microsoft-com:office:word" xmlns:w="http://schemas.openxmlformats.org/wordprocessingml/2006/main" xmlns:w14="http://schemas.microsoft.com/office/word/2010/wordml" xmlns:w15="http://schemas.microsoft.com/office/word/2012/wordml" xmlns:w16cid="http://schemas.microsoft.com/office/word/2016/wordml/cid" xmlns:w16se="http://schemas.microsoft.com/office/word/2015/wordml/symex" xmlns:wpg="http://schemas.microsoft.com/office/word/2010/wordprocessingGroup" xmlns:wpi="http://schemas.microsoft.com/office/word/2010/wordprocessingInk" xmlns:wne="http://schemas.microsoft.com/office/word/2006/wordml" xmlns:wps="http://schemas.microsoft.com/office/word/2010/wordprocessingShape" mc:Ignorable="w14 w15 w16se w16cid wp14">
   <w:endnote w:type="separator" w:id="-1">
     <w:p>
       <w:r>
@@ -264,7 +349,7 @@
 </file>
 
 <file path=word/footnotes.xml><?xml version="1.0" encoding="utf-8"?>
-<w:footnotes xmlns:wpc="http://schemas.microsoft.com/office/word/2010/wordprocessingCanvas" xmlns:mo="http://schemas.microsoft.com/office/mac/office/2008/main" xmlns:mc="http://schemas.openxmlformats.org/markup-compatibility/2006" xmlns:mv="urn:schemas-microsoft-com:mac:vml" xmlns:o="urn:schemas-microsoft-com:office:office" xmlns:r="http://schemas.openxmlformats.org/officeDocument/2006/relationships" xmlns:m="http://schemas.openxmlformats.org/officeDocument/2006/math" xmlns:v="urn:schemas-microsoft-com:vml" xmlns:wp14="http://schemas.microsoft.com/office/word/2010/wordprocessingDrawing" xmlns:wp="http://schemas.openxmlformats.org/drawingml/2006/wordprocessingDrawing" xmlns:w10="urn:schemas-microsoft-com:office:word" xmlns:w="http://schemas.openxmlformats.org/wordprocessingml/2006/main" xmlns:w14="http://schemas.microsoft.com/office/word/2010/wordml" xmlns:w15="http://schemas.microsoft.com/office/word/2012/wordml" xmlns:wpg="http://schemas.microsoft.com/office/word/2010/wordprocessingGroup" xmlns:wpi="http://schemas.microsoft.com/office/word/2010/wordprocessingInk" xmlns:wne="http://schemas.microsoft.com/office/word/2006/wordml" xmlns:wps="http://schemas.microsoft.com/office/word/2010/wordprocessingShape" mc:Ignorable="w14 w15 wp14">
+<w:footnotes xmlns:wpc="http://schemas.microsoft.com/office/word/2010/wordprocessingCanvas" xmlns:cx="http://schemas.microsoft.com/office/drawing/2014/chartex" xmlns:cx1="http://schemas.microsoft.com/office/drawing/2015/9/8/chartex" xmlns:cx2="http://schemas.microsoft.com/office/drawing/2015/10/21/chartex" xmlns:cx3="http://schemas.microsoft.com/office/drawing/2016/5/9/chartex" xmlns:cx4="http://schemas.microsoft.com/office/drawing/2016/5/10/chartex" xmlns:cx5="http://schemas.microsoft.com/office/drawing/2016/5/11/chartex" xmlns:cx6="http://schemas.microsoft.com/office/drawing/2016/5/12/chartex" xmlns:cx7="http://schemas.microsoft.com/office/drawing/2016/5/13/chartex" xmlns:cx8="http://schemas.microsoft.com/office/drawing/2016/5/14/chartex" xmlns:mc="http://schemas.openxmlformats.org/markup-compatibility/2006" xmlns:aink="http://schemas.microsoft.com/office/drawing/2016/ink" xmlns:am3d="http://schemas.microsoft.com/office/drawing/2017/model3d" xmlns:o="urn:schemas-microsoft-com:office:office" xmlns:r="http://schemas.openxmlformats.org/officeDocument/2006/relationships" xmlns:m="http://schemas.openxmlformats.org/officeDocument/2006/math" xmlns:v="urn:schemas-microsoft-com:vml" xmlns:wp14="http://schemas.microsoft.com/office/word/2010/wordprocessingDrawing" xmlns:wp="http://schemas.openxmlformats.org/drawingml/2006/wordprocessingDrawing" xmlns:w10="urn:schemas-microsoft-com:office:word" xmlns:w="http://schemas.openxmlformats.org/wordprocessingml/2006/main" xmlns:w14="http://schemas.microsoft.com/office/word/2010/wordml" xmlns:w15="http://schemas.microsoft.com/office/word/2012/wordml" xmlns:w16cid="http://schemas.microsoft.com/office/word/2016/wordml/cid" xmlns:w16se="http://schemas.microsoft.com/office/word/2015/wordml/symex" xmlns:wpg="http://schemas.microsoft.com/office/word/2010/wordprocessingGroup" xmlns:wpi="http://schemas.microsoft.com/office/word/2010/wordprocessingInk" xmlns:wne="http://schemas.microsoft.com/office/word/2006/wordml" xmlns:wps="http://schemas.microsoft.com/office/word/2010/wordprocessingShape" mc:Ignorable="w14 w15 w16se w16cid wp14">
   <w:footnote w:type="separator" w:id="-1">
     <w:p>
       <w:r>
@@ -283,7 +368,7 @@
 </file>
 
 <file path=word/styles.xml><?xml version="1.0" encoding="utf-8"?>
-<w:styles xmlns:mc="http://schemas.openxmlformats.org/markup-compatibility/2006" xmlns:r="http://schemas.openxmlformats.org/officeDocument/2006/relationships" xmlns:w="http://schemas.openxmlformats.org/wordprocessingml/2006/main" xmlns:w14="http://schemas.microsoft.com/office/word/2010/wordml" xmlns:w15="http://schemas.microsoft.com/office/word/2012/wordml" mc:Ignorable="w14 w15">
+<w:styles xmlns:mc="http://schemas.openxmlformats.org/markup-compatibility/2006" xmlns:r="http://schemas.openxmlformats.org/officeDocument/2006/relationships" xmlns:w="http://schemas.openxmlformats.org/wordprocessingml/2006/main" xmlns:w14="http://schemas.microsoft.com/office/word/2010/wordml" xmlns:w15="http://schemas.microsoft.com/office/word/2012/wordml" xmlns:w16cid="http://schemas.microsoft.com/office/word/2016/wordml/cid" xmlns:w16se="http://schemas.microsoft.com/office/word/2015/wordml/symex" mc:Ignorable="w14 w15 w16se w16cid">
   <w:docDefaults>
     <w:rPrDefault>
       <w:rPr>
@@ -295,7 +380,7 @@
     </w:rPrDefault>
     <w:pPrDefault/>
   </w:docDefaults>
-  <w:latentStyles w:defLockedState="0" w:defUIPriority="99" w:defSemiHidden="0" w:defUnhideWhenUsed="0" w:defQFormat="0" w:count="382">
+  <w:latentStyles w:defLockedState="0" w:defUIPriority="99" w:defSemiHidden="0" w:defUnhideWhenUsed="0" w:defQFormat="0" w:count="375">
     <w:lsdException w:name="Normal" w:uiPriority="0" w:qFormat="1"/>
     <w:lsdException w:name="heading 1" w:uiPriority="9" w:qFormat="1"/>
     <w:lsdException w:name="heading 2" w:semiHidden="1" w:uiPriority="9" w:unhideWhenUsed="1" w:qFormat="1"/>
@@ -452,15 +537,6 @@
     <w:lsdException w:name="Balloon Text" w:semiHidden="1" w:unhideWhenUsed="1"/>
     <w:lsdException w:name="Table Grid" w:uiPriority="39"/>
     <w:lsdException w:name="Table Theme" w:semiHidden="1" w:unhideWhenUsed="1"/>
-    <w:lsdException w:name="Note Level 1" w:semiHidden="1" w:unhideWhenUsed="1"/>
-    <w:lsdException w:name="Note Level 2" w:semiHidden="1" w:unhideWhenUsed="1"/>
-    <w:lsdException w:name="Note Level 3" w:semiHidden="1" w:unhideWhenUsed="1"/>
-    <w:lsdException w:name="Note Level 4" w:semiHidden="1" w:unhideWhenUsed="1"/>
-    <w:lsdException w:name="Note Level 5" w:semiHidden="1" w:unhideWhenUsed="1"/>
-    <w:lsdException w:name="Note Level 6" w:semiHidden="1" w:unhideWhenUsed="1"/>
-    <w:lsdException w:name="Note Level 7" w:semiHidden="1" w:unhideWhenUsed="1"/>
-    <w:lsdException w:name="Note Level 8" w:semiHidden="1" w:unhideWhenUsed="1"/>
-    <w:lsdException w:name="Note Level 9" w:semiHidden="1" w:unhideWhenUsed="1"/>
     <w:lsdException w:name="Placeholder Text" w:semiHidden="1"/>
     <w:lsdException w:name="No Spacing" w:uiPriority="1" w:qFormat="1"/>
     <w:lsdException w:name="Light Shading" w:uiPriority="60"/>
@@ -926,7 +1002,6 @@
     <w:uiPriority w:val="39"/>
     <w:rsid w:val="001A2CFA"/>
     <w:tblPr>
-      <w:tblInd w:w="0" w:type="dxa"/>
       <w:tblBorders>
         <w:top w:val="single" w:sz="4" w:space="0" w:color="auto"/>
         <w:left w:val="single" w:sz="4" w:space="0" w:color="auto"/>
@@ -935,12 +1010,6 @@
         <w:insideH w:val="single" w:sz="4" w:space="0" w:color="auto"/>
         <w:insideV w:val="single" w:sz="4" w:space="0" w:color="auto"/>
       </w:tblBorders>
-      <w:tblCellMar>
-        <w:top w:w="0" w:type="dxa"/>
-        <w:left w:w="108" w:type="dxa"/>
-        <w:bottom w:w="0" w:type="dxa"/>
-        <w:right w:w="108" w:type="dxa"/>
-      </w:tblCellMar>
     </w:tblPr>
   </w:style>
   <w:style w:type="character" w:styleId="Strong">
@@ -1234,7 +1303,7 @@
 </file>
 
 <file path=customXml/itemProps1.xml><?xml version="1.0" encoding="utf-8"?>
-<ds:datastoreItem xmlns:ds="http://schemas.openxmlformats.org/officeDocument/2006/customXml" ds:itemID="{AFD02235-7193-5A43-BF28-4231649B7580}">
+<ds:datastoreItem xmlns:ds="http://schemas.openxmlformats.org/officeDocument/2006/customXml" ds:itemID="{43BD3E9C-6DF0-3148-AA62-40DC14F93E67}">
   <ds:schemaRefs>
     <ds:schemaRef ds:uri="http://schemas.openxmlformats.org/officeDocument/2006/bibliography"/>
   </ds:schemaRefs>

</xml_diff>

<commit_message>
project report WIP 25%
</commit_message>
<xml_diff>
--- a/project_report.docx
+++ b/project_report.docx
@@ -4,80 +4,2566 @@
   <w:body>
     <w:p>
       <w:pPr>
+        <w:pStyle w:val="Heading2"/>
+        <w:jc w:val="center"/>
+        <w:rPr>
+          <w:rFonts w:ascii="Calibri" w:hAnsi="Calibri" w:cs="Calibri"/>
+        </w:rPr>
+      </w:pPr>
+      <w:r>
+        <w:rPr>
+          <w:rFonts w:ascii="Calibri" w:hAnsi="Calibri" w:cs="Calibri"/>
+        </w:rPr>
+        <w:t>Machine Learning Engineer Nanod</w:t>
+      </w:r>
+      <w:r>
+        <w:rPr>
+          <w:rFonts w:ascii="Calibri" w:hAnsi="Calibri" w:cs="Calibri"/>
+        </w:rPr>
+        <w:t>e</w:t>
+      </w:r>
+      <w:r>
+        <w:rPr>
+          <w:rFonts w:ascii="Calibri" w:hAnsi="Calibri" w:cs="Calibri"/>
+        </w:rPr>
+        <w:t>gree</w:t>
+      </w:r>
+    </w:p>
+    <w:p>
+      <w:pPr>
+        <w:pStyle w:val="Heading2"/>
+        <w:jc w:val="center"/>
+        <w:rPr>
+          <w:rFonts w:ascii="Calibri" w:hAnsi="Calibri" w:cs="Calibri"/>
+        </w:rPr>
+      </w:pPr>
+      <w:r>
+        <w:rPr>
+          <w:rFonts w:ascii="Calibri" w:hAnsi="Calibri" w:cs="Calibri"/>
+        </w:rPr>
+        <w:t xml:space="preserve">Capstone </w:t>
+      </w:r>
+      <w:r>
+        <w:rPr>
+          <w:rFonts w:ascii="Calibri" w:hAnsi="Calibri" w:cs="Calibri"/>
+        </w:rPr>
+        <w:t>Project Report</w:t>
+      </w:r>
+    </w:p>
+    <w:p>
+      <w:pPr>
+        <w:pStyle w:val="Heading2"/>
+        <w:jc w:val="center"/>
+        <w:rPr>
+          <w:rFonts w:ascii="Calibri" w:hAnsi="Calibri" w:cs="Calibri"/>
+        </w:rPr>
+      </w:pPr>
+    </w:p>
+    <w:p>
+      <w:pPr>
+        <w:pStyle w:val="Heading2"/>
+        <w:jc w:val="center"/>
+        <w:rPr>
+          <w:rFonts w:ascii="Calibri" w:hAnsi="Calibri" w:cs="Calibri"/>
+        </w:rPr>
+      </w:pPr>
+      <w:r>
+        <w:rPr>
+          <w:rFonts w:ascii="Calibri" w:hAnsi="Calibri" w:cs="Calibri"/>
+        </w:rPr>
+        <w:t xml:space="preserve">Salvador </w:t>
+      </w:r>
+      <w:proofErr w:type="spellStart"/>
+      <w:r>
+        <w:rPr>
+          <w:rFonts w:ascii="Calibri" w:hAnsi="Calibri" w:cs="Calibri"/>
+        </w:rPr>
+        <w:t>Núñez</w:t>
+      </w:r>
+      <w:proofErr w:type="spellEnd"/>
+    </w:p>
+    <w:p>
+      <w:pPr>
+        <w:pStyle w:val="Heading2"/>
+        <w:jc w:val="center"/>
+        <w:rPr>
+          <w:rFonts w:ascii="Calibri" w:hAnsi="Calibri" w:cs="Calibri"/>
+        </w:rPr>
+      </w:pPr>
+      <w:r>
+        <w:rPr>
+          <w:rFonts w:ascii="Calibri" w:hAnsi="Calibri" w:cs="Calibri"/>
+        </w:rPr>
+        <w:t>February 24</w:t>
+      </w:r>
+      <w:r>
+        <w:rPr>
+          <w:rFonts w:ascii="Calibri" w:hAnsi="Calibri" w:cs="Calibri"/>
+        </w:rPr>
+        <w:t>, 2018</w:t>
+      </w:r>
+    </w:p>
+    <w:p>
+      <w:pPr>
         <w:pStyle w:val="Heading1"/>
-      </w:pPr>
-      <w:r>
-        <w:t>Machine Learning Engineer Nanod</w:t>
-      </w:r>
-      <w:r>
-        <w:t>e</w:t>
-      </w:r>
-      <w:r>
-        <w:t>gree</w:t>
-      </w:r>
-    </w:p>
+        <w:rPr>
+          <w:rFonts w:ascii="Calibri" w:hAnsi="Calibri" w:cs="Calibri"/>
+        </w:rPr>
+      </w:pPr>
+      <w:r>
+        <w:rPr>
+          <w:rFonts w:ascii="Calibri" w:hAnsi="Calibri" w:cs="Calibri"/>
+        </w:rPr>
+        <w:t>Definition</w:t>
+      </w:r>
+    </w:p>
+    <w:p>
+      <w:pPr>
+        <w:pStyle w:val="Heading2"/>
+        <w:rPr>
+          <w:rFonts w:ascii="Calibri" w:hAnsi="Calibri" w:cs="Calibri"/>
+        </w:rPr>
+      </w:pPr>
+      <w:r>
+        <w:rPr>
+          <w:rFonts w:ascii="Calibri" w:hAnsi="Calibri" w:cs="Calibri"/>
+        </w:rPr>
+        <w:t>Project Overview</w:t>
+      </w:r>
+    </w:p>
+    <w:p>
+      <w:pPr>
+        <w:rPr>
+          <w:rFonts w:ascii="Calibri" w:hAnsi="Calibri" w:cs="Calibri"/>
+        </w:rPr>
+      </w:pPr>
+      <w:r>
+        <w:rPr>
+          <w:rFonts w:ascii="Calibri" w:hAnsi="Calibri" w:cs="Calibri"/>
+          <w:sz w:val="20"/>
+          <w:szCs w:val="20"/>
+        </w:rPr>
+        <w:t>Advancements in the electric automobile industry are contributing to the disruption of the energy industry</w:t>
+      </w:r>
+      <w:r>
+        <w:rPr>
+          <w:rFonts w:ascii="Calibri" w:hAnsi="Calibri" w:cs="Calibri"/>
+          <w:sz w:val="20"/>
+          <w:szCs w:val="20"/>
+        </w:rPr>
+        <w:t xml:space="preserve">. Electric utilities are increasingly interested in identifying the load from electric vehicles (EVs) in order to develop a </w:t>
+      </w:r>
+      <w:proofErr w:type="gramStart"/>
+      <w:r>
+        <w:rPr>
+          <w:rFonts w:ascii="Calibri" w:hAnsi="Calibri" w:cs="Calibri"/>
+          <w:sz w:val="20"/>
+          <w:szCs w:val="20"/>
+        </w:rPr>
+        <w:t>better informed</w:t>
+      </w:r>
+      <w:proofErr w:type="gramEnd"/>
+      <w:r>
+        <w:rPr>
+          <w:rFonts w:ascii="Calibri" w:hAnsi="Calibri" w:cs="Calibri"/>
+          <w:sz w:val="20"/>
+          <w:szCs w:val="20"/>
+        </w:rPr>
+        <w:t xml:space="preserve"> investment strategy and create incentives for residential customers to charge their EVs during certain times in the day. </w:t>
+      </w:r>
+      <w:r>
+        <w:rPr>
+          <w:rFonts w:ascii="Calibri" w:hAnsi="Calibri" w:cs="Calibri"/>
+          <w:sz w:val="20"/>
+          <w:szCs w:val="20"/>
+        </w:rPr>
+        <w:t xml:space="preserve">This project analyzes the electricity consumption of houses to identify a) if there is an electric vehicle (EV) charging at each house and b) during which time intervals the EV is charging at the house. </w:t>
+      </w:r>
+      <w:r>
+        <w:rPr>
+          <w:rFonts w:ascii="Calibri" w:hAnsi="Calibri" w:cs="Calibri"/>
+          <w:sz w:val="20"/>
+          <w:szCs w:val="20"/>
+        </w:rPr>
+        <w:t xml:space="preserve">A </w:t>
+      </w:r>
+      <w:hyperlink r:id="rId8" w:history="1">
+        <w:r>
+          <w:rPr>
+            <w:rStyle w:val="Hyperlink"/>
+            <w:rFonts w:ascii="Calibri" w:hAnsi="Calibri" w:cs="Calibri"/>
+            <w:sz w:val="20"/>
+            <w:szCs w:val="20"/>
+          </w:rPr>
+          <w:t>dataset</w:t>
+        </w:r>
+      </w:hyperlink>
+      <w:r>
+        <w:rPr>
+          <w:rFonts w:ascii="Calibri" w:hAnsi="Calibri" w:cs="Calibri"/>
+          <w:sz w:val="20"/>
+          <w:szCs w:val="20"/>
+        </w:rPr>
+        <w:t xml:space="preserve"> consisting of 1,590 </w:t>
+      </w:r>
+      <w:r>
+        <w:rPr>
+          <w:rFonts w:ascii="Calibri" w:hAnsi="Calibri" w:cs="Calibri"/>
+          <w:sz w:val="20"/>
+          <w:szCs w:val="20"/>
+        </w:rPr>
+        <w:t>houses has</w:t>
+      </w:r>
+      <w:r>
+        <w:rPr>
+          <w:rFonts w:ascii="Calibri" w:hAnsi="Calibri" w:cs="Calibri"/>
+          <w:sz w:val="20"/>
+          <w:szCs w:val="20"/>
+        </w:rPr>
+        <w:t xml:space="preserve"> been downloaded from </w:t>
+      </w:r>
+      <w:proofErr w:type="spellStart"/>
+      <w:r>
+        <w:rPr>
+          <w:rFonts w:ascii="Calibri" w:hAnsi="Calibri" w:cs="Calibri"/>
+          <w:sz w:val="20"/>
+          <w:szCs w:val="20"/>
+        </w:rPr>
+        <w:t>GridCure’s</w:t>
+      </w:r>
+      <w:proofErr w:type="spellEnd"/>
+      <w:r>
+        <w:rPr>
+          <w:rFonts w:ascii="Calibri" w:hAnsi="Calibri" w:cs="Calibri"/>
+          <w:sz w:val="20"/>
+          <w:szCs w:val="20"/>
+        </w:rPr>
+        <w:t xml:space="preserve"> </w:t>
+      </w:r>
+      <w:hyperlink r:id="rId9" w:history="1">
+        <w:r>
+          <w:rPr>
+            <w:rStyle w:val="Hyperlink"/>
+            <w:rFonts w:ascii="Calibri" w:hAnsi="Calibri" w:cs="Calibri"/>
+            <w:sz w:val="20"/>
+            <w:szCs w:val="20"/>
+          </w:rPr>
+          <w:t>website</w:t>
+        </w:r>
+      </w:hyperlink>
+      <w:r>
+        <w:rPr>
+          <w:rStyle w:val="FootnoteReference"/>
+          <w:rFonts w:ascii="Calibri" w:hAnsi="Calibri" w:cs="Calibri"/>
+          <w:sz w:val="20"/>
+          <w:szCs w:val="20"/>
+        </w:rPr>
+        <w:footnoteReference w:id="1"/>
+      </w:r>
+      <w:r>
+        <w:rPr>
+          <w:rFonts w:ascii="Calibri" w:hAnsi="Calibri" w:cs="Calibri"/>
+          <w:sz w:val="20"/>
+          <w:szCs w:val="20"/>
+        </w:rPr>
+        <w:t xml:space="preserve">, containing labels to denote which houses </w:t>
+      </w:r>
+      <w:r>
+        <w:rPr>
+          <w:rFonts w:ascii="Calibri" w:hAnsi="Calibri" w:cs="Calibri"/>
+          <w:sz w:val="20"/>
+          <w:szCs w:val="20"/>
+        </w:rPr>
+        <w:t>are charging their EVs and when</w:t>
+      </w:r>
+      <w:r>
+        <w:rPr>
+          <w:rFonts w:ascii="Calibri" w:hAnsi="Calibri" w:cs="Calibri"/>
+          <w:sz w:val="20"/>
+          <w:szCs w:val="20"/>
+        </w:rPr>
+        <w:t>.</w:t>
+      </w:r>
+      <w:r>
+        <w:rPr>
+          <w:rFonts w:ascii="Calibri" w:hAnsi="Calibri" w:cs="Calibri"/>
+          <w:sz w:val="20"/>
+          <w:szCs w:val="20"/>
+        </w:rPr>
+        <w:t xml:space="preserve"> </w:t>
+      </w:r>
+      <w:r>
+        <w:rPr>
+          <w:rFonts w:ascii="Calibri" w:hAnsi="Calibri" w:cs="Calibri"/>
+          <w:sz w:val="20"/>
+          <w:szCs w:val="20"/>
+        </w:rPr>
+        <w:t xml:space="preserve">The website also contains a separate unlabeled test dataset with an additional 699 houses. The goal of this project is to create a series of data transformations and </w:t>
+      </w:r>
+      <w:r>
+        <w:rPr>
+          <w:rFonts w:ascii="Calibri" w:hAnsi="Calibri" w:cs="Calibri"/>
+          <w:sz w:val="20"/>
+          <w:szCs w:val="20"/>
+        </w:rPr>
+        <w:t xml:space="preserve">machine learning </w:t>
+      </w:r>
+      <w:r>
+        <w:rPr>
+          <w:rFonts w:ascii="Calibri" w:hAnsi="Calibri" w:cs="Calibri"/>
+          <w:sz w:val="20"/>
+          <w:szCs w:val="20"/>
+        </w:rPr>
+        <w:t xml:space="preserve">models that correctly predict which houses </w:t>
+      </w:r>
+      <w:r>
+        <w:rPr>
+          <w:rFonts w:ascii="Calibri" w:hAnsi="Calibri" w:cs="Calibri"/>
+          <w:sz w:val="20"/>
+          <w:szCs w:val="20"/>
+        </w:rPr>
+        <w:t>have</w:t>
+      </w:r>
+      <w:r>
+        <w:rPr>
+          <w:rFonts w:ascii="Calibri" w:hAnsi="Calibri" w:cs="Calibri"/>
+          <w:sz w:val="20"/>
+          <w:szCs w:val="20"/>
+        </w:rPr>
+        <w:t xml:space="preserve"> EVs and </w:t>
+      </w:r>
+      <w:r>
+        <w:rPr>
+          <w:rFonts w:ascii="Calibri" w:hAnsi="Calibri" w:cs="Calibri"/>
+          <w:sz w:val="20"/>
+          <w:szCs w:val="20"/>
+        </w:rPr>
+        <w:t xml:space="preserve">when the EVs are charging. The performance of the models </w:t>
+      </w:r>
+      <w:proofErr w:type="gramStart"/>
+      <w:r>
+        <w:rPr>
+          <w:rFonts w:ascii="Calibri" w:hAnsi="Calibri" w:cs="Calibri"/>
+          <w:sz w:val="20"/>
+          <w:szCs w:val="20"/>
+        </w:rPr>
+        <w:t>are</w:t>
+      </w:r>
+      <w:proofErr w:type="gramEnd"/>
+      <w:r>
+        <w:rPr>
+          <w:rFonts w:ascii="Calibri" w:hAnsi="Calibri" w:cs="Calibri"/>
+          <w:sz w:val="20"/>
+          <w:szCs w:val="20"/>
+        </w:rPr>
+        <w:t xml:space="preserve"> benchmark</w:t>
+      </w:r>
+      <w:r>
+        <w:rPr>
+          <w:rFonts w:ascii="Calibri" w:hAnsi="Calibri" w:cs="Calibri"/>
+          <w:sz w:val="20"/>
+          <w:szCs w:val="20"/>
+        </w:rPr>
+        <w:t>ed</w:t>
+      </w:r>
+      <w:r>
+        <w:rPr>
+          <w:rFonts w:ascii="Calibri" w:hAnsi="Calibri" w:cs="Calibri"/>
+          <w:sz w:val="20"/>
+          <w:szCs w:val="20"/>
+        </w:rPr>
+        <w:t xml:space="preserve"> against a validation data set</w:t>
+      </w:r>
+      <w:r>
+        <w:rPr>
+          <w:rFonts w:ascii="Calibri" w:hAnsi="Calibri" w:cs="Calibri"/>
+          <w:sz w:val="20"/>
+          <w:szCs w:val="20"/>
+        </w:rPr>
+        <w:t xml:space="preserve"> separated from the original labeled data set. Finally, these transformations and model are used to </w:t>
+      </w:r>
+      <w:r>
+        <w:rPr>
+          <w:rFonts w:ascii="Calibri" w:hAnsi="Calibri" w:cs="Calibri"/>
+          <w:sz w:val="20"/>
+          <w:szCs w:val="20"/>
+        </w:rPr>
+        <w:t>submit predictions for the 699 test houses.</w:t>
+      </w:r>
+    </w:p>
+    <w:p>
+      <w:pPr>
+        <w:pStyle w:val="Heading2"/>
+        <w:rPr>
+          <w:rFonts w:ascii="Calibri" w:hAnsi="Calibri" w:cs="Calibri"/>
+        </w:rPr>
+      </w:pPr>
+    </w:p>
+    <w:p>
+      <w:pPr>
+        <w:pStyle w:val="Heading2"/>
+        <w:rPr>
+          <w:rFonts w:ascii="Calibri" w:hAnsi="Calibri" w:cs="Calibri"/>
+        </w:rPr>
+      </w:pPr>
+      <w:r>
+        <w:rPr>
+          <w:rFonts w:ascii="Calibri" w:hAnsi="Calibri" w:cs="Calibri"/>
+        </w:rPr>
+        <w:t>Problem Statement</w:t>
+      </w:r>
+    </w:p>
+    <w:p>
+      <w:pPr>
+        <w:rPr>
+          <w:rFonts w:ascii="Calibri" w:hAnsi="Calibri" w:cs="Calibri"/>
+          <w:sz w:val="20"/>
+          <w:szCs w:val="20"/>
+        </w:rPr>
+      </w:pPr>
+      <w:r>
+        <w:rPr>
+          <w:rFonts w:ascii="Calibri" w:hAnsi="Calibri" w:cs="Calibri"/>
+          <w:sz w:val="20"/>
+          <w:szCs w:val="20"/>
+        </w:rPr>
+        <w:t>This project will be approached as a supervised learning classification problem.</w:t>
+      </w:r>
+      <w:r>
+        <w:rPr>
+          <w:rFonts w:ascii="Calibri" w:hAnsi="Calibri" w:cs="Calibri"/>
+          <w:sz w:val="20"/>
+          <w:szCs w:val="20"/>
+        </w:rPr>
+        <w:t xml:space="preserve"> </w:t>
+      </w:r>
+      <w:r>
+        <w:rPr>
+          <w:rFonts w:ascii="Calibri" w:hAnsi="Calibri" w:cs="Calibri"/>
+          <w:sz w:val="20"/>
+          <w:szCs w:val="20"/>
+        </w:rPr>
+        <w:t xml:space="preserve">The first strategy </w:t>
+      </w:r>
+      <w:r>
+        <w:rPr>
+          <w:rFonts w:ascii="Calibri" w:hAnsi="Calibri" w:cs="Calibri"/>
+          <w:sz w:val="20"/>
+          <w:szCs w:val="20"/>
+        </w:rPr>
+        <w:t>used</w:t>
+      </w:r>
+      <w:r>
+        <w:rPr>
+          <w:rFonts w:ascii="Calibri" w:hAnsi="Calibri" w:cs="Calibri"/>
+          <w:sz w:val="20"/>
+          <w:szCs w:val="20"/>
+        </w:rPr>
+        <w:t xml:space="preserve"> to solve this project is to find ways to decrease the imbalance of the classes. </w:t>
+      </w:r>
+      <w:r>
+        <w:rPr>
+          <w:rFonts w:ascii="Calibri" w:hAnsi="Calibri" w:cs="Calibri"/>
+          <w:sz w:val="20"/>
+          <w:szCs w:val="20"/>
+        </w:rPr>
+        <w:t xml:space="preserve">While 31% of the houses in the training dataset are labeled at charging during at least </w:t>
+      </w:r>
+      <w:proofErr w:type="gramStart"/>
+      <w:r>
+        <w:rPr>
+          <w:rFonts w:ascii="Calibri" w:hAnsi="Calibri" w:cs="Calibri"/>
+          <w:sz w:val="20"/>
+          <w:szCs w:val="20"/>
+        </w:rPr>
+        <w:t>1 time</w:t>
+      </w:r>
+      <w:proofErr w:type="gramEnd"/>
+      <w:r>
+        <w:rPr>
+          <w:rFonts w:ascii="Calibri" w:hAnsi="Calibri" w:cs="Calibri"/>
+          <w:sz w:val="20"/>
+          <w:szCs w:val="20"/>
+        </w:rPr>
+        <w:t xml:space="preserve"> interval, that corresponds to only 2% of the intervals or data points yielding a positive label. Training a model to accurately predict a positive label when it only occurs 2% of the time in the training data set will be very difficult. To help with this, first </w:t>
+      </w:r>
+      <w:r>
+        <w:rPr>
+          <w:rFonts w:ascii="Calibri" w:hAnsi="Calibri" w:cs="Calibri"/>
+          <w:sz w:val="20"/>
+          <w:szCs w:val="20"/>
+        </w:rPr>
+        <w:t>houses that have EVs are predicted</w:t>
+      </w:r>
+      <w:r>
+        <w:rPr>
+          <w:rFonts w:ascii="Calibri" w:hAnsi="Calibri" w:cs="Calibri"/>
+          <w:sz w:val="20"/>
+          <w:szCs w:val="20"/>
+        </w:rPr>
+        <w:t xml:space="preserve">. Then, using only that subset, </w:t>
+      </w:r>
+      <w:r>
+        <w:rPr>
+          <w:rFonts w:ascii="Calibri" w:hAnsi="Calibri" w:cs="Calibri"/>
+          <w:sz w:val="20"/>
+          <w:szCs w:val="20"/>
+        </w:rPr>
+        <w:t xml:space="preserve">time intervals when EVs are charging are predicted. By doing so, </w:t>
+      </w:r>
+      <w:r>
+        <w:rPr>
+          <w:rFonts w:ascii="Calibri" w:hAnsi="Calibri" w:cs="Calibri"/>
+          <w:sz w:val="20"/>
+          <w:szCs w:val="20"/>
+        </w:rPr>
+        <w:t xml:space="preserve">the prevalence of a positive label </w:t>
+      </w:r>
+      <w:r>
+        <w:rPr>
+          <w:rFonts w:ascii="Calibri" w:hAnsi="Calibri" w:cs="Calibri"/>
+          <w:sz w:val="20"/>
+          <w:szCs w:val="20"/>
+        </w:rPr>
+        <w:t xml:space="preserve">is increased </w:t>
+      </w:r>
+      <w:r>
+        <w:rPr>
+          <w:rFonts w:ascii="Calibri" w:hAnsi="Calibri" w:cs="Calibri"/>
+          <w:sz w:val="20"/>
+          <w:szCs w:val="20"/>
+        </w:rPr>
+        <w:t>from 2% to 8%. This four-fold increase in a positive label will make the training much easier.</w:t>
+      </w:r>
+    </w:p>
+    <w:p>
+      <w:pPr>
+        <w:rPr>
+          <w:rFonts w:ascii="Calibri" w:hAnsi="Calibri" w:cs="Calibri"/>
+          <w:sz w:val="20"/>
+          <w:szCs w:val="20"/>
+        </w:rPr>
+      </w:pPr>
+    </w:p>
+    <w:p>
+      <w:pPr>
+        <w:rPr>
+          <w:rFonts w:ascii="Calibri" w:hAnsi="Calibri" w:cs="Calibri"/>
+          <w:sz w:val="20"/>
+          <w:szCs w:val="20"/>
+        </w:rPr>
+      </w:pPr>
+      <w:r>
+        <w:rPr>
+          <w:rFonts w:ascii="Calibri" w:hAnsi="Calibri" w:cs="Calibri"/>
+          <w:sz w:val="20"/>
+          <w:szCs w:val="20"/>
+        </w:rPr>
+        <w:t xml:space="preserve">The second </w:t>
+      </w:r>
+      <w:r>
+        <w:rPr>
+          <w:rFonts w:ascii="Calibri" w:hAnsi="Calibri" w:cs="Calibri"/>
+          <w:sz w:val="20"/>
+          <w:szCs w:val="20"/>
+        </w:rPr>
+        <w:t>strategy used is</w:t>
+      </w:r>
+      <w:r>
+        <w:rPr>
+          <w:rFonts w:ascii="Calibri" w:hAnsi="Calibri" w:cs="Calibri"/>
+          <w:sz w:val="20"/>
+          <w:szCs w:val="20"/>
+        </w:rPr>
+        <w:t xml:space="preserve"> to augment the provided training data with implicit temporal information. </w:t>
+      </w:r>
+      <w:r>
+        <w:rPr>
+          <w:rFonts w:ascii="Calibri" w:hAnsi="Calibri" w:cs="Calibri"/>
+          <w:sz w:val="20"/>
+          <w:szCs w:val="20"/>
+        </w:rPr>
+        <w:t xml:space="preserve">The data contains one categorical variable for the 1590 “House IDs” and 2880 continuous variables consisting of two months of energy (kWh) data taken at </w:t>
+      </w:r>
+      <w:proofErr w:type="gramStart"/>
+      <w:r>
+        <w:rPr>
+          <w:rFonts w:ascii="Calibri" w:hAnsi="Calibri" w:cs="Calibri"/>
+          <w:sz w:val="20"/>
+          <w:szCs w:val="20"/>
+        </w:rPr>
+        <w:t>30 minute</w:t>
+      </w:r>
+      <w:proofErr w:type="gramEnd"/>
+      <w:r>
+        <w:rPr>
+          <w:rFonts w:ascii="Calibri" w:hAnsi="Calibri" w:cs="Calibri"/>
+          <w:sz w:val="20"/>
+          <w:szCs w:val="20"/>
+        </w:rPr>
+        <w:t xml:space="preserve"> intervals (i.e. 2x24x60 + 1 =2,881).</w:t>
+      </w:r>
+      <w:r>
+        <w:rPr>
+          <w:rFonts w:ascii="Calibri" w:hAnsi="Calibri" w:cs="Calibri"/>
+          <w:sz w:val="20"/>
+          <w:szCs w:val="20"/>
+        </w:rPr>
+        <w:t xml:space="preserve"> However, we know that means there are 60 </w:t>
+      </w:r>
+      <w:proofErr w:type="gramStart"/>
+      <w:r>
+        <w:rPr>
+          <w:rFonts w:ascii="Calibri" w:hAnsi="Calibri" w:cs="Calibri"/>
+          <w:sz w:val="20"/>
+          <w:szCs w:val="20"/>
+        </w:rPr>
+        <w:t>24 hour</w:t>
+      </w:r>
+      <w:proofErr w:type="gramEnd"/>
+      <w:r>
+        <w:rPr>
+          <w:rFonts w:ascii="Calibri" w:hAnsi="Calibri" w:cs="Calibri"/>
+          <w:sz w:val="20"/>
+          <w:szCs w:val="20"/>
+        </w:rPr>
+        <w:t xml:space="preserve"> cycles in the data, but those cycles are not represented in the dataset. Therefore, the day and the time of day corresponding to each interval</w:t>
+      </w:r>
+      <w:r>
+        <w:rPr>
+          <w:rFonts w:ascii="Calibri" w:hAnsi="Calibri" w:cs="Calibri"/>
+          <w:sz w:val="20"/>
+          <w:szCs w:val="20"/>
+        </w:rPr>
+        <w:t xml:space="preserve"> are explicitly added to the data</w:t>
+      </w:r>
+      <w:r>
+        <w:rPr>
+          <w:rFonts w:ascii="Calibri" w:hAnsi="Calibri" w:cs="Calibri"/>
+          <w:sz w:val="20"/>
+          <w:szCs w:val="20"/>
+        </w:rPr>
+        <w:t>.</w:t>
+      </w:r>
+    </w:p>
+    <w:p>
+      <w:pPr>
+        <w:rPr>
+          <w:rFonts w:ascii="Calibri" w:hAnsi="Calibri" w:cs="Calibri"/>
+          <w:sz w:val="20"/>
+          <w:szCs w:val="20"/>
+        </w:rPr>
+      </w:pPr>
+    </w:p>
+    <w:p>
+      <w:pPr>
+        <w:rPr>
+          <w:rFonts w:ascii="Calibri" w:hAnsi="Calibri" w:cs="Calibri"/>
+          <w:sz w:val="20"/>
+          <w:szCs w:val="20"/>
+        </w:rPr>
+      </w:pPr>
+      <w:r>
+        <w:rPr>
+          <w:rFonts w:ascii="Calibri" w:hAnsi="Calibri" w:cs="Calibri"/>
+          <w:sz w:val="20"/>
+          <w:szCs w:val="20"/>
+        </w:rPr>
+        <w:t xml:space="preserve">Using the daily cycles in </w:t>
+      </w:r>
+      <w:r>
+        <w:rPr>
+          <w:rFonts w:ascii="Calibri" w:hAnsi="Calibri" w:cs="Calibri"/>
+          <w:sz w:val="20"/>
+          <w:szCs w:val="20"/>
+        </w:rPr>
+        <w:t>energy consumption</w:t>
+      </w:r>
+      <w:r>
+        <w:rPr>
+          <w:rFonts w:ascii="Calibri" w:hAnsi="Calibri" w:cs="Calibri"/>
+          <w:sz w:val="20"/>
+          <w:szCs w:val="20"/>
+        </w:rPr>
+        <w:t xml:space="preserve">, consumption archetypes can be defined. Companies like </w:t>
+      </w:r>
+      <w:proofErr w:type="spellStart"/>
+      <w:r>
+        <w:rPr>
+          <w:rFonts w:ascii="Calibri" w:hAnsi="Calibri" w:cs="Calibri"/>
+          <w:sz w:val="20"/>
+          <w:szCs w:val="20"/>
+        </w:rPr>
+        <w:t>Opower</w:t>
+      </w:r>
+      <w:proofErr w:type="spellEnd"/>
+      <w:r>
+        <w:rPr>
+          <w:rFonts w:ascii="Calibri" w:hAnsi="Calibri" w:cs="Calibri"/>
+          <w:sz w:val="20"/>
+          <w:szCs w:val="20"/>
+        </w:rPr>
+        <w:t xml:space="preserve"> </w:t>
+      </w:r>
+      <w:proofErr w:type="spellStart"/>
+      <w:r>
+        <w:rPr>
+          <w:rFonts w:ascii="Calibri" w:hAnsi="Calibri" w:cs="Calibri"/>
+          <w:sz w:val="20"/>
+          <w:szCs w:val="20"/>
+        </w:rPr>
+        <w:t>Inc</w:t>
+      </w:r>
+      <w:proofErr w:type="spellEnd"/>
+      <w:r>
+        <w:rPr>
+          <w:rFonts w:ascii="Calibri" w:hAnsi="Calibri" w:cs="Calibri"/>
+          <w:sz w:val="20"/>
+          <w:szCs w:val="20"/>
+        </w:rPr>
+        <w:t xml:space="preserve">, </w:t>
+      </w:r>
+      <w:r>
+        <w:rPr>
+          <w:rFonts w:ascii="Calibri" w:hAnsi="Calibri" w:cs="Calibri"/>
+          <w:sz w:val="20"/>
+          <w:szCs w:val="20"/>
+        </w:rPr>
+        <w:t>have developed</w:t>
+      </w:r>
+      <w:r>
+        <w:rPr>
+          <w:rFonts w:ascii="Calibri" w:hAnsi="Calibri" w:cs="Calibri"/>
+          <w:sz w:val="20"/>
+          <w:szCs w:val="20"/>
+        </w:rPr>
+        <w:t xml:space="preserve"> </w:t>
+      </w:r>
+      <w:hyperlink r:id="rId10" w:history="1">
+        <w:r>
+          <w:rPr>
+            <w:rStyle w:val="Hyperlink"/>
+            <w:rFonts w:ascii="Calibri" w:hAnsi="Calibri" w:cs="Calibri"/>
+            <w:sz w:val="20"/>
+            <w:szCs w:val="20"/>
+          </w:rPr>
+          <w:t>load curve archetypes</w:t>
+        </w:r>
+      </w:hyperlink>
+      <w:r>
+        <w:rPr>
+          <w:rStyle w:val="FootnoteReference"/>
+          <w:rFonts w:ascii="Calibri" w:hAnsi="Calibri" w:cs="Calibri"/>
+          <w:sz w:val="20"/>
+          <w:szCs w:val="20"/>
+        </w:rPr>
+        <w:footnoteReference w:id="2"/>
+      </w:r>
+      <w:r>
+        <w:rPr>
+          <w:rFonts w:ascii="Calibri" w:hAnsi="Calibri" w:cs="Calibri"/>
+          <w:sz w:val="20"/>
+          <w:szCs w:val="20"/>
+        </w:rPr>
+        <w:t xml:space="preserve"> derived from unsupervised learning techniques like k-means clustering.  </w:t>
+      </w:r>
+      <w:r>
+        <w:rPr>
+          <w:rFonts w:ascii="Calibri" w:hAnsi="Calibri" w:cs="Calibri"/>
+          <w:sz w:val="20"/>
+          <w:szCs w:val="20"/>
+        </w:rPr>
+        <w:t xml:space="preserve">Load curve archetypes are also applied here with the objective of creating clusters that effectively discriminate between EV houses and non-EV houses. </w:t>
+      </w:r>
+    </w:p>
+    <w:p>
+      <w:pPr>
+        <w:rPr>
+          <w:rFonts w:ascii="Calibri" w:hAnsi="Calibri" w:cs="Calibri"/>
+          <w:sz w:val="20"/>
+          <w:szCs w:val="20"/>
+        </w:rPr>
+      </w:pPr>
+    </w:p>
+    <w:p>
+      <w:pPr>
+        <w:rPr>
+          <w:rFonts w:ascii="Calibri" w:hAnsi="Calibri" w:cs="Calibri"/>
+          <w:sz w:val="20"/>
+          <w:szCs w:val="20"/>
+        </w:rPr>
+      </w:pPr>
+      <w:r>
+        <w:rPr>
+          <w:rFonts w:ascii="Calibri" w:hAnsi="Calibri" w:cs="Calibri"/>
+          <w:sz w:val="20"/>
+          <w:szCs w:val="20"/>
+        </w:rPr>
+        <w:t xml:space="preserve">Finally, Gradient Boosting Decision Trees (GBDT) to classify the houses and the time intervals. A GBDT model was applied since they </w:t>
+      </w:r>
+      <w:hyperlink r:id="rId11" w:history="1">
+        <w:r>
+          <w:rPr>
+            <w:rStyle w:val="Hyperlink"/>
+            <w:rFonts w:ascii="Calibri" w:hAnsi="Calibri" w:cs="Calibri"/>
+            <w:sz w:val="20"/>
+            <w:szCs w:val="20"/>
+          </w:rPr>
+          <w:t>often perform well</w:t>
+        </w:r>
+      </w:hyperlink>
+      <w:r>
+        <w:rPr>
+          <w:rStyle w:val="FootnoteReference"/>
+          <w:rFonts w:ascii="Calibri" w:hAnsi="Calibri" w:cs="Calibri"/>
+          <w:sz w:val="20"/>
+          <w:szCs w:val="20"/>
+        </w:rPr>
+        <w:footnoteReference w:id="3"/>
+      </w:r>
+      <w:r>
+        <w:rPr>
+          <w:rFonts w:ascii="Calibri" w:hAnsi="Calibri" w:cs="Calibri"/>
+          <w:sz w:val="20"/>
+          <w:szCs w:val="20"/>
+        </w:rPr>
+        <w:t xml:space="preserve"> on imbalanced datasets. </w:t>
+      </w:r>
+    </w:p>
+    <w:p>
+      <w:pPr>
+        <w:rPr>
+          <w:rFonts w:ascii="Calibri" w:hAnsi="Calibri" w:cs="Calibri"/>
+          <w:sz w:val="20"/>
+          <w:szCs w:val="20"/>
+        </w:rPr>
+      </w:pPr>
+    </w:p>
+    <w:p>
+      <w:pPr>
+        <w:pStyle w:val="Heading2"/>
+        <w:rPr>
+          <w:rFonts w:ascii="Calibri" w:hAnsi="Calibri" w:cs="Calibri"/>
+        </w:rPr>
+      </w:pPr>
+      <w:r>
+        <w:rPr>
+          <w:rFonts w:ascii="Calibri" w:hAnsi="Calibri" w:cs="Calibri"/>
+        </w:rPr>
+        <w:t>Metrics</w:t>
+      </w:r>
+    </w:p>
+    <w:p>
+      <w:pPr>
+        <w:rPr>
+          <w:rFonts w:ascii="Calibri" w:hAnsi="Calibri" w:cs="Calibri"/>
+          <w:sz w:val="20"/>
+          <w:szCs w:val="20"/>
+        </w:rPr>
+      </w:pPr>
+      <w:r>
+        <w:rPr>
+          <w:rFonts w:ascii="Calibri" w:hAnsi="Calibri" w:cs="Calibri"/>
+          <w:sz w:val="20"/>
+          <w:szCs w:val="20"/>
+        </w:rPr>
+        <w:t>The performance of the model(s) developed for this project</w:t>
+      </w:r>
+      <w:r>
+        <w:rPr>
+          <w:rFonts w:ascii="Calibri" w:hAnsi="Calibri" w:cs="Calibri"/>
+          <w:sz w:val="20"/>
+          <w:szCs w:val="20"/>
+        </w:rPr>
+        <w:t xml:space="preserve"> will be evaluated </w:t>
+      </w:r>
+      <w:r>
+        <w:rPr>
+          <w:rFonts w:ascii="Calibri" w:hAnsi="Calibri" w:cs="Calibri"/>
+          <w:sz w:val="20"/>
+          <w:szCs w:val="20"/>
+        </w:rPr>
+        <w:t>based</w:t>
+      </w:r>
+      <w:r>
+        <w:rPr>
+          <w:rFonts w:ascii="Calibri" w:hAnsi="Calibri" w:cs="Calibri"/>
+          <w:sz w:val="20"/>
+          <w:szCs w:val="20"/>
+        </w:rPr>
+        <w:t xml:space="preserve"> on the F</w:t>
+      </w:r>
+      <w:r>
+        <w:rPr>
+          <w:rFonts w:ascii="Calibri" w:hAnsi="Calibri" w:cs="Calibri"/>
+          <w:sz w:val="20"/>
+          <w:szCs w:val="20"/>
+          <w:vertAlign w:val="subscript"/>
+        </w:rPr>
+        <w:t>1</w:t>
+      </w:r>
+      <w:r>
+        <w:rPr>
+          <w:rFonts w:ascii="Calibri" w:hAnsi="Calibri" w:cs="Calibri"/>
+          <w:sz w:val="20"/>
+          <w:szCs w:val="20"/>
+        </w:rPr>
+        <w:t xml:space="preserve"> score of the trained model on the validation dataset</w:t>
+      </w:r>
+      <w:r>
+        <w:rPr>
+          <w:rFonts w:ascii="Calibri" w:hAnsi="Calibri" w:cs="Calibri"/>
+          <w:sz w:val="20"/>
+          <w:szCs w:val="20"/>
+        </w:rPr>
+        <w:t xml:space="preserve">. </w:t>
+      </w:r>
+      <w:r>
+        <w:rPr>
+          <w:rFonts w:ascii="Calibri" w:hAnsi="Calibri" w:cs="Calibri"/>
+          <w:sz w:val="20"/>
+          <w:szCs w:val="20"/>
+        </w:rPr>
+        <w:t>The F</w:t>
+      </w:r>
+      <w:r>
+        <w:rPr>
+          <w:rFonts w:ascii="Calibri" w:hAnsi="Calibri" w:cs="Calibri"/>
+          <w:sz w:val="20"/>
+          <w:szCs w:val="20"/>
+          <w:vertAlign w:val="subscript"/>
+        </w:rPr>
+        <w:t>1</w:t>
+      </w:r>
+      <w:r>
+        <w:rPr>
+          <w:rFonts w:ascii="Calibri" w:hAnsi="Calibri" w:cs="Calibri"/>
+          <w:sz w:val="20"/>
+          <w:szCs w:val="20"/>
+        </w:rPr>
+        <w:t xml:space="preserve"> score is a better evaluation </w:t>
+      </w:r>
+      <w:r>
+        <w:rPr>
+          <w:rFonts w:ascii="Calibri" w:hAnsi="Calibri" w:cs="Calibri"/>
+          <w:sz w:val="20"/>
+          <w:szCs w:val="20"/>
+        </w:rPr>
+        <w:t>metric than</w:t>
+      </w:r>
+      <w:r>
+        <w:rPr>
+          <w:rFonts w:ascii="Calibri" w:hAnsi="Calibri" w:cs="Calibri"/>
+          <w:sz w:val="20"/>
+          <w:szCs w:val="20"/>
+        </w:rPr>
+        <w:t xml:space="preserve"> accuracy when considering a model trained on uneven class distribution. </w:t>
+      </w:r>
+      <w:r>
+        <w:rPr>
+          <w:rFonts w:ascii="Calibri" w:hAnsi="Calibri" w:cs="Calibri"/>
+          <w:sz w:val="20"/>
+          <w:szCs w:val="20"/>
+        </w:rPr>
+        <w:t xml:space="preserve">The </w:t>
+      </w:r>
+      <w:r>
+        <w:rPr>
+          <w:rFonts w:ascii="Calibri" w:hAnsi="Calibri" w:cs="Calibri"/>
+          <w:sz w:val="20"/>
+          <w:szCs w:val="20"/>
+        </w:rPr>
+        <w:t>F</w:t>
+      </w:r>
+      <w:r>
+        <w:rPr>
+          <w:rFonts w:ascii="Calibri" w:hAnsi="Calibri" w:cs="Calibri"/>
+          <w:sz w:val="20"/>
+          <w:szCs w:val="20"/>
+          <w:vertAlign w:val="subscript"/>
+        </w:rPr>
+        <w:t>1</w:t>
+      </w:r>
+      <w:r>
+        <w:rPr>
+          <w:rFonts w:ascii="Calibri" w:hAnsi="Calibri" w:cs="Calibri"/>
+          <w:sz w:val="20"/>
+          <w:szCs w:val="20"/>
+        </w:rPr>
+        <w:t xml:space="preserve"> score</w:t>
+      </w:r>
+      <w:r>
+        <w:rPr>
+          <w:rFonts w:ascii="Calibri" w:hAnsi="Calibri" w:cs="Calibri"/>
+          <w:sz w:val="20"/>
+          <w:szCs w:val="20"/>
+        </w:rPr>
+        <w:t xml:space="preserve"> is calculated as </w:t>
+      </w:r>
+      <w:r>
+        <w:rPr>
+          <w:rFonts w:ascii="Calibri" w:hAnsi="Calibri" w:cs="Calibri"/>
+          <w:sz w:val="20"/>
+          <w:szCs w:val="20"/>
+        </w:rPr>
+        <w:t>the harmonic mean of</w:t>
+      </w:r>
+      <w:r>
+        <w:rPr>
+          <w:rFonts w:ascii="Calibri" w:hAnsi="Calibri" w:cs="Calibri"/>
+          <w:sz w:val="20"/>
+          <w:szCs w:val="20"/>
+        </w:rPr>
+        <w:t xml:space="preserve"> precision and recall.</w:t>
+      </w:r>
+    </w:p>
+    <w:p>
+      <w:pPr>
+        <w:jc w:val="center"/>
+        <w:rPr>
+          <w:rFonts w:ascii="Calibri" w:hAnsi="Calibri" w:cs="Calibri"/>
+          <w:sz w:val="20"/>
+          <w:szCs w:val="20"/>
+        </w:rPr>
+      </w:pPr>
+      <w:r>
+        <w:rPr>
+          <w:rFonts w:ascii="Calibri" w:hAnsi="Calibri" w:cs="Calibri"/>
+          <w:sz w:val="20"/>
+          <w:szCs w:val="20"/>
+        </w:rPr>
+        <w:drawing>
+          <wp:inline distT="0" distB="0" distL="0" distR="0" wp14:anchorId="3EF34C87" wp14:editId="16CBAC50">
+            <wp:extent cx="2438400" cy="355600"/>
+            <wp:effectExtent l="0" t="0" r="0" b="0"/>
+            <wp:docPr id="1" name="Picture 1"/>
+            <wp:cNvGraphicFramePr>
+              <a:graphicFrameLocks xmlns:a="http://schemas.openxmlformats.org/drawingml/2006/main" noChangeAspect="1"/>
+            </wp:cNvGraphicFramePr>
+            <a:graphic xmlns:a="http://schemas.openxmlformats.org/drawingml/2006/main">
+              <a:graphicData uri="http://schemas.openxmlformats.org/drawingml/2006/picture">
+                <pic:pic xmlns:pic="http://schemas.openxmlformats.org/drawingml/2006/picture">
+                  <pic:nvPicPr>
+                    <pic:cNvPr id="1" name=""/>
+                    <pic:cNvPicPr/>
+                  </pic:nvPicPr>
+                  <pic:blipFill>
+                    <a:blip r:embed="rId12"/>
+                    <a:stretch>
+                      <a:fillRect/>
+                    </a:stretch>
+                  </pic:blipFill>
+                  <pic:spPr>
+                    <a:xfrm>
+                      <a:off x="0" y="0"/>
+                      <a:ext cx="2438400" cy="355600"/>
+                    </a:xfrm>
+                    <a:prstGeom prst="rect">
+                      <a:avLst/>
+                    </a:prstGeom>
+                  </pic:spPr>
+                </pic:pic>
+              </a:graphicData>
+            </a:graphic>
+          </wp:inline>
+        </w:drawing>
+      </w:r>
+    </w:p>
+    <w:p>
+      <w:pPr>
+        <w:rPr>
+          <w:rFonts w:ascii="Calibri" w:hAnsi="Calibri" w:cs="Calibri"/>
+          <w:sz w:val="20"/>
+          <w:szCs w:val="20"/>
+        </w:rPr>
+      </w:pPr>
+      <w:r>
+        <w:rPr>
+          <w:rFonts w:ascii="Calibri" w:hAnsi="Calibri" w:cs="Calibri"/>
+          <w:vanish/>
+          <w:sz w:val="20"/>
+          <w:szCs w:val="20"/>
+        </w:rPr>
+        <w:t>{\displaystyle F_{1}=2\cdot {\frac {1}{{\tfrac {1}{\mathrm {recall} }}+{\tfrac {1}{\mathrm {precision} }}}}=2\cdot {\frac {\mathrm {precision} \cdot \mathrm {recall} }{\mathrm {precision} +\mathrm {recall} }}}</w:t>
+      </w:r>
+    </w:p>
+    <w:p>
+      <w:pPr>
+        <w:jc w:val="center"/>
+        <w:rPr>
+          <w:rFonts w:ascii="Calibri" w:hAnsi="Calibri" w:cs="Calibri"/>
+          <w:sz w:val="20"/>
+          <w:szCs w:val="20"/>
+        </w:rPr>
+      </w:pPr>
+      <w:r>
+        <w:rPr>
+          <w:rFonts w:ascii="Calibri" w:hAnsi="Calibri" w:cs="Calibri"/>
+          <w:sz w:val="20"/>
+          <w:szCs w:val="20"/>
+        </w:rPr>
+        <w:drawing>
+          <wp:inline distT="0" distB="0" distL="0" distR="0" wp14:anchorId="48DAAD3D" wp14:editId="0834D162">
+            <wp:extent cx="2171700" cy="266700"/>
+            <wp:effectExtent l="0" t="0" r="0" b="0"/>
+            <wp:docPr id="10" name="Picture 10"/>
+            <wp:cNvGraphicFramePr>
+              <a:graphicFrameLocks xmlns:a="http://schemas.openxmlformats.org/drawingml/2006/main" noChangeAspect="1"/>
+            </wp:cNvGraphicFramePr>
+            <a:graphic xmlns:a="http://schemas.openxmlformats.org/drawingml/2006/main">
+              <a:graphicData uri="http://schemas.openxmlformats.org/drawingml/2006/picture">
+                <pic:pic xmlns:pic="http://schemas.openxmlformats.org/drawingml/2006/picture">
+                  <pic:nvPicPr>
+                    <pic:cNvPr id="1" name=""/>
+                    <pic:cNvPicPr/>
+                  </pic:nvPicPr>
+                  <pic:blipFill>
+                    <a:blip r:embed="rId13"/>
+                    <a:stretch>
+                      <a:fillRect/>
+                    </a:stretch>
+                  </pic:blipFill>
+                  <pic:spPr>
+                    <a:xfrm>
+                      <a:off x="0" y="0"/>
+                      <a:ext cx="2171700" cy="266700"/>
+                    </a:xfrm>
+                    <a:prstGeom prst="rect">
+                      <a:avLst/>
+                    </a:prstGeom>
+                  </pic:spPr>
+                </pic:pic>
+              </a:graphicData>
+            </a:graphic>
+          </wp:inline>
+        </w:drawing>
+      </w:r>
+      <w:r>
+        <w:rPr>
+          <w:rFonts w:ascii="Calibri" w:hAnsi="Calibri" w:cs="Calibri"/>
+          <w:sz w:val="20"/>
+          <w:szCs w:val="20"/>
+        </w:rPr>
+        <w:t xml:space="preserve"> </w:t>
+      </w:r>
+    </w:p>
+    <w:p>
+      <w:pPr>
+        <w:jc w:val="center"/>
+        <w:rPr>
+          <w:rFonts w:ascii="Calibri" w:hAnsi="Calibri" w:cs="Calibri"/>
+          <w:sz w:val="20"/>
+          <w:szCs w:val="20"/>
+        </w:rPr>
+      </w:pPr>
+    </w:p>
+    <w:p>
+      <w:pPr>
+        <w:jc w:val="center"/>
+        <w:rPr>
+          <w:rFonts w:ascii="Calibri" w:hAnsi="Calibri" w:cs="Calibri"/>
+          <w:sz w:val="20"/>
+          <w:szCs w:val="20"/>
+        </w:rPr>
+      </w:pPr>
+      <w:r>
+        <w:rPr>
+          <w:rFonts w:ascii="Calibri" w:hAnsi="Calibri" w:cs="Calibri"/>
+          <w:sz w:val="20"/>
+          <w:szCs w:val="20"/>
+        </w:rPr>
+        <w:drawing>
+          <wp:inline distT="0" distB="0" distL="0" distR="0" wp14:anchorId="6F970EC7" wp14:editId="111ED205">
+            <wp:extent cx="2311400" cy="254000"/>
+            <wp:effectExtent l="0" t="0" r="0" b="0"/>
+            <wp:docPr id="11" name="Picture 11"/>
+            <wp:cNvGraphicFramePr>
+              <a:graphicFrameLocks xmlns:a="http://schemas.openxmlformats.org/drawingml/2006/main" noChangeAspect="1"/>
+            </wp:cNvGraphicFramePr>
+            <a:graphic xmlns:a="http://schemas.openxmlformats.org/drawingml/2006/main">
+              <a:graphicData uri="http://schemas.openxmlformats.org/drawingml/2006/picture">
+                <pic:pic xmlns:pic="http://schemas.openxmlformats.org/drawingml/2006/picture">
+                  <pic:nvPicPr>
+                    <pic:cNvPr id="1" name=""/>
+                    <pic:cNvPicPr/>
+                  </pic:nvPicPr>
+                  <pic:blipFill>
+                    <a:blip r:embed="rId14"/>
+                    <a:stretch>
+                      <a:fillRect/>
+                    </a:stretch>
+                  </pic:blipFill>
+                  <pic:spPr>
+                    <a:xfrm>
+                      <a:off x="0" y="0"/>
+                      <a:ext cx="2311400" cy="254000"/>
+                    </a:xfrm>
+                    <a:prstGeom prst="rect">
+                      <a:avLst/>
+                    </a:prstGeom>
+                  </pic:spPr>
+                </pic:pic>
+              </a:graphicData>
+            </a:graphic>
+          </wp:inline>
+        </w:drawing>
+      </w:r>
+    </w:p>
+    <w:p>
+      <w:pPr>
+        <w:rPr>
+          <w:rFonts w:ascii="Calibri" w:hAnsi="Calibri" w:cs="Calibri"/>
+          <w:sz w:val="20"/>
+          <w:szCs w:val="20"/>
+        </w:rPr>
+      </w:pPr>
+    </w:p>
+    <w:p>
+      <w:pPr>
+        <w:rPr>
+          <w:rFonts w:ascii="Calibri" w:hAnsi="Calibri" w:cs="Calibri"/>
+          <w:sz w:val="20"/>
+          <w:szCs w:val="20"/>
+        </w:rPr>
+      </w:pPr>
+      <w:r>
+        <w:rPr>
+          <w:rFonts w:ascii="Calibri" w:hAnsi="Calibri" w:cs="Calibri"/>
+          <w:sz w:val="20"/>
+          <w:szCs w:val="20"/>
+        </w:rPr>
+        <w:t xml:space="preserve">High recall attempts to minimize false negatives, whereas precision tries to minimize false positives. </w:t>
+      </w:r>
+      <w:r>
+        <w:rPr>
+          <w:rFonts w:ascii="Calibri" w:hAnsi="Calibri" w:cs="Calibri"/>
+          <w:sz w:val="20"/>
+          <w:szCs w:val="20"/>
+        </w:rPr>
+        <w:t xml:space="preserve">Accuracy works best if false positives and false negatives have similar cost. In this case, a false negative (incorrectly predicting a house or time interval is not charging an EV) is much more expensive than a false positive (incorrectly predicting that a house or time interval is charging an EV, when it isn’t).  </w:t>
+      </w:r>
+    </w:p>
+    <w:p/>
+    <w:p/>
     <w:p>
       <w:pPr>
         <w:pStyle w:val="Heading1"/>
-      </w:pPr>
-      <w:r>
-        <w:t xml:space="preserve">Capstone </w:t>
-      </w:r>
-      <w:r>
-        <w:t>Project Report</w:t>
+        <w:rPr>
+          <w:rFonts w:ascii="Calibri" w:hAnsi="Calibri" w:cs="Calibri"/>
+        </w:rPr>
+      </w:pPr>
+      <w:r>
+        <w:rPr>
+          <w:rFonts w:ascii="Calibri" w:hAnsi="Calibri" w:cs="Calibri"/>
+        </w:rPr>
+        <w:t>Analysis</w:t>
+      </w:r>
+      <w:r>
+        <w:rPr>
+          <w:rFonts w:ascii="Calibri" w:hAnsi="Calibri" w:cs="Calibri"/>
+        </w:rPr>
+        <w:t xml:space="preserve"> and Methodology</w:t>
+      </w:r>
+    </w:p>
+    <w:p>
+      <w:pPr>
+        <w:rPr>
+          <w:rFonts w:ascii="Calibri" w:hAnsi="Calibri" w:cs="Calibri"/>
+        </w:rPr>
+      </w:pPr>
+    </w:p>
+    <w:p>
+      <w:pPr>
+        <w:pStyle w:val="Heading2"/>
+        <w:rPr>
+          <w:rFonts w:ascii="Calibri" w:hAnsi="Calibri" w:cs="Calibri"/>
+        </w:rPr>
+      </w:pPr>
+      <w:r>
+        <w:rPr>
+          <w:rFonts w:ascii="Calibri" w:hAnsi="Calibri" w:cs="Calibri"/>
+        </w:rPr>
+        <w:t>Data Exploration</w:t>
+      </w:r>
+    </w:p>
+    <w:p>
+      <w:pPr>
+        <w:rPr>
+          <w:rFonts w:ascii="Calibri" w:hAnsi="Calibri" w:cs="Calibri"/>
+          <w:sz w:val="20"/>
+          <w:szCs w:val="20"/>
+        </w:rPr>
+      </w:pPr>
+      <w:r>
+        <w:rPr>
+          <w:rFonts w:ascii="Calibri" w:hAnsi="Calibri" w:cs="Calibri"/>
+          <w:sz w:val="20"/>
+          <w:szCs w:val="20"/>
+        </w:rPr>
+        <w:t>The “wide” data format for the data set does not conform to the</w:t>
+      </w:r>
+      <w:r>
+        <w:rPr>
+          <w:rFonts w:ascii="Calibri" w:hAnsi="Calibri" w:cs="Calibri"/>
+          <w:sz w:val="20"/>
+          <w:szCs w:val="20"/>
+        </w:rPr>
+        <w:t xml:space="preserve"> traditional format for </w:t>
+      </w:r>
+      <w:proofErr w:type="spellStart"/>
+      <w:r>
+        <w:rPr>
+          <w:rFonts w:ascii="Calibri" w:hAnsi="Calibri" w:cs="Calibri"/>
+          <w:sz w:val="20"/>
+          <w:szCs w:val="20"/>
+        </w:rPr>
+        <w:t>scikit</w:t>
+      </w:r>
+      <w:proofErr w:type="spellEnd"/>
+      <w:r>
+        <w:rPr>
+          <w:rFonts w:ascii="Calibri" w:hAnsi="Calibri" w:cs="Calibri"/>
+          <w:sz w:val="20"/>
+          <w:szCs w:val="20"/>
+        </w:rPr>
+        <w:t xml:space="preserve"> learn with a matrix </w:t>
+      </w:r>
+      <w:r>
+        <w:rPr>
+          <w:rFonts w:ascii="Calibri" w:hAnsi="Calibri" w:cs="Calibri"/>
+          <w:b/>
+          <w:sz w:val="20"/>
+          <w:szCs w:val="20"/>
+        </w:rPr>
+        <w:t>X</w:t>
+      </w:r>
+      <w:r>
+        <w:rPr>
+          <w:rFonts w:ascii="Calibri" w:hAnsi="Calibri" w:cs="Calibri"/>
+          <w:sz w:val="20"/>
+          <w:szCs w:val="20"/>
+        </w:rPr>
+        <w:t xml:space="preserve"> and a target vector </w:t>
+      </w:r>
+      <w:r>
+        <w:rPr>
+          <w:rFonts w:ascii="Calibri" w:hAnsi="Calibri" w:cs="Calibri"/>
+          <w:b/>
+          <w:sz w:val="20"/>
+          <w:szCs w:val="20"/>
+        </w:rPr>
+        <w:t>y</w:t>
+      </w:r>
+      <w:r>
+        <w:rPr>
+          <w:rFonts w:ascii="Calibri" w:hAnsi="Calibri" w:cs="Calibri"/>
+          <w:sz w:val="20"/>
+          <w:szCs w:val="20"/>
+        </w:rPr>
+        <w:t xml:space="preserve"> corresponding to exactly 1 prediction per row. </w:t>
+      </w:r>
+      <w:r>
+        <w:rPr>
+          <w:rFonts w:ascii="Calibri" w:hAnsi="Calibri" w:cs="Calibri"/>
+          <w:sz w:val="20"/>
+          <w:szCs w:val="20"/>
+        </w:rPr>
+        <w:t>It also</w:t>
+      </w:r>
+      <w:r>
+        <w:rPr>
+          <w:rFonts w:ascii="Calibri" w:hAnsi="Calibri" w:cs="Calibri"/>
+          <w:sz w:val="20"/>
+          <w:szCs w:val="20"/>
+        </w:rPr>
+        <w:t xml:space="preserve"> contains </w:t>
+      </w:r>
+      <w:r>
+        <w:rPr>
+          <w:rFonts w:ascii="Calibri" w:hAnsi="Calibri" w:cs="Calibri"/>
+          <w:sz w:val="20"/>
+          <w:szCs w:val="20"/>
+        </w:rPr>
+        <w:t xml:space="preserve">4 </w:t>
+      </w:r>
+      <w:r>
+        <w:rPr>
+          <w:rFonts w:ascii="Calibri" w:hAnsi="Calibri" w:cs="Calibri"/>
+          <w:sz w:val="20"/>
+          <w:szCs w:val="20"/>
+        </w:rPr>
+        <w:t xml:space="preserve">houses missing between 48 and 144 data points. </w:t>
       </w:r>
     </w:p>
     <w:p>
       <w:pPr>
         <w:jc w:val="center"/>
         <w:rPr>
+          <w:rFonts w:ascii="Calibri" w:hAnsi="Calibri" w:cs="Calibri"/>
+        </w:rPr>
+      </w:pPr>
+      <w:r>
+        <w:rPr>
+          <w:rFonts w:ascii="Calibri" w:hAnsi="Calibri" w:cs="Calibri"/>
+        </w:rPr>
+        <w:drawing>
+          <wp:inline distT="0" distB="0" distL="0" distR="0" wp14:anchorId="07F7D843" wp14:editId="15CAF051">
+            <wp:extent cx="4648200" cy="1176951"/>
+            <wp:effectExtent l="0" t="0" r="0" b="4445"/>
+            <wp:docPr id="7" name="Picture 7"/>
+            <wp:cNvGraphicFramePr>
+              <a:graphicFrameLocks xmlns:a="http://schemas.openxmlformats.org/drawingml/2006/main" noChangeAspect="1"/>
+            </wp:cNvGraphicFramePr>
+            <a:graphic xmlns:a="http://schemas.openxmlformats.org/drawingml/2006/main">
+              <a:graphicData uri="http://schemas.openxmlformats.org/drawingml/2006/picture">
+                <pic:pic xmlns:pic="http://schemas.openxmlformats.org/drawingml/2006/picture">
+                  <pic:nvPicPr>
+                    <pic:cNvPr id="1" name=""/>
+                    <pic:cNvPicPr/>
+                  </pic:nvPicPr>
+                  <pic:blipFill rotWithShape="1">
+                    <a:blip r:embed="rId15"/>
+                    <a:srcRect b="13390"/>
+                    <a:stretch/>
+                  </pic:blipFill>
+                  <pic:spPr bwMode="auto">
+                    <a:xfrm>
+                      <a:off x="0" y="0"/>
+                      <a:ext cx="4648200" cy="1176951"/>
+                    </a:xfrm>
+                    <a:prstGeom prst="rect">
+                      <a:avLst/>
+                    </a:prstGeom>
+                    <a:ln>
+                      <a:noFill/>
+                    </a:ln>
+                    <a:extLst>
+                      <a:ext uri="{53640926-AAD7-44D8-BBD7-CCE9431645EC}">
+                        <a14:shadowObscured xmlns:a14="http://schemas.microsoft.com/office/drawing/2010/main"/>
+                      </a:ext>
+                    </a:extLst>
+                  </pic:spPr>
+                </pic:pic>
+              </a:graphicData>
+            </a:graphic>
+          </wp:inline>
+        </w:drawing>
+      </w:r>
+    </w:p>
+    <w:p>
+      <w:pPr>
+        <w:rPr>
+          <w:rFonts w:ascii="Calibri" w:hAnsi="Calibri" w:cs="Calibri"/>
+        </w:rPr>
+      </w:pPr>
+    </w:p>
+    <w:p>
+      <w:pPr>
+        <w:pStyle w:val="Heading2"/>
+        <w:rPr>
+          <w:rFonts w:ascii="Calibri" w:hAnsi="Calibri" w:cs="Calibri"/>
+        </w:rPr>
+      </w:pPr>
+      <w:r>
+        <w:rPr>
+          <w:rFonts w:ascii="Calibri" w:hAnsi="Calibri" w:cs="Calibri"/>
+        </w:rPr>
+        <w:t>Exploratory Visualization</w:t>
+      </w:r>
+      <w:r>
+        <w:rPr>
+          <w:rFonts w:ascii="Calibri" w:hAnsi="Calibri" w:cs="Calibri"/>
+        </w:rPr>
+        <w:t>s</w:t>
+      </w:r>
+    </w:p>
+    <w:p>
+      <w:pPr>
+        <w:rPr>
+          <w:rFonts w:ascii="Calibri" w:hAnsi="Calibri" w:cs="Calibri"/>
+          <w:sz w:val="20"/>
+          <w:szCs w:val="20"/>
+        </w:rPr>
+      </w:pPr>
+      <w:r>
+        <w:rPr>
+          <w:rFonts w:ascii="Calibri" w:hAnsi="Calibri" w:cs="Calibri"/>
+          <w:sz w:val="20"/>
+          <w:szCs w:val="20"/>
+        </w:rPr>
+        <w:t xml:space="preserve">Preliminary exploration of the raw dataset shows a long tail distribution of the energy consumption of the 30-minute interval, as well as the distribution of energy consumption for houses over the entire 2 months. This indicates that there may be some outliers in the data, but the data doesn’t seem to be multimodal. </w:t>
+      </w:r>
+    </w:p>
+    <w:p>
+      <w:pPr>
+        <w:rPr>
+          <w:rFonts w:ascii="Calibri" w:hAnsi="Calibri" w:cs="Calibri"/>
+          <w:sz w:val="20"/>
+          <w:szCs w:val="20"/>
+        </w:rPr>
+      </w:pPr>
+    </w:p>
+    <w:p>
+      <w:pPr>
+        <w:rPr>
+          <w:rFonts w:ascii="Calibri" w:hAnsi="Calibri" w:cs="Calibri"/>
+        </w:rPr>
+      </w:pPr>
+      <w:r>
+        <w:rPr>
+          <w:rFonts w:ascii="Calibri" w:hAnsi="Calibri" w:cs="Calibri"/>
+        </w:rPr>
+        <w:lastRenderedPageBreak/>
+        <w:drawing>
+          <wp:inline distT="0" distB="0" distL="0" distR="0" wp14:anchorId="6F8349EF" wp14:editId="1AB85415">
+            <wp:extent cx="2527300" cy="1765300"/>
+            <wp:effectExtent l="0" t="0" r="0" b="0"/>
+            <wp:docPr id="5" name="Picture 5"/>
+            <wp:cNvGraphicFramePr>
+              <a:graphicFrameLocks xmlns:a="http://schemas.openxmlformats.org/drawingml/2006/main" noChangeAspect="1"/>
+            </wp:cNvGraphicFramePr>
+            <a:graphic xmlns:a="http://schemas.openxmlformats.org/drawingml/2006/main">
+              <a:graphicData uri="http://schemas.openxmlformats.org/drawingml/2006/picture">
+                <pic:pic xmlns:pic="http://schemas.openxmlformats.org/drawingml/2006/picture">
+                  <pic:nvPicPr>
+                    <pic:cNvPr id="1" name=""/>
+                    <pic:cNvPicPr/>
+                  </pic:nvPicPr>
+                  <pic:blipFill>
+                    <a:blip r:embed="rId16"/>
+                    <a:stretch>
+                      <a:fillRect/>
+                    </a:stretch>
+                  </pic:blipFill>
+                  <pic:spPr>
+                    <a:xfrm>
+                      <a:off x="0" y="0"/>
+                      <a:ext cx="2527300" cy="1765300"/>
+                    </a:xfrm>
+                    <a:prstGeom prst="rect">
+                      <a:avLst/>
+                    </a:prstGeom>
+                  </pic:spPr>
+                </pic:pic>
+              </a:graphicData>
+            </a:graphic>
+          </wp:inline>
+        </w:drawing>
+      </w:r>
+      <w:r>
+        <w:rPr>
+          <w:noProof/>
+        </w:rPr>
+        <w:t xml:space="preserve"> </w:t>
+      </w:r>
+      <w:r>
+        <w:rPr>
+          <w:rFonts w:ascii="Calibri" w:hAnsi="Calibri" w:cs="Calibri"/>
+        </w:rPr>
+        <w:drawing>
+          <wp:inline distT="0" distB="0" distL="0" distR="0" wp14:anchorId="579E1D01" wp14:editId="67CB9FAE">
+            <wp:extent cx="2565400" cy="1765300"/>
+            <wp:effectExtent l="0" t="0" r="0" b="0"/>
+            <wp:docPr id="6" name="Picture 6"/>
+            <wp:cNvGraphicFramePr>
+              <a:graphicFrameLocks xmlns:a="http://schemas.openxmlformats.org/drawingml/2006/main" noChangeAspect="1"/>
+            </wp:cNvGraphicFramePr>
+            <a:graphic xmlns:a="http://schemas.openxmlformats.org/drawingml/2006/main">
+              <a:graphicData uri="http://schemas.openxmlformats.org/drawingml/2006/picture">
+                <pic:pic xmlns:pic="http://schemas.openxmlformats.org/drawingml/2006/picture">
+                  <pic:nvPicPr>
+                    <pic:cNvPr id="1" name=""/>
+                    <pic:cNvPicPr/>
+                  </pic:nvPicPr>
+                  <pic:blipFill>
+                    <a:blip r:embed="rId17"/>
+                    <a:stretch>
+                      <a:fillRect/>
+                    </a:stretch>
+                  </pic:blipFill>
+                  <pic:spPr>
+                    <a:xfrm>
+                      <a:off x="0" y="0"/>
+                      <a:ext cx="2565400" cy="1765300"/>
+                    </a:xfrm>
+                    <a:prstGeom prst="rect">
+                      <a:avLst/>
+                    </a:prstGeom>
+                  </pic:spPr>
+                </pic:pic>
+              </a:graphicData>
+            </a:graphic>
+          </wp:inline>
+        </w:drawing>
+      </w:r>
+    </w:p>
+    <w:p>
+      <w:pPr>
+        <w:rPr>
+          <w:rFonts w:ascii="Calibri" w:hAnsi="Calibri" w:cs="Calibri"/>
+        </w:rPr>
+      </w:pPr>
+    </w:p>
+    <w:p>
+      <w:pPr>
+        <w:pStyle w:val="Heading2"/>
+        <w:rPr>
+          <w:rFonts w:ascii="Calibri" w:hAnsi="Calibri" w:cs="Calibri"/>
+        </w:rPr>
+      </w:pPr>
+      <w:r>
+        <w:rPr>
+          <w:rFonts w:ascii="Calibri" w:hAnsi="Calibri" w:cs="Calibri"/>
+        </w:rPr>
+        <w:t>Data Preprocessing</w:t>
+      </w:r>
+    </w:p>
+    <w:p>
+      <w:pPr>
+        <w:rPr>
+          <w:rFonts w:ascii="Calibri" w:hAnsi="Calibri" w:cs="Calibri"/>
+          <w:sz w:val="20"/>
+          <w:szCs w:val="20"/>
+        </w:rPr>
+      </w:pPr>
+    </w:p>
+    <w:p>
+      <w:pPr>
+        <w:rPr>
+          <w:rFonts w:ascii="Calibri" w:hAnsi="Calibri" w:cs="Calibri"/>
+          <w:sz w:val="20"/>
+          <w:szCs w:val="20"/>
+        </w:rPr>
+      </w:pPr>
+      <w:r>
+        <w:rPr>
+          <w:rFonts w:ascii="Calibri" w:hAnsi="Calibri" w:cs="Calibri"/>
+          <w:sz w:val="20"/>
+          <w:szCs w:val="20"/>
+        </w:rPr>
+        <w:t>All training data set and the training labels are combined and pivoted to “long” format. Then, the implicit temporal dimensions are explicitly added with the assumption that sequence in the interval column names can be translated to 60 cycles of 48 30-minute intervals. With this temporal information, the missing values are filled for the 4 houses missing data points. These are filled with the average energy value for that house during that time of day. This results in the following data set without any null values:</w:t>
+      </w:r>
+    </w:p>
+    <w:p>
+      <w:pPr>
+        <w:rPr>
+          <w:rFonts w:ascii="Calibri" w:hAnsi="Calibri" w:cs="Calibri"/>
+          <w:sz w:val="20"/>
+          <w:szCs w:val="20"/>
+        </w:rPr>
+      </w:pPr>
+      <w:r>
+        <w:rPr>
+          <w:rFonts w:ascii="Calibri" w:hAnsi="Calibri" w:cs="Calibri"/>
+          <w:sz w:val="20"/>
+          <w:szCs w:val="20"/>
+        </w:rPr>
+        <w:drawing>
+          <wp:inline distT="0" distB="0" distL="0" distR="0" wp14:anchorId="5E706EE5" wp14:editId="1A5B3BB5">
+            <wp:extent cx="2590800" cy="1193800"/>
+            <wp:effectExtent l="0" t="0" r="0" b="0"/>
+            <wp:docPr id="8" name="Picture 8"/>
+            <wp:cNvGraphicFramePr>
+              <a:graphicFrameLocks xmlns:a="http://schemas.openxmlformats.org/drawingml/2006/main" noChangeAspect="1"/>
+            </wp:cNvGraphicFramePr>
+            <a:graphic xmlns:a="http://schemas.openxmlformats.org/drawingml/2006/main">
+              <a:graphicData uri="http://schemas.openxmlformats.org/drawingml/2006/picture">
+                <pic:pic xmlns:pic="http://schemas.openxmlformats.org/drawingml/2006/picture">
+                  <pic:nvPicPr>
+                    <pic:cNvPr id="1" name=""/>
+                    <pic:cNvPicPr/>
+                  </pic:nvPicPr>
+                  <pic:blipFill>
+                    <a:blip r:embed="rId18"/>
+                    <a:stretch>
+                      <a:fillRect/>
+                    </a:stretch>
+                  </pic:blipFill>
+                  <pic:spPr>
+                    <a:xfrm>
+                      <a:off x="0" y="0"/>
+                      <a:ext cx="2590800" cy="1193800"/>
+                    </a:xfrm>
+                    <a:prstGeom prst="rect">
+                      <a:avLst/>
+                    </a:prstGeom>
+                  </pic:spPr>
+                </pic:pic>
+              </a:graphicData>
+            </a:graphic>
+          </wp:inline>
+        </w:drawing>
+      </w:r>
+    </w:p>
+    <w:p>
+      <w:pPr>
+        <w:rPr>
+          <w:rFonts w:ascii="Calibri" w:hAnsi="Calibri" w:cs="Calibri"/>
+          <w:sz w:val="20"/>
+          <w:szCs w:val="20"/>
+        </w:rPr>
+      </w:pPr>
+    </w:p>
+    <w:p>
+      <w:pPr>
+        <w:rPr>
+          <w:rFonts w:ascii="Calibri" w:hAnsi="Calibri" w:cs="Calibri"/>
+          <w:sz w:val="20"/>
+          <w:szCs w:val="20"/>
+        </w:rPr>
+      </w:pPr>
+      <w:r>
+        <w:rPr>
+          <w:rFonts w:ascii="Calibri" w:hAnsi="Calibri" w:cs="Calibri"/>
+          <w:sz w:val="20"/>
+          <w:szCs w:val="20"/>
+        </w:rPr>
+        <w:t xml:space="preserve">The data is later aggregated at the house level and new labels are created at the house level. If a house has </w:t>
+      </w:r>
+      <w:r>
+        <w:rPr>
+          <w:rFonts w:ascii="Calibri" w:hAnsi="Calibri" w:cs="Calibri"/>
+          <w:b/>
+          <w:sz w:val="20"/>
+          <w:szCs w:val="20"/>
+          <w:u w:val="single"/>
+        </w:rPr>
+        <w:t>any</w:t>
+      </w:r>
+      <w:r>
+        <w:rPr>
+          <w:rFonts w:ascii="Calibri" w:hAnsi="Calibri" w:cs="Calibri"/>
+          <w:sz w:val="20"/>
+          <w:szCs w:val="20"/>
+        </w:rPr>
+        <w:t xml:space="preserve"> time interval positively labeled for charging EVs, it is a positively labeled “EV house”. If not, it is a “non-EV house”.  These house aggregations are further described with the mean and standard deviation of the kWh the house consumes every half hour. The means are also divided by the average total daily consumption to produce a metric for the average percent of daily energy spent in that half hour. This last summary statistic, the percent of daily energy spent, is particularly helpful in isolating the load shape of the house, irrespective of the total amount of energy the house may consume. These columns are nam</w:t>
+      </w:r>
+      <w:r>
+        <w:rPr>
+          <w:rFonts w:ascii="Calibri" w:hAnsi="Calibri" w:cs="Calibri"/>
+          <w:sz w:val="20"/>
+          <w:szCs w:val="20"/>
+        </w:rPr>
+        <w:t>ed with the following convention, where “</w:t>
+      </w:r>
+      <w:proofErr w:type="spellStart"/>
+      <w:r>
+        <w:rPr>
+          <w:rFonts w:ascii="Calibri" w:hAnsi="Calibri" w:cs="Calibri"/>
+          <w:sz w:val="20"/>
+          <w:szCs w:val="20"/>
+        </w:rPr>
+        <w:t>i</w:t>
+      </w:r>
+      <w:proofErr w:type="spellEnd"/>
+      <w:r>
+        <w:rPr>
+          <w:rFonts w:ascii="Calibri" w:hAnsi="Calibri" w:cs="Calibri"/>
+          <w:sz w:val="20"/>
+          <w:szCs w:val="20"/>
+        </w:rPr>
+        <w:t xml:space="preserve">” </w:t>
+      </w:r>
+      <w:proofErr w:type="gramStart"/>
+      <w:r>
+        <w:rPr>
+          <w:rFonts w:ascii="Calibri" w:hAnsi="Calibri" w:cs="Calibri"/>
+          <w:sz w:val="20"/>
+          <w:szCs w:val="20"/>
+        </w:rPr>
+        <w:t>is  an</w:t>
+      </w:r>
+      <w:proofErr w:type="gramEnd"/>
+      <w:r>
+        <w:rPr>
+          <w:rFonts w:ascii="Calibri" w:hAnsi="Calibri" w:cs="Calibri"/>
+          <w:sz w:val="20"/>
+          <w:szCs w:val="20"/>
+        </w:rPr>
+        <w:t xml:space="preserve"> interval between 1 and 48, corresponding to all the half hour intervals in a day:</w:t>
+      </w:r>
+    </w:p>
+    <w:p>
+      <w:pPr>
+        <w:rPr>
+          <w:rFonts w:ascii="Calibri" w:hAnsi="Calibri" w:cs="Calibri"/>
+          <w:sz w:val="20"/>
+          <w:szCs w:val="20"/>
+        </w:rPr>
+      </w:pPr>
+    </w:p>
+    <w:p>
+      <w:pPr>
+        <w:pStyle w:val="ListParagraph"/>
+        <w:numPr>
+          <w:ilvl w:val="0"/>
+          <w:numId w:val="1"/>
+        </w:numPr>
+        <w:rPr>
+          <w:rFonts w:ascii="Calibri" w:hAnsi="Calibri" w:cs="Calibri"/>
+          <w:sz w:val="20"/>
+          <w:szCs w:val="20"/>
+        </w:rPr>
+      </w:pPr>
+      <w:proofErr w:type="spellStart"/>
+      <w:r>
+        <w:rPr>
+          <w:rFonts w:ascii="Calibri" w:hAnsi="Calibri" w:cs="Calibri"/>
+          <w:sz w:val="20"/>
+          <w:szCs w:val="20"/>
+        </w:rPr>
+        <w:t>u_i</w:t>
+      </w:r>
+      <w:proofErr w:type="spellEnd"/>
+      <w:r>
+        <w:rPr>
+          <w:rFonts w:ascii="Calibri" w:hAnsi="Calibri" w:cs="Calibri"/>
+          <w:sz w:val="20"/>
+          <w:szCs w:val="20"/>
+        </w:rPr>
+        <w:t xml:space="preserve"> </w:t>
+      </w:r>
+      <w:r>
+        <w:rPr>
+          <w:rFonts w:ascii="Calibri" w:hAnsi="Calibri" w:cs="Calibri"/>
+          <w:sz w:val="20"/>
+          <w:szCs w:val="20"/>
+        </w:rPr>
+        <w:t>–</w:t>
+      </w:r>
+      <w:r>
+        <w:rPr>
+          <w:rFonts w:ascii="Calibri" w:hAnsi="Calibri" w:cs="Calibri"/>
+          <w:sz w:val="20"/>
+          <w:szCs w:val="20"/>
+        </w:rPr>
+        <w:t xml:space="preserve">  mean during the </w:t>
+      </w:r>
+      <w:proofErr w:type="spellStart"/>
+      <w:r>
+        <w:rPr>
+          <w:rFonts w:ascii="Calibri" w:hAnsi="Calibri" w:cs="Calibri"/>
+          <w:sz w:val="20"/>
+          <w:szCs w:val="20"/>
+        </w:rPr>
+        <w:t>ith</w:t>
+      </w:r>
+      <w:proofErr w:type="spellEnd"/>
+      <w:r>
+        <w:rPr>
+          <w:rFonts w:ascii="Calibri" w:hAnsi="Calibri" w:cs="Calibri"/>
+          <w:sz w:val="20"/>
+          <w:szCs w:val="20"/>
+        </w:rPr>
+        <w:t xml:space="preserve"> interval for that house</w:t>
+      </w:r>
+    </w:p>
+    <w:p>
+      <w:pPr>
+        <w:pStyle w:val="ListParagraph"/>
+        <w:numPr>
+          <w:ilvl w:val="0"/>
+          <w:numId w:val="1"/>
+        </w:numPr>
+        <w:rPr>
+          <w:rFonts w:ascii="Calibri" w:hAnsi="Calibri" w:cs="Calibri"/>
+          <w:sz w:val="20"/>
+          <w:szCs w:val="20"/>
+        </w:rPr>
+      </w:pPr>
+      <w:proofErr w:type="spellStart"/>
+      <w:r>
+        <w:rPr>
+          <w:rFonts w:ascii="Calibri" w:hAnsi="Calibri" w:cs="Calibri"/>
+          <w:sz w:val="20"/>
+          <w:szCs w:val="20"/>
+        </w:rPr>
+        <w:t>s</w:t>
+      </w:r>
+      <w:r>
+        <w:rPr>
+          <w:rFonts w:ascii="Calibri" w:hAnsi="Calibri" w:cs="Calibri"/>
+          <w:sz w:val="20"/>
+          <w:szCs w:val="20"/>
+        </w:rPr>
+        <w:t>_i</w:t>
+      </w:r>
+      <w:proofErr w:type="spellEnd"/>
+      <w:r>
+        <w:rPr>
+          <w:rFonts w:ascii="Calibri" w:hAnsi="Calibri" w:cs="Calibri"/>
+          <w:sz w:val="20"/>
+          <w:szCs w:val="20"/>
+        </w:rPr>
+        <w:t xml:space="preserve"> </w:t>
+      </w:r>
+      <w:r>
+        <w:rPr>
+          <w:rFonts w:ascii="Calibri" w:hAnsi="Calibri" w:cs="Calibri"/>
+          <w:sz w:val="20"/>
+          <w:szCs w:val="20"/>
+        </w:rPr>
+        <w:t>–</w:t>
+      </w:r>
+      <w:r>
+        <w:rPr>
+          <w:rFonts w:ascii="Calibri" w:hAnsi="Calibri" w:cs="Calibri"/>
+          <w:sz w:val="20"/>
+          <w:szCs w:val="20"/>
+        </w:rPr>
+        <w:t xml:space="preserve">  </w:t>
+      </w:r>
+      <w:r>
+        <w:rPr>
+          <w:rFonts w:ascii="Calibri" w:hAnsi="Calibri" w:cs="Calibri"/>
+          <w:sz w:val="20"/>
+          <w:szCs w:val="20"/>
+        </w:rPr>
+        <w:t>standard deviation</w:t>
+      </w:r>
+      <w:r>
+        <w:rPr>
+          <w:rFonts w:ascii="Calibri" w:hAnsi="Calibri" w:cs="Calibri"/>
+          <w:sz w:val="20"/>
+          <w:szCs w:val="20"/>
+        </w:rPr>
+        <w:t xml:space="preserve"> value during the </w:t>
+      </w:r>
+      <w:proofErr w:type="spellStart"/>
+      <w:r>
+        <w:rPr>
+          <w:rFonts w:ascii="Calibri" w:hAnsi="Calibri" w:cs="Calibri"/>
+          <w:sz w:val="20"/>
+          <w:szCs w:val="20"/>
+        </w:rPr>
+        <w:t>ith</w:t>
+      </w:r>
+      <w:proofErr w:type="spellEnd"/>
+      <w:r>
+        <w:rPr>
+          <w:rFonts w:ascii="Calibri" w:hAnsi="Calibri" w:cs="Calibri"/>
+          <w:sz w:val="20"/>
+          <w:szCs w:val="20"/>
+        </w:rPr>
+        <w:t xml:space="preserve"> interval for that house</w:t>
+      </w:r>
+    </w:p>
+    <w:p>
+      <w:pPr>
+        <w:pStyle w:val="ListParagraph"/>
+        <w:numPr>
+          <w:ilvl w:val="0"/>
+          <w:numId w:val="1"/>
+        </w:numPr>
+        <w:rPr>
+          <w:rFonts w:ascii="Calibri" w:hAnsi="Calibri" w:cs="Calibri"/>
+          <w:sz w:val="20"/>
+          <w:szCs w:val="20"/>
+        </w:rPr>
+      </w:pPr>
+      <w:proofErr w:type="spellStart"/>
+      <w:r>
+        <w:rPr>
+          <w:rFonts w:ascii="Calibri" w:hAnsi="Calibri" w:cs="Calibri"/>
+          <w:sz w:val="20"/>
+          <w:szCs w:val="20"/>
+        </w:rPr>
+        <w:t>p_i</w:t>
+      </w:r>
+      <w:proofErr w:type="spellEnd"/>
+      <w:r>
+        <w:rPr>
+          <w:rFonts w:ascii="Calibri" w:hAnsi="Calibri" w:cs="Calibri"/>
+          <w:sz w:val="20"/>
+          <w:szCs w:val="20"/>
+        </w:rPr>
+        <w:t xml:space="preserve"> – average percent of the daily consumption during the </w:t>
+      </w:r>
+      <w:proofErr w:type="spellStart"/>
+      <w:r>
+        <w:rPr>
+          <w:rFonts w:ascii="Calibri" w:hAnsi="Calibri" w:cs="Calibri"/>
+          <w:sz w:val="20"/>
+          <w:szCs w:val="20"/>
+        </w:rPr>
+        <w:t>ith</w:t>
+      </w:r>
+      <w:proofErr w:type="spellEnd"/>
+      <w:r>
+        <w:rPr>
+          <w:rFonts w:ascii="Calibri" w:hAnsi="Calibri" w:cs="Calibri"/>
+          <w:sz w:val="20"/>
+          <w:szCs w:val="20"/>
+        </w:rPr>
+        <w:t xml:space="preserve"> interval for that house</w:t>
+      </w:r>
+    </w:p>
+    <w:p>
+      <w:pPr>
+        <w:rPr>
+          <w:rFonts w:ascii="Calibri" w:hAnsi="Calibri" w:cs="Calibri"/>
+          <w:sz w:val="20"/>
+          <w:szCs w:val="20"/>
+        </w:rPr>
+      </w:pPr>
+      <w:r>
+        <w:rPr>
+          <w:rFonts w:ascii="Calibri" w:hAnsi="Calibri" w:cs="Calibri"/>
+          <w:sz w:val="20"/>
+          <w:szCs w:val="20"/>
+        </w:rPr>
+        <w:t xml:space="preserve">  </w:t>
+      </w:r>
+    </w:p>
+    <w:p>
+      <w:r>
+        <w:drawing>
+          <wp:inline distT="0" distB="0" distL="0" distR="0" wp14:anchorId="125C6A9A" wp14:editId="7E725D46">
+            <wp:extent cx="4762500" cy="1092200"/>
+            <wp:effectExtent l="0" t="0" r="0" b="0"/>
+            <wp:docPr id="9" name="Picture 9"/>
+            <wp:cNvGraphicFramePr>
+              <a:graphicFrameLocks xmlns:a="http://schemas.openxmlformats.org/drawingml/2006/main" noChangeAspect="1"/>
+            </wp:cNvGraphicFramePr>
+            <a:graphic xmlns:a="http://schemas.openxmlformats.org/drawingml/2006/main">
+              <a:graphicData uri="http://schemas.openxmlformats.org/drawingml/2006/picture">
+                <pic:pic xmlns:pic="http://schemas.openxmlformats.org/drawingml/2006/picture">
+                  <pic:nvPicPr>
+                    <pic:cNvPr id="1" name=""/>
+                    <pic:cNvPicPr/>
+                  </pic:nvPicPr>
+                  <pic:blipFill>
+                    <a:blip r:embed="rId19"/>
+                    <a:stretch>
+                      <a:fillRect/>
+                    </a:stretch>
+                  </pic:blipFill>
+                  <pic:spPr>
+                    <a:xfrm>
+                      <a:off x="0" y="0"/>
+                      <a:ext cx="4762500" cy="1092200"/>
+                    </a:xfrm>
+                    <a:prstGeom prst="rect">
+                      <a:avLst/>
+                    </a:prstGeom>
+                  </pic:spPr>
+                </pic:pic>
+              </a:graphicData>
+            </a:graphic>
+          </wp:inline>
+        </w:drawing>
+      </w:r>
+    </w:p>
+    <w:p>
+      <w:pPr>
+        <w:rPr>
+          <w:rFonts w:ascii="Calibri" w:hAnsi="Calibri" w:cs="Calibri"/>
+        </w:rPr>
+      </w:pPr>
+    </w:p>
+    <w:p>
+      <w:pPr>
+        <w:rPr>
+          <w:rFonts w:ascii="Calibri" w:hAnsi="Calibri" w:cs="Calibri"/>
+          <w:sz w:val="20"/>
+          <w:szCs w:val="20"/>
+        </w:rPr>
+      </w:pPr>
+      <w:r>
+        <w:rPr>
+          <w:rFonts w:ascii="Calibri" w:hAnsi="Calibri" w:cs="Calibri"/>
+          <w:sz w:val="20"/>
+          <w:szCs w:val="20"/>
+        </w:rPr>
+        <w:t xml:space="preserve">Before any additional processing, this data set aggregated at the house level is split between training and validation groups, using a test size of 0.25. </w:t>
+      </w:r>
+    </w:p>
+    <w:p>
+      <w:pPr>
+        <w:rPr>
+          <w:rFonts w:ascii="Calibri" w:hAnsi="Calibri" w:cs="Calibri"/>
+          <w:sz w:val="20"/>
+          <w:szCs w:val="20"/>
+        </w:rPr>
+      </w:pPr>
+      <w:r>
+        <w:rPr>
+          <w:rFonts w:ascii="Calibri" w:hAnsi="Calibri" w:cs="Calibri"/>
+          <w:sz w:val="20"/>
+          <w:szCs w:val="20"/>
+        </w:rPr>
+        <w:lastRenderedPageBreak/>
+        <w:t>Then, a</w:t>
+      </w:r>
+      <w:r>
+        <w:rPr>
+          <w:rFonts w:ascii="Calibri" w:hAnsi="Calibri" w:cs="Calibri"/>
+          <w:sz w:val="20"/>
+          <w:szCs w:val="20"/>
+        </w:rPr>
+        <w:t>n additional column is added to t</w:t>
+      </w:r>
+      <w:r>
+        <w:rPr>
+          <w:rFonts w:ascii="Calibri" w:hAnsi="Calibri" w:cs="Calibri"/>
+          <w:sz w:val="20"/>
+          <w:szCs w:val="20"/>
+        </w:rPr>
+        <w:t>he separated training data set: a</w:t>
+      </w:r>
+      <w:r>
+        <w:rPr>
+          <w:rFonts w:ascii="Calibri" w:hAnsi="Calibri" w:cs="Calibri"/>
+          <w:sz w:val="20"/>
+          <w:szCs w:val="20"/>
+        </w:rPr>
+        <w:t xml:space="preserve"> cluster assignment. The data set </w:t>
+      </w:r>
+      <w:r>
+        <w:rPr>
+          <w:rFonts w:ascii="Calibri" w:hAnsi="Calibri" w:cs="Calibri"/>
+          <w:sz w:val="20"/>
+          <w:szCs w:val="20"/>
+        </w:rPr>
+        <w:t>is</w:t>
+      </w:r>
+      <w:r>
+        <w:rPr>
+          <w:rFonts w:ascii="Calibri" w:hAnsi="Calibri" w:cs="Calibri"/>
+          <w:sz w:val="20"/>
+          <w:szCs w:val="20"/>
+        </w:rPr>
+        <w:t xml:space="preserve"> clustered through k-means using only the columns describing the percent of daily consumption during the </w:t>
+      </w:r>
+      <w:proofErr w:type="spellStart"/>
+      <w:r>
+        <w:rPr>
+          <w:rFonts w:ascii="Calibri" w:hAnsi="Calibri" w:cs="Calibri"/>
+          <w:sz w:val="20"/>
+          <w:szCs w:val="20"/>
+        </w:rPr>
+        <w:t>ith</w:t>
+      </w:r>
+      <w:proofErr w:type="spellEnd"/>
+      <w:r>
+        <w:rPr>
+          <w:rFonts w:ascii="Calibri" w:hAnsi="Calibri" w:cs="Calibri"/>
+          <w:sz w:val="20"/>
+          <w:szCs w:val="20"/>
+        </w:rPr>
+        <w:t xml:space="preserve"> interval. The “optimal” k was selected based on the k that would maximize the ratio</w:t>
+      </w:r>
+      <w:r>
+        <w:rPr>
+          <w:rFonts w:ascii="Calibri" w:hAnsi="Calibri" w:cs="Calibri"/>
+          <w:sz w:val="20"/>
+          <w:szCs w:val="20"/>
+        </w:rPr>
+        <w:t xml:space="preserve"> comparing the cluster with the highest percent of positive labels with the cluster with the lowest percent of negative labels, for each set of clusters produced by k ranging from 2 to 10</w:t>
+      </w:r>
+      <w:r>
+        <w:rPr>
+          <w:rFonts w:ascii="Calibri" w:hAnsi="Calibri" w:cs="Calibri"/>
+          <w:sz w:val="20"/>
+          <w:szCs w:val="20"/>
+        </w:rPr>
+        <w:t xml:space="preserve">. </w:t>
+      </w:r>
+    </w:p>
+    <w:p>
+      <w:pPr>
+        <w:rPr>
+          <w:rFonts w:ascii="Calibri" w:hAnsi="Calibri" w:cs="Calibri"/>
+          <w:sz w:val="20"/>
+          <w:szCs w:val="20"/>
+        </w:rPr>
+      </w:pPr>
+    </w:p>
+    <w:p>
+      <w:pPr>
+        <w:jc w:val="center"/>
+        <w:rPr>
+          <w:rFonts w:ascii="Calibri" w:hAnsi="Calibri" w:cs="Calibri"/>
+          <w:sz w:val="20"/>
+          <w:szCs w:val="20"/>
+        </w:rPr>
+      </w:pPr>
+      <w:r>
+        <w:rPr>
+          <w:rFonts w:ascii="Calibri" w:hAnsi="Calibri" w:cs="Calibri"/>
+          <w:sz w:val="20"/>
+          <w:szCs w:val="20"/>
+        </w:rPr>
+        <w:drawing>
+          <wp:inline distT="0" distB="0" distL="0" distR="0" wp14:anchorId="202497DC" wp14:editId="36E2881F">
+            <wp:extent cx="2146300" cy="266700"/>
+            <wp:effectExtent l="0" t="0" r="0" b="0"/>
+            <wp:docPr id="12" name="Picture 12"/>
+            <wp:cNvGraphicFramePr>
+              <a:graphicFrameLocks xmlns:a="http://schemas.openxmlformats.org/drawingml/2006/main" noChangeAspect="1"/>
+            </wp:cNvGraphicFramePr>
+            <a:graphic xmlns:a="http://schemas.openxmlformats.org/drawingml/2006/main">
+              <a:graphicData uri="http://schemas.openxmlformats.org/drawingml/2006/picture">
+                <pic:pic xmlns:pic="http://schemas.openxmlformats.org/drawingml/2006/picture">
+                  <pic:nvPicPr>
+                    <pic:cNvPr id="1" name=""/>
+                    <pic:cNvPicPr/>
+                  </pic:nvPicPr>
+                  <pic:blipFill>
+                    <a:blip r:embed="rId20"/>
+                    <a:stretch>
+                      <a:fillRect/>
+                    </a:stretch>
+                  </pic:blipFill>
+                  <pic:spPr>
+                    <a:xfrm>
+                      <a:off x="0" y="0"/>
+                      <a:ext cx="2146300" cy="266700"/>
+                    </a:xfrm>
+                    <a:prstGeom prst="rect">
+                      <a:avLst/>
+                    </a:prstGeom>
+                  </pic:spPr>
+                </pic:pic>
+              </a:graphicData>
+            </a:graphic>
+          </wp:inline>
+        </w:drawing>
+      </w:r>
+    </w:p>
+    <w:p>
+      <w:pPr>
+        <w:rPr>
+          <w:rFonts w:ascii="Calibri" w:hAnsi="Calibri" w:cs="Calibri"/>
+        </w:rPr>
+      </w:pPr>
+    </w:p>
+    <w:p>
+      <w:pPr>
+        <w:rPr>
+          <w:rFonts w:ascii="Calibri" w:hAnsi="Calibri" w:cs="Calibri"/>
+          <w:sz w:val="20"/>
+          <w:szCs w:val="20"/>
+        </w:rPr>
+      </w:pPr>
+      <w:r>
+        <w:rPr>
+          <w:rFonts w:ascii="Calibri" w:hAnsi="Calibri" w:cs="Calibri"/>
+          <w:sz w:val="20"/>
+          <w:szCs w:val="20"/>
+        </w:rPr>
+        <w:t>In this case, the optimal “k” was 9 and the column “k_9” was added to the aforementioned dataset, assigning a cluster from 0 to 8 to each house.</w:t>
+      </w:r>
+    </w:p>
+    <w:p>
+      <w:pPr>
+        <w:rPr>
+          <w:rFonts w:ascii="Calibri" w:hAnsi="Calibri" w:cs="Calibri"/>
+          <w:sz w:val="20"/>
+          <w:szCs w:val="20"/>
+        </w:rPr>
+      </w:pPr>
+      <w:r>
+        <w:rPr>
+          <w:rFonts w:ascii="Calibri" w:hAnsi="Calibri" w:cs="Calibri"/>
+          <w:sz w:val="20"/>
+          <w:szCs w:val="20"/>
+        </w:rPr>
+        <w:drawing>
+          <wp:inline distT="0" distB="0" distL="0" distR="0" wp14:anchorId="737C2AE7" wp14:editId="7D86E5E3">
+            <wp:extent cx="4051300" cy="1041400"/>
+            <wp:effectExtent l="0" t="0" r="0" b="0"/>
+            <wp:docPr id="13" name="Picture 13"/>
+            <wp:cNvGraphicFramePr>
+              <a:graphicFrameLocks xmlns:a="http://schemas.openxmlformats.org/drawingml/2006/main" noChangeAspect="1"/>
+            </wp:cNvGraphicFramePr>
+            <a:graphic xmlns:a="http://schemas.openxmlformats.org/drawingml/2006/main">
+              <a:graphicData uri="http://schemas.openxmlformats.org/drawingml/2006/picture">
+                <pic:pic xmlns:pic="http://schemas.openxmlformats.org/drawingml/2006/picture">
+                  <pic:nvPicPr>
+                    <pic:cNvPr id="1" name=""/>
+                    <pic:cNvPicPr/>
+                  </pic:nvPicPr>
+                  <pic:blipFill>
+                    <a:blip r:embed="rId21"/>
+                    <a:stretch>
+                      <a:fillRect/>
+                    </a:stretch>
+                  </pic:blipFill>
+                  <pic:spPr>
+                    <a:xfrm>
+                      <a:off x="0" y="0"/>
+                      <a:ext cx="4051300" cy="1041400"/>
+                    </a:xfrm>
+                    <a:prstGeom prst="rect">
+                      <a:avLst/>
+                    </a:prstGeom>
+                  </pic:spPr>
+                </pic:pic>
+              </a:graphicData>
+            </a:graphic>
+          </wp:inline>
+        </w:drawing>
+      </w:r>
+    </w:p>
+    <w:p>
+      <w:pPr>
+        <w:rPr>
+          <w:rFonts w:ascii="Calibri" w:hAnsi="Calibri" w:cs="Calibri"/>
+          <w:sz w:val="20"/>
+          <w:szCs w:val="20"/>
+        </w:rPr>
+      </w:pPr>
+    </w:p>
+    <w:p>
+      <w:pPr>
+        <w:rPr>
+          <w:rFonts w:ascii="Calibri" w:hAnsi="Calibri" w:cs="Calibri"/>
+          <w:sz w:val="20"/>
+          <w:szCs w:val="20"/>
+        </w:rPr>
+      </w:pPr>
+      <w:r>
+        <w:rPr>
+          <w:rFonts w:ascii="Calibri" w:hAnsi="Calibri" w:cs="Calibri"/>
+          <w:sz w:val="20"/>
+          <w:szCs w:val="20"/>
+        </w:rPr>
+        <w:t xml:space="preserve">Next, a </w:t>
+      </w:r>
+      <w:r>
+        <w:rPr>
+          <w:rFonts w:ascii="Calibri" w:hAnsi="Calibri" w:cs="Calibri"/>
+          <w:sz w:val="20"/>
+          <w:szCs w:val="20"/>
+        </w:rPr>
+        <w:t xml:space="preserve">Gradient Boosted </w:t>
+      </w:r>
+      <w:proofErr w:type="spellStart"/>
+      <w:r>
+        <w:rPr>
+          <w:rFonts w:ascii="Calibri" w:hAnsi="Calibri" w:cs="Calibri"/>
+          <w:sz w:val="20"/>
+          <w:szCs w:val="20"/>
+        </w:rPr>
+        <w:t>Decistion</w:t>
+      </w:r>
+      <w:proofErr w:type="spellEnd"/>
+      <w:r>
+        <w:rPr>
+          <w:rFonts w:ascii="Calibri" w:hAnsi="Calibri" w:cs="Calibri"/>
+          <w:sz w:val="20"/>
+          <w:szCs w:val="20"/>
+        </w:rPr>
+        <w:t xml:space="preserve"> Tree model (GBDT)</w:t>
+      </w:r>
+      <w:r>
+        <w:rPr>
+          <w:rFonts w:ascii="Calibri" w:hAnsi="Calibri" w:cs="Calibri"/>
+          <w:sz w:val="20"/>
+          <w:szCs w:val="20"/>
+        </w:rPr>
+        <w:t xml:space="preserve"> is trained on this data set, resulting in a training </w:t>
+      </w:r>
+      <w:r>
+        <w:rPr>
+          <w:rFonts w:ascii="Calibri" w:hAnsi="Calibri" w:cs="Calibri"/>
+          <w:sz w:val="20"/>
+          <w:szCs w:val="20"/>
+        </w:rPr>
+        <w:t>F</w:t>
+      </w:r>
+      <w:r>
+        <w:rPr>
+          <w:rFonts w:ascii="Calibri" w:hAnsi="Calibri" w:cs="Calibri"/>
+          <w:sz w:val="20"/>
+          <w:szCs w:val="20"/>
+          <w:vertAlign w:val="subscript"/>
+        </w:rPr>
+        <w:t>1</w:t>
+      </w:r>
+      <w:r>
+        <w:rPr>
+          <w:rFonts w:ascii="Calibri" w:hAnsi="Calibri" w:cs="Calibri"/>
+          <w:sz w:val="20"/>
+          <w:szCs w:val="20"/>
+        </w:rPr>
+        <w:t xml:space="preserve"> score</w:t>
+      </w:r>
+      <w:r>
+        <w:rPr>
+          <w:rFonts w:ascii="Calibri" w:hAnsi="Calibri" w:cs="Calibri"/>
+          <w:sz w:val="20"/>
+          <w:szCs w:val="20"/>
+        </w:rPr>
+        <w:t xml:space="preserve"> of 0.98. </w:t>
+      </w:r>
+      <w:r>
+        <w:rPr>
+          <w:rFonts w:ascii="Calibri" w:hAnsi="Calibri" w:cs="Calibri"/>
+          <w:sz w:val="20"/>
+          <w:szCs w:val="20"/>
+        </w:rPr>
+        <w:t xml:space="preserve"> However, this </w:t>
+      </w:r>
+      <w:r>
+        <w:rPr>
+          <w:rFonts w:ascii="Calibri" w:hAnsi="Calibri" w:cs="Calibri"/>
+          <w:sz w:val="20"/>
+          <w:szCs w:val="20"/>
+        </w:rPr>
+        <w:t>F</w:t>
+      </w:r>
+      <w:r>
+        <w:rPr>
+          <w:rFonts w:ascii="Calibri" w:hAnsi="Calibri" w:cs="Calibri"/>
+          <w:sz w:val="20"/>
+          <w:szCs w:val="20"/>
+          <w:vertAlign w:val="subscript"/>
+        </w:rPr>
+        <w:t>1</w:t>
+      </w:r>
+      <w:r>
+        <w:rPr>
+          <w:rFonts w:ascii="Calibri" w:hAnsi="Calibri" w:cs="Calibri"/>
+          <w:sz w:val="20"/>
+          <w:szCs w:val="20"/>
+        </w:rPr>
+        <w:t xml:space="preserve"> score</w:t>
+      </w:r>
+      <w:r>
+        <w:rPr>
+          <w:rFonts w:ascii="Calibri" w:hAnsi="Calibri" w:cs="Calibri"/>
+          <w:sz w:val="20"/>
+          <w:szCs w:val="20"/>
+        </w:rPr>
+        <w:t xml:space="preserve"> is on the training data set and has a fair degree of overfitting. Instead, an </w:t>
+      </w:r>
+      <w:r>
+        <w:rPr>
+          <w:rFonts w:ascii="Calibri" w:hAnsi="Calibri" w:cs="Calibri"/>
+          <w:sz w:val="20"/>
+          <w:szCs w:val="20"/>
+        </w:rPr>
+        <w:t>F</w:t>
+      </w:r>
+      <w:r>
+        <w:rPr>
+          <w:rFonts w:ascii="Calibri" w:hAnsi="Calibri" w:cs="Calibri"/>
+          <w:sz w:val="20"/>
+          <w:szCs w:val="20"/>
+          <w:vertAlign w:val="subscript"/>
+        </w:rPr>
+        <w:t>1</w:t>
+      </w:r>
+      <w:r>
+        <w:rPr>
+          <w:rFonts w:ascii="Calibri" w:hAnsi="Calibri" w:cs="Calibri"/>
+          <w:sz w:val="20"/>
+          <w:szCs w:val="20"/>
+        </w:rPr>
+        <w:t xml:space="preserve"> score</w:t>
+      </w:r>
+      <w:r>
+        <w:rPr>
+          <w:rFonts w:ascii="Calibri" w:hAnsi="Calibri" w:cs="Calibri"/>
+          <w:sz w:val="20"/>
+          <w:szCs w:val="20"/>
+        </w:rPr>
+        <w:t xml:space="preserve"> must be obtained from the validation data set and compared against the benchmark.</w:t>
+      </w:r>
+    </w:p>
+    <w:p>
+      <w:pPr>
+        <w:rPr>
+          <w:rFonts w:ascii="Calibri" w:hAnsi="Calibri" w:cs="Calibri"/>
+          <w:sz w:val="20"/>
+          <w:szCs w:val="20"/>
+        </w:rPr>
+      </w:pPr>
+    </w:p>
+    <w:p>
+      <w:pPr>
+        <w:rPr>
+          <w:rFonts w:ascii="Calibri" w:hAnsi="Calibri" w:cs="Calibri"/>
+          <w:sz w:val="20"/>
+          <w:szCs w:val="20"/>
+        </w:rPr>
+      </w:pPr>
+      <w:r>
+        <w:rPr>
+          <w:rFonts w:ascii="Calibri" w:hAnsi="Calibri" w:cs="Calibri"/>
+          <w:sz w:val="20"/>
+          <w:szCs w:val="20"/>
+        </w:rPr>
+        <w:t xml:space="preserve">To do so, a k-nearest neighbors (KNN) algorithm is trained on the training data set and used to predict a cluster for the validation data set. This is because the validation data set was excluded from the k-means exercise in order keep the validation data set unexposed to any supervised or unsupervised training technique. Once column “k_9” is appended to the validation dataset using KNN, the trained GBDT model is used to predict EV houses in the validation data set. This yields a validation </w:t>
+      </w:r>
+      <w:r>
+        <w:rPr>
+          <w:rFonts w:ascii="Calibri" w:hAnsi="Calibri" w:cs="Calibri"/>
+          <w:sz w:val="20"/>
+          <w:szCs w:val="20"/>
+        </w:rPr>
+        <w:t>F</w:t>
+      </w:r>
+      <w:r>
+        <w:rPr>
+          <w:rFonts w:ascii="Calibri" w:hAnsi="Calibri" w:cs="Calibri"/>
+          <w:sz w:val="20"/>
+          <w:szCs w:val="20"/>
+          <w:vertAlign w:val="subscript"/>
+        </w:rPr>
+        <w:t>1</w:t>
+      </w:r>
+      <w:r>
+        <w:rPr>
+          <w:rFonts w:ascii="Calibri" w:hAnsi="Calibri" w:cs="Calibri"/>
+          <w:sz w:val="20"/>
+          <w:szCs w:val="20"/>
+        </w:rPr>
+        <w:t xml:space="preserve"> score</w:t>
+      </w:r>
+      <w:r>
+        <w:rPr>
+          <w:rFonts w:ascii="Calibri" w:hAnsi="Calibri" w:cs="Calibri"/>
+          <w:sz w:val="20"/>
+          <w:szCs w:val="20"/>
+        </w:rPr>
+        <w:t xml:space="preserve"> of 0.75. </w:t>
+      </w:r>
+    </w:p>
+    <w:p>
+      <w:pPr>
+        <w:rPr>
+          <w:rFonts w:ascii="Calibri" w:hAnsi="Calibri" w:cs="Calibri"/>
+          <w:sz w:val="20"/>
+          <w:szCs w:val="20"/>
+        </w:rPr>
+      </w:pPr>
+    </w:p>
+    <w:p>
+      <w:pPr>
+        <w:rPr>
           <w:rFonts w:asciiTheme="minorHAnsi" w:hAnsiTheme="minorHAnsi"/>
-          <w:b/>
-          <w:sz w:val="20"/>
-          <w:szCs w:val="20"/>
-        </w:rPr>
-      </w:pPr>
-    </w:p>
-    <w:p>
-      <w:pPr>
-        <w:pStyle w:val="Heading1"/>
-      </w:pPr>
-      <w:r>
-        <w:t>Salvador Núñez</w:t>
-      </w:r>
-    </w:p>
-    <w:p>
-      <w:pPr>
-        <w:pStyle w:val="Heading1"/>
-      </w:pPr>
-      <w:r>
-        <w:t>February 5, 2018</w:t>
-      </w:r>
-    </w:p>
-    <w:p>
-      <w:pPr>
-        <w:pStyle w:val="Heading1"/>
-      </w:pPr>
-      <w:r>
-        <w:t>Definition</w:t>
-      </w:r>
-    </w:p>
-    <w:p>
-      <w:pPr>
-        <w:pStyle w:val="Heading2"/>
-      </w:pPr>
-      <w:r>
-        <w:t>Project Overview</w:t>
-      </w:r>
-    </w:p>
-    <w:p>
+          <w:sz w:val="20"/>
+          <w:szCs w:val="20"/>
+        </w:rPr>
+      </w:pPr>
+      <w:r>
+        <w:rPr>
+          <w:rFonts w:ascii="Calibri" w:hAnsi="Calibri" w:cs="Calibri"/>
+          <w:sz w:val="20"/>
+          <w:szCs w:val="20"/>
+        </w:rPr>
+        <w:t xml:space="preserve">Benchmarking this score against </w:t>
+      </w:r>
       <w:r>
         <w:rPr>
           <w:rFonts w:asciiTheme="minorHAnsi" w:hAnsiTheme="minorHAnsi"/>
           <w:sz w:val="20"/>
           <w:szCs w:val="20"/>
         </w:rPr>
-        <w:t xml:space="preserve">Growing adoption of </w:t>
+        <w:t xml:space="preserve">a naïve predictor </w:t>
       </w:r>
       <w:r>
         <w:rPr>
@@ -85,7 +2571,7 @@
           <w:sz w:val="20"/>
           <w:szCs w:val="20"/>
         </w:rPr>
-        <w:t>Electric Vehicles (</w:t>
+        <w:t xml:space="preserve">that </w:t>
       </w:r>
       <w:r>
         <w:rPr>
@@ -93,7 +2579,7 @@
           <w:sz w:val="20"/>
           <w:szCs w:val="20"/>
         </w:rPr>
-        <w:t>EV</w:t>
+        <w:t>assumes that there are no EV owners in the dataset</w:t>
       </w:r>
       <w:r>
         <w:rPr>
@@ -101,226 +2587,400 @@
           <w:sz w:val="20"/>
           <w:szCs w:val="20"/>
         </w:rPr>
-        <w:t>s)</w:t>
-      </w:r>
-      <w:r>
+        <w:t xml:space="preserve"> did not make too much sense because this benchmark yields 0.00.  </w:t>
+      </w:r>
+    </w:p>
+    <w:p>
+      <w:pPr>
         <w:rPr>
           <w:rFonts w:asciiTheme="minorHAnsi" w:hAnsiTheme="minorHAnsi"/>
           <w:sz w:val="20"/>
           <w:szCs w:val="20"/>
         </w:rPr>
-        <w:t xml:space="preserve"> means that electricity consumption for EV owners could cause dramatic and unpredictable shifts in </w:t>
-      </w:r>
+      </w:pPr>
       <w:r>
         <w:rPr>
           <w:rFonts w:asciiTheme="minorHAnsi" w:hAnsiTheme="minorHAnsi"/>
           <w:sz w:val="20"/>
           <w:szCs w:val="20"/>
         </w:rPr>
-        <w:t xml:space="preserve">electricity </w:t>
-      </w:r>
-      <w:r>
+        <w:drawing>
+          <wp:inline distT="0" distB="0" distL="0" distR="0" wp14:anchorId="23AB0302" wp14:editId="729F2895">
+            <wp:extent cx="5054600" cy="520700"/>
+            <wp:effectExtent l="0" t="0" r="0" b="0"/>
+            <wp:docPr id="14" name="Picture 14"/>
+            <wp:cNvGraphicFramePr>
+              <a:graphicFrameLocks xmlns:a="http://schemas.openxmlformats.org/drawingml/2006/main" noChangeAspect="1"/>
+            </wp:cNvGraphicFramePr>
+            <a:graphic xmlns:a="http://schemas.openxmlformats.org/drawingml/2006/main">
+              <a:graphicData uri="http://schemas.openxmlformats.org/drawingml/2006/picture">
+                <pic:pic xmlns:pic="http://schemas.openxmlformats.org/drawingml/2006/picture">
+                  <pic:nvPicPr>
+                    <pic:cNvPr id="1" name=""/>
+                    <pic:cNvPicPr/>
+                  </pic:nvPicPr>
+                  <pic:blipFill>
+                    <a:blip r:embed="rId22"/>
+                    <a:stretch>
+                      <a:fillRect/>
+                    </a:stretch>
+                  </pic:blipFill>
+                  <pic:spPr>
+                    <a:xfrm>
+                      <a:off x="0" y="0"/>
+                      <a:ext cx="5054600" cy="520700"/>
+                    </a:xfrm>
+                    <a:prstGeom prst="rect">
+                      <a:avLst/>
+                    </a:prstGeom>
+                  </pic:spPr>
+                </pic:pic>
+              </a:graphicData>
+            </a:graphic>
+          </wp:inline>
+        </w:drawing>
+      </w:r>
+    </w:p>
+    <w:p>
+      <w:pPr>
         <w:rPr>
           <w:rFonts w:asciiTheme="minorHAnsi" w:hAnsiTheme="minorHAnsi"/>
           <w:sz w:val="20"/>
           <w:szCs w:val="20"/>
         </w:rPr>
-        <w:t>demand. Electric utilities are gathering and analyzing data on how the growing popularity of EVs could potentially stress the electric grid’s infrastructure and develop a better-informed investment strategy as a result.</w:t>
-      </w:r>
-    </w:p>
-    <w:p>
-      <w:pPr>
-        <w:pStyle w:val="Heading2"/>
-      </w:pPr>
-    </w:p>
-    <w:p>
-      <w:pPr>
-        <w:pStyle w:val="Heading2"/>
-      </w:pPr>
-      <w:r>
-        <w:t>Problem Statement</w:t>
-      </w:r>
-    </w:p>
-    <w:p>
-      <w:pPr>
+      </w:pPr>
+    </w:p>
+    <w:p>
+      <w:pPr>
+        <w:rPr>
+          <w:rFonts w:ascii="Calibri" w:hAnsi="Calibri" w:cs="Calibri"/>
+          <w:sz w:val="20"/>
+          <w:szCs w:val="20"/>
+        </w:rPr>
+      </w:pPr>
+      <w:r>
         <w:rPr>
           <w:rFonts w:asciiTheme="minorHAnsi" w:hAnsiTheme="minorHAnsi"/>
           <w:sz w:val="20"/>
           <w:szCs w:val="20"/>
         </w:rPr>
-      </w:pPr>
+        <w:t xml:space="preserve">Therefore, two more </w:t>
+      </w:r>
       <w:r>
         <w:rPr>
           <w:rFonts w:asciiTheme="minorHAnsi" w:hAnsiTheme="minorHAnsi"/>
           <w:sz w:val="20"/>
           <w:szCs w:val="20"/>
         </w:rPr>
-        <w:t>This project will be approached as a supervised learning classification problem. The goal is to analyze Advanced Metering Infrastructure (AMI) data to classify which residences have electric vehicles. Furthermore, the goal is also to predict when, or classify time intervals, when EVs are being charged. The provided inputs are a training dataset of house ids with 30-minute energy readings in kWh, together with a labeled training dataset which denotes which houses are charging EVs during which time intervals with a 1 or a 0.</w:t>
-      </w:r>
-    </w:p>
-    <w:p>
-      <w:pPr>
+        <w:t>naïve predictor</w:t>
+      </w:r>
+      <w:r>
         <w:rPr>
           <w:rFonts w:asciiTheme="minorHAnsi" w:hAnsiTheme="minorHAnsi"/>
           <w:sz w:val="20"/>
           <w:szCs w:val="20"/>
         </w:rPr>
-      </w:pPr>
-    </w:p>
-    <w:p>
-      <w:pPr>
-        <w:pStyle w:val="Heading2"/>
-      </w:pPr>
-      <w:r>
-        <w:t>Metrics</w:t>
-      </w:r>
-    </w:p>
-    <w:p>
+        <w:t xml:space="preserve">s were used: (a) </w:t>
+      </w:r>
+      <w:r>
+        <w:rPr>
+          <w:rFonts w:asciiTheme="minorHAnsi" w:hAnsiTheme="minorHAnsi"/>
+          <w:sz w:val="20"/>
+          <w:szCs w:val="20"/>
+        </w:rPr>
+        <w:t xml:space="preserve">a </w:t>
+      </w:r>
+      <w:r>
+        <w:rPr>
+          <w:rFonts w:asciiTheme="minorHAnsi" w:hAnsiTheme="minorHAnsi"/>
+          <w:sz w:val="20"/>
+          <w:szCs w:val="20"/>
+        </w:rPr>
+        <w:t>naïve predictor</w:t>
+      </w:r>
+      <w:r>
+        <w:rPr>
+          <w:rFonts w:asciiTheme="minorHAnsi" w:hAnsiTheme="minorHAnsi"/>
+          <w:sz w:val="20"/>
+          <w:szCs w:val="20"/>
+        </w:rPr>
+        <w:t xml:space="preserve"> that sequentially alternates between predicting </w:t>
+      </w:r>
+      <w:r>
+        <w:rPr>
+          <w:rFonts w:asciiTheme="minorHAnsi" w:hAnsiTheme="minorHAnsi"/>
+          <w:sz w:val="20"/>
+          <w:szCs w:val="20"/>
+        </w:rPr>
+        <w:t>0 and 1</w:t>
+      </w:r>
+      <w:r>
+        <w:rPr>
+          <w:rFonts w:asciiTheme="minorHAnsi" w:hAnsiTheme="minorHAnsi"/>
+          <w:sz w:val="20"/>
+          <w:szCs w:val="20"/>
+        </w:rPr>
+        <w:t xml:space="preserve">, and; (b) </w:t>
+      </w:r>
+      <w:r>
+        <w:rPr>
+          <w:rFonts w:asciiTheme="minorHAnsi" w:hAnsiTheme="minorHAnsi"/>
+          <w:sz w:val="20"/>
+          <w:szCs w:val="20"/>
+        </w:rPr>
+        <w:t>naïve predictor</w:t>
+      </w:r>
+      <w:r>
+        <w:rPr>
+          <w:rFonts w:asciiTheme="minorHAnsi" w:hAnsiTheme="minorHAnsi"/>
+          <w:sz w:val="20"/>
+          <w:szCs w:val="20"/>
+        </w:rPr>
+        <w:t xml:space="preserve"> that predicts that assumes that all houses are EV houses</w:t>
+      </w:r>
+      <w:r>
+        <w:rPr>
+          <w:rFonts w:asciiTheme="minorHAnsi" w:hAnsiTheme="minorHAnsi"/>
+          <w:sz w:val="20"/>
+          <w:szCs w:val="20"/>
+        </w:rPr>
+        <w:t xml:space="preserve">. These scores were </w:t>
+      </w:r>
+      <w:r>
+        <w:rPr>
+          <w:rFonts w:asciiTheme="minorHAnsi" w:hAnsiTheme="minorHAnsi"/>
+          <w:sz w:val="20"/>
+          <w:szCs w:val="20"/>
+        </w:rPr>
+        <w:t>0.367 and 0.487, respectively. The model does a much better job at predicting EV houses than these benchmarks.</w:t>
+      </w:r>
       <w:bookmarkStart w:id="0" w:name="_GoBack"/>
       <w:bookmarkEnd w:id="0"/>
     </w:p>
     <w:p>
       <w:pPr>
+        <w:rPr>
+          <w:rFonts w:ascii="Calibri" w:hAnsi="Calibri" w:cs="Calibri"/>
+        </w:rPr>
+      </w:pPr>
+    </w:p>
+    <w:p>
+      <w:pPr>
         <w:pStyle w:val="Heading2"/>
-      </w:pPr>
-      <w:r>
+        <w:rPr>
+          <w:rFonts w:ascii="Calibri" w:hAnsi="Calibri" w:cs="Calibri"/>
+        </w:rPr>
+      </w:pPr>
+      <w:r>
+        <w:rPr>
+          <w:rFonts w:ascii="Calibri" w:hAnsi="Calibri" w:cs="Calibri"/>
+        </w:rPr>
+        <w:t>Implementation</w:t>
+      </w:r>
+    </w:p>
+    <w:p>
+      <w:pPr>
+        <w:rPr>
+          <w:rFonts w:ascii="Calibri" w:hAnsi="Calibri" w:cs="Calibri"/>
+        </w:rPr>
+      </w:pPr>
+    </w:p>
+    <w:p>
+      <w:pPr>
+        <w:pStyle w:val="Heading2"/>
+        <w:rPr>
+          <w:rFonts w:ascii="Calibri" w:hAnsi="Calibri" w:cs="Calibri"/>
+        </w:rPr>
+      </w:pPr>
+      <w:r>
+        <w:rPr>
+          <w:rFonts w:ascii="Calibri" w:hAnsi="Calibri" w:cs="Calibri"/>
+        </w:rPr>
+        <w:t>Algorithms and Techniques</w:t>
+      </w:r>
+    </w:p>
+    <w:p>
+      <w:pPr>
+        <w:rPr>
+          <w:rFonts w:ascii="Calibri" w:hAnsi="Calibri" w:cs="Calibri"/>
+        </w:rPr>
+      </w:pPr>
+    </w:p>
+    <w:p>
+      <w:pPr>
+        <w:pStyle w:val="Heading2"/>
+        <w:rPr>
+          <w:rFonts w:ascii="Calibri" w:hAnsi="Calibri" w:cs="Calibri"/>
+        </w:rPr>
+      </w:pPr>
+      <w:r>
+        <w:rPr>
+          <w:rFonts w:ascii="Calibri" w:hAnsi="Calibri" w:cs="Calibri"/>
+        </w:rPr>
         <w:lastRenderedPageBreak/>
-        <w:t>Analysis</w:t>
+        <w:t>Benchmark</w:t>
       </w:r>
     </w:p>
     <w:p>
       <w:pPr>
         <w:pStyle w:val="Heading2"/>
-      </w:pPr>
-      <w:r>
-        <w:t>Data Exploration</w:t>
-      </w:r>
+        <w:rPr>
+          <w:rFonts w:ascii="Calibri" w:hAnsi="Calibri" w:cs="Calibri"/>
+        </w:rPr>
+      </w:pPr>
     </w:p>
     <w:p>
       <w:pPr>
         <w:pStyle w:val="Heading2"/>
-      </w:pPr>
-      <w:r>
-        <w:t>Exploratory Visualization</w:t>
+        <w:rPr>
+          <w:rFonts w:ascii="Calibri" w:hAnsi="Calibri" w:cs="Calibri"/>
+        </w:rPr>
+      </w:pPr>
+      <w:r>
+        <w:rPr>
+          <w:rFonts w:ascii="Calibri" w:hAnsi="Calibri" w:cs="Calibri"/>
+        </w:rPr>
+        <w:t>Refinement</w:t>
+      </w:r>
+    </w:p>
+    <w:p>
+      <w:pPr>
+        <w:pStyle w:val="Heading1"/>
+        <w:rPr>
+          <w:rFonts w:ascii="Calibri" w:hAnsi="Calibri" w:cs="Calibri"/>
+        </w:rPr>
+      </w:pPr>
+      <w:r>
+        <w:rPr>
+          <w:rFonts w:ascii="Calibri" w:hAnsi="Calibri" w:cs="Calibri"/>
+        </w:rPr>
+        <w:t>Results</w:t>
       </w:r>
     </w:p>
     <w:p>
       <w:pPr>
         <w:pStyle w:val="Heading2"/>
-      </w:pPr>
-      <w:r>
-        <w:t>Algorithms and Techniques</w:t>
-      </w:r>
+        <w:rPr>
+          <w:rFonts w:ascii="Calibri" w:hAnsi="Calibri" w:cs="Calibri"/>
+        </w:rPr>
+      </w:pPr>
     </w:p>
     <w:p>
       <w:pPr>
         <w:pStyle w:val="Heading2"/>
-      </w:pPr>
-      <w:r>
-        <w:t>Benchmark</w:t>
+        <w:rPr>
+          <w:rFonts w:ascii="Calibri" w:hAnsi="Calibri" w:cs="Calibri"/>
+        </w:rPr>
+      </w:pPr>
+      <w:r>
+        <w:rPr>
+          <w:rFonts w:ascii="Calibri" w:hAnsi="Calibri" w:cs="Calibri"/>
+        </w:rPr>
+        <w:t>Model Evaluation and Validation</w:t>
+      </w:r>
+    </w:p>
+    <w:p>
+      <w:pPr>
+        <w:pStyle w:val="Heading2"/>
+        <w:rPr>
+          <w:rFonts w:ascii="Calibri" w:hAnsi="Calibri" w:cs="Calibri"/>
+        </w:rPr>
+      </w:pPr>
+    </w:p>
+    <w:p>
+      <w:pPr>
+        <w:pStyle w:val="Heading2"/>
+        <w:rPr>
+          <w:rFonts w:ascii="Calibri" w:hAnsi="Calibri" w:cs="Calibri"/>
+        </w:rPr>
+      </w:pPr>
+      <w:r>
+        <w:rPr>
+          <w:rFonts w:ascii="Calibri" w:hAnsi="Calibri" w:cs="Calibri"/>
+        </w:rPr>
+        <w:t>Justification</w:t>
       </w:r>
     </w:p>
     <w:p>
       <w:pPr>
         <w:pStyle w:val="Heading1"/>
-      </w:pPr>
-      <w:r>
-        <w:t>Methodology</w:t>
+        <w:rPr>
+          <w:rFonts w:ascii="Calibri" w:hAnsi="Calibri" w:cs="Calibri"/>
+        </w:rPr>
+      </w:pPr>
+      <w:r>
+        <w:rPr>
+          <w:rFonts w:ascii="Calibri" w:hAnsi="Calibri" w:cs="Calibri"/>
+        </w:rPr>
+        <w:t>Conclusion</w:t>
       </w:r>
     </w:p>
     <w:p>
       <w:pPr>
         <w:pStyle w:val="Heading2"/>
-      </w:pPr>
-      <w:r>
-        <w:t>Data Preprocessing</w:t>
-      </w:r>
+        <w:rPr>
+          <w:rFonts w:ascii="Calibri" w:hAnsi="Calibri" w:cs="Calibri"/>
+        </w:rPr>
+      </w:pPr>
     </w:p>
     <w:p>
       <w:pPr>
         <w:pStyle w:val="Heading2"/>
-      </w:pPr>
-      <w:r>
-        <w:t>Implementation</w:t>
+        <w:rPr>
+          <w:rFonts w:ascii="Calibri" w:hAnsi="Calibri" w:cs="Calibri"/>
+        </w:rPr>
+      </w:pPr>
+      <w:r>
+        <w:rPr>
+          <w:rFonts w:ascii="Calibri" w:hAnsi="Calibri" w:cs="Calibri"/>
+        </w:rPr>
+        <w:t>Free-form Visualization</w:t>
       </w:r>
     </w:p>
     <w:p>
       <w:pPr>
         <w:pStyle w:val="Heading2"/>
-      </w:pPr>
-      <w:r>
-        <w:t>Refinement</w:t>
-      </w:r>
-    </w:p>
-    <w:p>
-      <w:pPr>
-        <w:pStyle w:val="Heading1"/>
-      </w:pPr>
-      <w:r>
-        <w:t>Results</w:t>
-      </w:r>
+        <w:rPr>
+          <w:rFonts w:ascii="Calibri" w:hAnsi="Calibri" w:cs="Calibri"/>
+        </w:rPr>
+      </w:pPr>
     </w:p>
     <w:p>
       <w:pPr>
         <w:pStyle w:val="Heading2"/>
-      </w:pPr>
-      <w:r>
-        <w:t>Model Evaluation and Validation</w:t>
+        <w:rPr>
+          <w:rFonts w:ascii="Calibri" w:hAnsi="Calibri" w:cs="Calibri"/>
+        </w:rPr>
+      </w:pPr>
+      <w:r>
+        <w:rPr>
+          <w:rFonts w:ascii="Calibri" w:hAnsi="Calibri" w:cs="Calibri"/>
+        </w:rPr>
+        <w:t>Reflection</w:t>
       </w:r>
     </w:p>
     <w:p>
       <w:pPr>
         <w:pStyle w:val="Heading2"/>
-      </w:pPr>
-      <w:r>
-        <w:t>Justification</w:t>
-      </w:r>
-    </w:p>
-    <w:p>
-      <w:pPr>
-        <w:pStyle w:val="Heading1"/>
-      </w:pPr>
-      <w:r>
-        <w:t>Conclusion</w:t>
-      </w:r>
+        <w:rPr>
+          <w:rFonts w:ascii="Calibri" w:hAnsi="Calibri" w:cs="Calibri"/>
+        </w:rPr>
+      </w:pPr>
     </w:p>
     <w:p>
       <w:pPr>
         <w:pStyle w:val="Heading2"/>
-      </w:pPr>
-      <w:r>
-        <w:t>Free-form Visualization</w:t>
-      </w:r>
-    </w:p>
-    <w:p>
-      <w:pPr>
-        <w:pStyle w:val="Heading2"/>
-      </w:pPr>
-      <w:r>
-        <w:t>Reflection</w:t>
-      </w:r>
-    </w:p>
-    <w:p>
-      <w:pPr>
-        <w:pStyle w:val="Heading2"/>
-      </w:pPr>
-      <w:r>
+        <w:rPr>
+          <w:rFonts w:ascii="Calibri" w:hAnsi="Calibri" w:cs="Calibri"/>
+        </w:rPr>
+      </w:pPr>
+      <w:r>
+        <w:rPr>
+          <w:rFonts w:ascii="Calibri" w:hAnsi="Calibri" w:cs="Calibri"/>
+        </w:rPr>
         <w:t>Improvement</w:t>
       </w:r>
     </w:p>
-    <w:p/>
-    <w:p/>
-    <w:p>
-      <w:pPr>
-        <w:pStyle w:val="Heading1"/>
-        <w:rPr>
-          <w:rFonts w:asciiTheme="minorHAnsi" w:hAnsiTheme="minorHAnsi"/>
-          <w:sz w:val="20"/>
-          <w:szCs w:val="20"/>
-        </w:rPr>
-      </w:pPr>
-    </w:p>
-    <w:p/>
     <w:sectPr>
       <w:pgSz w:w="12240" w:h="15840"/>
       <w:pgMar w:top="1440" w:right="1440" w:bottom="1440" w:left="1440" w:header="720" w:footer="720" w:gutter="0"/>
@@ -366,7 +3026,327 @@
       </w:r>
     </w:p>
   </w:footnote>
+  <w:footnote w:id="1">
+    <w:p>
+      <w:pPr>
+        <w:pStyle w:val="FootnoteText"/>
+        <w:rPr>
+          <w:sz w:val="20"/>
+          <w:szCs w:val="20"/>
+        </w:rPr>
+      </w:pPr>
+      <w:r>
+        <w:rPr>
+          <w:rStyle w:val="FootnoteReference"/>
+          <w:sz w:val="20"/>
+          <w:szCs w:val="20"/>
+        </w:rPr>
+        <w:footnoteRef/>
+      </w:r>
+      <w:r>
+        <w:rPr>
+          <w:sz w:val="20"/>
+          <w:szCs w:val="20"/>
+        </w:rPr>
+        <w:t xml:space="preserve"> Optional Predictive Modeling Challenge. </w:t>
+      </w:r>
+      <w:proofErr w:type="spellStart"/>
+      <w:r>
+        <w:rPr>
+          <w:sz w:val="20"/>
+          <w:szCs w:val="20"/>
+        </w:rPr>
+        <w:t>GridCure</w:t>
+      </w:r>
+      <w:proofErr w:type="spellEnd"/>
+      <w:r>
+        <w:rPr>
+          <w:sz w:val="20"/>
+          <w:szCs w:val="20"/>
+        </w:rPr>
+        <w:t xml:space="preserve">, </w:t>
+      </w:r>
+      <w:hyperlink r:id="rId1" w:history="1">
+        <w:r>
+          <w:rPr>
+            <w:rStyle w:val="Hyperlink"/>
+            <w:sz w:val="20"/>
+            <w:szCs w:val="20"/>
+          </w:rPr>
+          <w:t>https://www.gridcure.com/contact/</w:t>
+        </w:r>
+      </w:hyperlink>
+    </w:p>
+  </w:footnote>
+  <w:footnote w:id="2">
+    <w:p>
+      <w:pPr>
+        <w:pStyle w:val="FootnoteText"/>
+        <w:rPr>
+          <w:b/>
+          <w:bCs/>
+          <w:sz w:val="20"/>
+          <w:szCs w:val="20"/>
+        </w:rPr>
+      </w:pPr>
+      <w:r>
+        <w:rPr>
+          <w:rStyle w:val="FootnoteReference"/>
+          <w:sz w:val="20"/>
+          <w:szCs w:val="20"/>
+        </w:rPr>
+        <w:footnoteRef/>
+      </w:r>
+      <w:r>
+        <w:rPr>
+          <w:sz w:val="20"/>
+          <w:szCs w:val="20"/>
+        </w:rPr>
+        <w:t xml:space="preserve"> Fischer, Barry. “</w:t>
+      </w:r>
+      <w:r>
+        <w:rPr>
+          <w:bCs/>
+          <w:sz w:val="20"/>
+          <w:szCs w:val="20"/>
+        </w:rPr>
+        <w:t>We plotted 812,000 energy usage curves on top of each other. This is the powerful insight we discovered.</w:t>
+      </w:r>
+      <w:r>
+        <w:rPr>
+          <w:sz w:val="20"/>
+          <w:szCs w:val="20"/>
+        </w:rPr>
+        <w:t xml:space="preserve">” </w:t>
+      </w:r>
+      <w:proofErr w:type="spellStart"/>
+      <w:r>
+        <w:rPr>
+          <w:i/>
+          <w:sz w:val="20"/>
+          <w:szCs w:val="20"/>
+        </w:rPr>
+        <w:t>Opower</w:t>
+      </w:r>
+      <w:proofErr w:type="spellEnd"/>
+      <w:r>
+        <w:rPr>
+          <w:i/>
+          <w:sz w:val="20"/>
+          <w:szCs w:val="20"/>
+        </w:rPr>
+        <w:t xml:space="preserve">, Inc. </w:t>
+      </w:r>
+      <w:r>
+        <w:rPr>
+          <w:sz w:val="20"/>
+          <w:szCs w:val="20"/>
+        </w:rPr>
+        <w:t xml:space="preserve">October 13, 2014. </w:t>
+      </w:r>
+      <w:hyperlink r:id="rId2" w:history="1">
+        <w:r>
+          <w:rPr>
+            <w:rStyle w:val="Hyperlink"/>
+            <w:sz w:val="20"/>
+            <w:szCs w:val="20"/>
+          </w:rPr>
+          <w:t>https://blogs.oracle.com/utilities/load-curve-archetypes</w:t>
+        </w:r>
+      </w:hyperlink>
+    </w:p>
+  </w:footnote>
+  <w:footnote w:id="3">
+    <w:p>
+      <w:pPr>
+        <w:pStyle w:val="FootnoteText"/>
+        <w:rPr>
+          <w:bCs/>
+          <w:sz w:val="20"/>
+          <w:szCs w:val="20"/>
+        </w:rPr>
+      </w:pPr>
+      <w:r>
+        <w:rPr>
+          <w:rStyle w:val="FootnoteReference"/>
+          <w:sz w:val="20"/>
+          <w:szCs w:val="20"/>
+        </w:rPr>
+        <w:footnoteRef/>
+      </w:r>
+      <w:r>
+        <w:rPr>
+          <w:sz w:val="20"/>
+          <w:szCs w:val="20"/>
+        </w:rPr>
+        <w:t xml:space="preserve"> </w:t>
+      </w:r>
+      <w:r>
+        <w:rPr>
+          <w:bCs/>
+          <w:sz w:val="20"/>
+          <w:szCs w:val="20"/>
+        </w:rPr>
+        <w:t>8 Tactics to Combat Imbalanced Classes in Your Machine Learning Dataset</w:t>
+      </w:r>
+      <w:r>
+        <w:rPr>
+          <w:bCs/>
+          <w:sz w:val="20"/>
+          <w:szCs w:val="20"/>
+        </w:rPr>
+        <w:t xml:space="preserve">. </w:t>
+      </w:r>
+      <w:hyperlink r:id="rId3" w:history="1">
+        <w:r>
+          <w:rPr>
+            <w:rStyle w:val="Hyperlink"/>
+            <w:bCs/>
+            <w:sz w:val="20"/>
+            <w:szCs w:val="20"/>
+          </w:rPr>
+          <w:t>https://machinelearningmastery.com/tactics-to-combat-imbalanced-classes-in-your-machine-learning-dataset/</w:t>
+        </w:r>
+      </w:hyperlink>
+    </w:p>
+    <w:p>
+      <w:pPr>
+        <w:pStyle w:val="FootnoteText"/>
+        <w:rPr>
+          <w:bCs/>
+          <w:sz w:val="20"/>
+          <w:szCs w:val="20"/>
+        </w:rPr>
+      </w:pPr>
+    </w:p>
+    <w:p>
+      <w:pPr>
+        <w:pStyle w:val="FootnoteText"/>
+      </w:pPr>
+    </w:p>
+  </w:footnote>
 </w:footnotes>
+</file>
+
+<file path=word/numbering.xml><?xml version="1.0" encoding="utf-8"?>
+<w:numbering xmlns:wpc="http://schemas.microsoft.com/office/word/2010/wordprocessingCanvas" xmlns:cx="http://schemas.microsoft.com/office/drawing/2014/chartex" xmlns:cx1="http://schemas.microsoft.com/office/drawing/2015/9/8/chartex" xmlns:cx2="http://schemas.microsoft.com/office/drawing/2015/10/21/chartex" xmlns:cx3="http://schemas.microsoft.com/office/drawing/2016/5/9/chartex" xmlns:cx4="http://schemas.microsoft.com/office/drawing/2016/5/10/chartex" xmlns:cx5="http://schemas.microsoft.com/office/drawing/2016/5/11/chartex" xmlns:cx6="http://schemas.microsoft.com/office/drawing/2016/5/12/chartex" xmlns:cx7="http://schemas.microsoft.com/office/drawing/2016/5/13/chartex" xmlns:cx8="http://schemas.microsoft.com/office/drawing/2016/5/14/chartex" xmlns:mc="http://schemas.openxmlformats.org/markup-compatibility/2006" xmlns:aink="http://schemas.microsoft.com/office/drawing/2016/ink" xmlns:am3d="http://schemas.microsoft.com/office/drawing/2017/model3d" xmlns:o="urn:schemas-microsoft-com:office:office" xmlns:r="http://schemas.openxmlformats.org/officeDocument/2006/relationships" xmlns:m="http://schemas.openxmlformats.org/officeDocument/2006/math" xmlns:v="urn:schemas-microsoft-com:vml" xmlns:wp14="http://schemas.microsoft.com/office/word/2010/wordprocessingDrawing" xmlns:wp="http://schemas.openxmlformats.org/drawingml/2006/wordprocessingDrawing" xmlns:w10="urn:schemas-microsoft-com:office:word" xmlns:w="http://schemas.openxmlformats.org/wordprocessingml/2006/main" xmlns:w14="http://schemas.microsoft.com/office/word/2010/wordml" xmlns:w15="http://schemas.microsoft.com/office/word/2012/wordml" xmlns:w16cid="http://schemas.microsoft.com/office/word/2016/wordml/cid" xmlns:w16se="http://schemas.microsoft.com/office/word/2015/wordml/symex" xmlns:wpg="http://schemas.microsoft.com/office/word/2010/wordprocessingGroup" xmlns:wpi="http://schemas.microsoft.com/office/word/2010/wordprocessingInk" xmlns:wne="http://schemas.microsoft.com/office/word/2006/wordml" xmlns:wps="http://schemas.microsoft.com/office/word/2010/wordprocessingShape" mc:Ignorable="w14 w15 w16se w16cid wp14">
+  <w:abstractNum w:abstractNumId="0" w15:restartNumberingAfterBreak="0">
+    <w:nsid w:val="690E0DD7"/>
+    <w:multiLevelType w:val="hybridMultilevel"/>
+    <w:tmpl w:val="66F8A504"/>
+    <w:lvl w:ilvl="0" w:tplc="04090001">
+      <w:start w:val="1"/>
+      <w:numFmt w:val="bullet"/>
+      <w:lvlText w:val=""/>
+      <w:lvlJc w:val="left"/>
+      <w:pPr>
+        <w:ind w:left="720" w:hanging="360"/>
+      </w:pPr>
+      <w:rPr>
+        <w:rFonts w:ascii="Symbol" w:hAnsi="Symbol" w:hint="default"/>
+      </w:rPr>
+    </w:lvl>
+    <w:lvl w:ilvl="1" w:tplc="04090003" w:tentative="1">
+      <w:start w:val="1"/>
+      <w:numFmt w:val="bullet"/>
+      <w:lvlText w:val="o"/>
+      <w:lvlJc w:val="left"/>
+      <w:pPr>
+        <w:ind w:left="1440" w:hanging="360"/>
+      </w:pPr>
+      <w:rPr>
+        <w:rFonts w:ascii="Courier New" w:hAnsi="Courier New" w:cs="Courier New" w:hint="default"/>
+      </w:rPr>
+    </w:lvl>
+    <w:lvl w:ilvl="2" w:tplc="04090005" w:tentative="1">
+      <w:start w:val="1"/>
+      <w:numFmt w:val="bullet"/>
+      <w:lvlText w:val=""/>
+      <w:lvlJc w:val="left"/>
+      <w:pPr>
+        <w:ind w:left="2160" w:hanging="360"/>
+      </w:pPr>
+      <w:rPr>
+        <w:rFonts w:ascii="Wingdings" w:hAnsi="Wingdings" w:hint="default"/>
+      </w:rPr>
+    </w:lvl>
+    <w:lvl w:ilvl="3" w:tplc="04090001" w:tentative="1">
+      <w:start w:val="1"/>
+      <w:numFmt w:val="bullet"/>
+      <w:lvlText w:val=""/>
+      <w:lvlJc w:val="left"/>
+      <w:pPr>
+        <w:ind w:left="2880" w:hanging="360"/>
+      </w:pPr>
+      <w:rPr>
+        <w:rFonts w:ascii="Symbol" w:hAnsi="Symbol" w:hint="default"/>
+      </w:rPr>
+    </w:lvl>
+    <w:lvl w:ilvl="4" w:tplc="04090003" w:tentative="1">
+      <w:start w:val="1"/>
+      <w:numFmt w:val="bullet"/>
+      <w:lvlText w:val="o"/>
+      <w:lvlJc w:val="left"/>
+      <w:pPr>
+        <w:ind w:left="3600" w:hanging="360"/>
+      </w:pPr>
+      <w:rPr>
+        <w:rFonts w:ascii="Courier New" w:hAnsi="Courier New" w:cs="Courier New" w:hint="default"/>
+      </w:rPr>
+    </w:lvl>
+    <w:lvl w:ilvl="5" w:tplc="04090005" w:tentative="1">
+      <w:start w:val="1"/>
+      <w:numFmt w:val="bullet"/>
+      <w:lvlText w:val=""/>
+      <w:lvlJc w:val="left"/>
+      <w:pPr>
+        <w:ind w:left="4320" w:hanging="360"/>
+      </w:pPr>
+      <w:rPr>
+        <w:rFonts w:ascii="Wingdings" w:hAnsi="Wingdings" w:hint="default"/>
+      </w:rPr>
+    </w:lvl>
+    <w:lvl w:ilvl="6" w:tplc="04090001" w:tentative="1">
+      <w:start w:val="1"/>
+      <w:numFmt w:val="bullet"/>
+      <w:lvlText w:val=""/>
+      <w:lvlJc w:val="left"/>
+      <w:pPr>
+        <w:ind w:left="5040" w:hanging="360"/>
+      </w:pPr>
+      <w:rPr>
+        <w:rFonts w:ascii="Symbol" w:hAnsi="Symbol" w:hint="default"/>
+      </w:rPr>
+    </w:lvl>
+    <w:lvl w:ilvl="7" w:tplc="04090003" w:tentative="1">
+      <w:start w:val="1"/>
+      <w:numFmt w:val="bullet"/>
+      <w:lvlText w:val="o"/>
+      <w:lvlJc w:val="left"/>
+      <w:pPr>
+        <w:ind w:left="5760" w:hanging="360"/>
+      </w:pPr>
+      <w:rPr>
+        <w:rFonts w:ascii="Courier New" w:hAnsi="Courier New" w:cs="Courier New" w:hint="default"/>
+      </w:rPr>
+    </w:lvl>
+    <w:lvl w:ilvl="8" w:tplc="04090005" w:tentative="1">
+      <w:start w:val="1"/>
+      <w:numFmt w:val="bullet"/>
+      <w:lvlText w:val=""/>
+      <w:lvlJc w:val="left"/>
+      <w:pPr>
+        <w:ind w:left="6480" w:hanging="360"/>
+      </w:pPr>
+      <w:rPr>
+        <w:rFonts w:ascii="Wingdings" w:hAnsi="Wingdings" w:hint="default"/>
+      </w:rPr>
+    </w:lvl>
+  </w:abstractNum>
+  <w:num w:numId="1">
+    <w:abstractNumId w:val="0"/>
+  </w:num>
+</w:numbering>
 </file>
 
 <file path=word/styles.xml><?xml version="1.0" encoding="utf-8"?>
@@ -873,7 +3853,6 @@
   <w:style w:type="character" w:default="1" w:styleId="DefaultParagraphFont">
     <w:name w:val="Default Paragraph Font"/>
     <w:uiPriority w:val="1"/>
-    <w:semiHidden/>
     <w:unhideWhenUsed/>
   </w:style>
   <w:style w:type="table" w:default="1" w:styleId="TableNormal">
@@ -1035,6 +4014,35 @@
       <w:rFonts w:asciiTheme="majorHAnsi" w:eastAsiaTheme="majorEastAsia" w:hAnsiTheme="majorHAnsi" w:cstheme="majorBidi"/>
       <w:color w:val="2F5496" w:themeColor="accent1" w:themeShade="BF"/>
     </w:rPr>
+  </w:style>
+  <w:style w:type="character" w:styleId="UnresolvedMention">
+    <w:name w:val="Unresolved Mention"/>
+    <w:basedOn w:val="DefaultParagraphFont"/>
+    <w:uiPriority w:val="99"/>
+    <w:rsid w:val="00920908"/>
+    <w:rPr>
+      <w:color w:val="808080"/>
+      <w:shd w:val="clear" w:color="auto" w:fill="E6E6E6"/>
+    </w:rPr>
+  </w:style>
+  <w:style w:type="paragraph" w:styleId="NormalWeb">
+    <w:name w:val="Normal (Web)"/>
+    <w:basedOn w:val="Normal"/>
+    <w:uiPriority w:val="99"/>
+    <w:semiHidden/>
+    <w:unhideWhenUsed/>
+    <w:rsid w:val="00FA3401"/>
+  </w:style>
+  <w:style w:type="paragraph" w:styleId="ListParagraph">
+    <w:name w:val="List Paragraph"/>
+    <w:basedOn w:val="Normal"/>
+    <w:uiPriority w:val="34"/>
+    <w:qFormat/>
+    <w:rsid w:val="000E3EEB"/>
+    <w:pPr>
+      <w:ind w:left="720"/>
+      <w:contextualSpacing/>
+    </w:pPr>
   </w:style>
 </w:styles>
 </file>
@@ -1305,7 +4313,7 @@
 </file>
 
 <file path=customXml/itemProps1.xml><?xml version="1.0" encoding="utf-8"?>
-<ds:datastoreItem xmlns:ds="http://schemas.openxmlformats.org/officeDocument/2006/customXml" ds:itemID="{85D2934D-F791-B843-9483-BABF02BE0677}">
+<ds:datastoreItem xmlns:ds="http://schemas.openxmlformats.org/officeDocument/2006/customXml" ds:itemID="{C887FC9D-71AD-D04B-A372-DBECCC2F0472}">
   <ds:schemaRefs>
     <ds:schemaRef ds:uri="http://schemas.openxmlformats.org/officeDocument/2006/bibliography"/>
   </ds:schemaRefs>

</xml_diff>

<commit_message>
identifying problem with F1 score and modified gitignore
</commit_message>
<xml_diff>
--- a/project_report.docx
+++ b/project_report.docx
@@ -143,15 +143,7 @@
           <w:sz w:val="20"/>
           <w:szCs w:val="20"/>
         </w:rPr>
-        <w:t>Advancements in the electric automobile industry are contributing to the disruption of the energy industry</w:t>
-      </w:r>
-      <w:r>
-        <w:rPr>
-          <w:rFonts w:ascii="Calibri" w:hAnsi="Calibri" w:cs="Calibri"/>
-          <w:sz w:val="20"/>
-          <w:szCs w:val="20"/>
-        </w:rPr>
-        <w:t xml:space="preserve">. Electric utilities are increasingly interested in identifying the load from electric vehicles (EVs) in order to develop a </w:t>
+        <w:t xml:space="preserve">Advancements in the electric automobile industry are contributing to the disruption of the energy industry. Electric utilities are increasingly interested in identifying the load from electric vehicles (EVs) in order to develop a </w:t>
       </w:r>
       <w:proofErr w:type="gramStart"/>
       <w:r>
@@ -204,23 +196,7 @@
           <w:sz w:val="20"/>
           <w:szCs w:val="20"/>
         </w:rPr>
-        <w:t xml:space="preserve"> consisting of 1,590 </w:t>
-      </w:r>
-      <w:r>
-        <w:rPr>
-          <w:rFonts w:ascii="Calibri" w:hAnsi="Calibri" w:cs="Calibri"/>
-          <w:sz w:val="20"/>
-          <w:szCs w:val="20"/>
-        </w:rPr>
-        <w:t>houses has</w:t>
-      </w:r>
-      <w:r>
-        <w:rPr>
-          <w:rFonts w:ascii="Calibri" w:hAnsi="Calibri" w:cs="Calibri"/>
-          <w:sz w:val="20"/>
-          <w:szCs w:val="20"/>
-        </w:rPr>
-        <w:t xml:space="preserve"> been downloaded from </w:t>
+        <w:t xml:space="preserve"> consisting of 1,590 houses has been downloaded from </w:t>
       </w:r>
       <w:proofErr w:type="spellStart"/>
       <w:r>
@@ -282,8 +258,389 @@
           <w:sz w:val="20"/>
           <w:szCs w:val="20"/>
         </w:rPr>
+        <w:t xml:space="preserve">. The website also contains a separate unlabeled test dataset with an additional 699 houses. The goal of this project is to create a series of data transformations and </w:t>
+      </w:r>
+      <w:r>
+        <w:rPr>
+          <w:rFonts w:ascii="Calibri" w:hAnsi="Calibri" w:cs="Calibri"/>
+          <w:sz w:val="20"/>
+          <w:szCs w:val="20"/>
+        </w:rPr>
+        <w:t xml:space="preserve">machine learning </w:t>
+      </w:r>
+      <w:r>
+        <w:rPr>
+          <w:rFonts w:ascii="Calibri" w:hAnsi="Calibri" w:cs="Calibri"/>
+          <w:sz w:val="20"/>
+          <w:szCs w:val="20"/>
+        </w:rPr>
+        <w:t xml:space="preserve">models that correctly predict which houses </w:t>
+      </w:r>
+      <w:r>
+        <w:rPr>
+          <w:rFonts w:ascii="Calibri" w:hAnsi="Calibri" w:cs="Calibri"/>
+          <w:sz w:val="20"/>
+          <w:szCs w:val="20"/>
+        </w:rPr>
+        <w:t>have</w:t>
+      </w:r>
+      <w:r>
+        <w:rPr>
+          <w:rFonts w:ascii="Calibri" w:hAnsi="Calibri" w:cs="Calibri"/>
+          <w:sz w:val="20"/>
+          <w:szCs w:val="20"/>
+        </w:rPr>
+        <w:t xml:space="preserve"> EVs and </w:t>
+      </w:r>
+      <w:r>
+        <w:rPr>
+          <w:rFonts w:ascii="Calibri" w:hAnsi="Calibri" w:cs="Calibri"/>
+          <w:sz w:val="20"/>
+          <w:szCs w:val="20"/>
+        </w:rPr>
+        <w:t xml:space="preserve">when the EVs are charging. The performance of the models </w:t>
+      </w:r>
+      <w:proofErr w:type="gramStart"/>
+      <w:r>
+        <w:rPr>
+          <w:rFonts w:ascii="Calibri" w:hAnsi="Calibri" w:cs="Calibri"/>
+          <w:sz w:val="20"/>
+          <w:szCs w:val="20"/>
+        </w:rPr>
+        <w:t>are</w:t>
+      </w:r>
+      <w:proofErr w:type="gramEnd"/>
+      <w:r>
+        <w:rPr>
+          <w:rFonts w:ascii="Calibri" w:hAnsi="Calibri" w:cs="Calibri"/>
+          <w:sz w:val="20"/>
+          <w:szCs w:val="20"/>
+        </w:rPr>
+        <w:t xml:space="preserve"> benchmark</w:t>
+      </w:r>
+      <w:r>
+        <w:rPr>
+          <w:rFonts w:ascii="Calibri" w:hAnsi="Calibri" w:cs="Calibri"/>
+          <w:sz w:val="20"/>
+          <w:szCs w:val="20"/>
+        </w:rPr>
+        <w:t>ed</w:t>
+      </w:r>
+      <w:r>
+        <w:rPr>
+          <w:rFonts w:ascii="Calibri" w:hAnsi="Calibri" w:cs="Calibri"/>
+          <w:sz w:val="20"/>
+          <w:szCs w:val="20"/>
+        </w:rPr>
+        <w:t xml:space="preserve"> against a validation data set</w:t>
+      </w:r>
+      <w:r>
+        <w:rPr>
+          <w:rFonts w:ascii="Calibri" w:hAnsi="Calibri" w:cs="Calibri"/>
+          <w:sz w:val="20"/>
+          <w:szCs w:val="20"/>
+        </w:rPr>
+        <w:t xml:space="preserve"> separated from the original labeled data set. Finally, these transformations and model are used to </w:t>
+      </w:r>
+      <w:r>
+        <w:rPr>
+          <w:rFonts w:ascii="Calibri" w:hAnsi="Calibri" w:cs="Calibri"/>
+          <w:sz w:val="20"/>
+          <w:szCs w:val="20"/>
+        </w:rPr>
+        <w:t>submit predictions for the 699 test houses.</w:t>
+      </w:r>
+    </w:p>
+    <w:p>
+      <w:pPr>
+        <w:pStyle w:val="Heading2"/>
+        <w:rPr>
+          <w:rFonts w:ascii="Calibri" w:hAnsi="Calibri" w:cs="Calibri"/>
+        </w:rPr>
+      </w:pPr>
+    </w:p>
+    <w:p>
+      <w:pPr>
+        <w:pStyle w:val="Heading2"/>
+        <w:rPr>
+          <w:rFonts w:ascii="Calibri" w:hAnsi="Calibri" w:cs="Calibri"/>
+        </w:rPr>
+      </w:pPr>
+      <w:r>
+        <w:rPr>
+          <w:rFonts w:ascii="Calibri" w:hAnsi="Calibri" w:cs="Calibri"/>
+        </w:rPr>
+        <w:t>Problem Statement</w:t>
+      </w:r>
+    </w:p>
+    <w:p>
+      <w:pPr>
+        <w:rPr>
+          <w:rFonts w:ascii="Calibri" w:hAnsi="Calibri" w:cs="Calibri"/>
+          <w:sz w:val="20"/>
+          <w:szCs w:val="20"/>
+        </w:rPr>
+      </w:pPr>
+      <w:r>
+        <w:rPr>
+          <w:rFonts w:ascii="Calibri" w:hAnsi="Calibri" w:cs="Calibri"/>
+          <w:sz w:val="20"/>
+          <w:szCs w:val="20"/>
+        </w:rPr>
+        <w:t>This project will be approached as a supervised learning classification problem.</w:t>
+      </w:r>
+      <w:r>
+        <w:rPr>
+          <w:rFonts w:ascii="Calibri" w:hAnsi="Calibri" w:cs="Calibri"/>
+          <w:sz w:val="20"/>
+          <w:szCs w:val="20"/>
+        </w:rPr>
+        <w:t xml:space="preserve"> </w:t>
+      </w:r>
+      <w:r>
+        <w:rPr>
+          <w:rFonts w:ascii="Calibri" w:hAnsi="Calibri" w:cs="Calibri"/>
+          <w:sz w:val="20"/>
+          <w:szCs w:val="20"/>
+        </w:rPr>
+        <w:t xml:space="preserve">The first strategy </w:t>
+      </w:r>
+      <w:r>
+        <w:rPr>
+          <w:rFonts w:ascii="Calibri" w:hAnsi="Calibri" w:cs="Calibri"/>
+          <w:sz w:val="20"/>
+          <w:szCs w:val="20"/>
+        </w:rPr>
+        <w:t>used</w:t>
+      </w:r>
+      <w:r>
+        <w:rPr>
+          <w:rFonts w:ascii="Calibri" w:hAnsi="Calibri" w:cs="Calibri"/>
+          <w:sz w:val="20"/>
+          <w:szCs w:val="20"/>
+        </w:rPr>
+        <w:t xml:space="preserve"> to solve this project is to find ways to decrease the imbalance of the classes. </w:t>
+      </w:r>
+      <w:r>
+        <w:rPr>
+          <w:rFonts w:ascii="Calibri" w:hAnsi="Calibri" w:cs="Calibri"/>
+          <w:sz w:val="20"/>
+          <w:szCs w:val="20"/>
+        </w:rPr>
+        <w:t xml:space="preserve">While 31% of the houses in the training dataset are labeled at charging during at least </w:t>
+      </w:r>
+      <w:proofErr w:type="gramStart"/>
+      <w:r>
+        <w:rPr>
+          <w:rFonts w:ascii="Calibri" w:hAnsi="Calibri" w:cs="Calibri"/>
+          <w:sz w:val="20"/>
+          <w:szCs w:val="20"/>
+        </w:rPr>
+        <w:t>1 time</w:t>
+      </w:r>
+      <w:proofErr w:type="gramEnd"/>
+      <w:r>
+        <w:rPr>
+          <w:rFonts w:ascii="Calibri" w:hAnsi="Calibri" w:cs="Calibri"/>
+          <w:sz w:val="20"/>
+          <w:szCs w:val="20"/>
+        </w:rPr>
+        <w:t xml:space="preserve"> interval, that corresponds to only 2% of the intervals or data points yielding a positive label. Training a model to accurately predict a positive label when it only occurs 2% of the time in the training data set will be very difficult. To help with this, first </w:t>
+      </w:r>
+      <w:r>
+        <w:rPr>
+          <w:rFonts w:ascii="Calibri" w:hAnsi="Calibri" w:cs="Calibri"/>
+          <w:sz w:val="20"/>
+          <w:szCs w:val="20"/>
+        </w:rPr>
+        <w:t>houses that have EVs are predicted</w:t>
+      </w:r>
+      <w:r>
+        <w:rPr>
+          <w:rFonts w:ascii="Calibri" w:hAnsi="Calibri" w:cs="Calibri"/>
+          <w:sz w:val="20"/>
+          <w:szCs w:val="20"/>
+        </w:rPr>
+        <w:t xml:space="preserve">. Then, using only that subset, </w:t>
+      </w:r>
+      <w:r>
+        <w:rPr>
+          <w:rFonts w:ascii="Calibri" w:hAnsi="Calibri" w:cs="Calibri"/>
+          <w:sz w:val="20"/>
+          <w:szCs w:val="20"/>
+        </w:rPr>
+        <w:t xml:space="preserve">time intervals when EVs are charging are predicted. By doing so, </w:t>
+      </w:r>
+      <w:r>
+        <w:rPr>
+          <w:rFonts w:ascii="Calibri" w:hAnsi="Calibri" w:cs="Calibri"/>
+          <w:sz w:val="20"/>
+          <w:szCs w:val="20"/>
+        </w:rPr>
+        <w:t xml:space="preserve">the prevalence of a positive label </w:t>
+      </w:r>
+      <w:r>
+        <w:rPr>
+          <w:rFonts w:ascii="Calibri" w:hAnsi="Calibri" w:cs="Calibri"/>
+          <w:sz w:val="20"/>
+          <w:szCs w:val="20"/>
+        </w:rPr>
+        <w:t xml:space="preserve">is increased </w:t>
+      </w:r>
+      <w:r>
+        <w:rPr>
+          <w:rFonts w:ascii="Calibri" w:hAnsi="Calibri" w:cs="Calibri"/>
+          <w:sz w:val="20"/>
+          <w:szCs w:val="20"/>
+        </w:rPr>
+        <w:t>from 2% to 8%. This four-fold increase in a positive label will make the training much easier.</w:t>
+      </w:r>
+    </w:p>
+    <w:p>
+      <w:pPr>
+        <w:rPr>
+          <w:rFonts w:ascii="Calibri" w:hAnsi="Calibri" w:cs="Calibri"/>
+          <w:sz w:val="20"/>
+          <w:szCs w:val="20"/>
+        </w:rPr>
+      </w:pPr>
+    </w:p>
+    <w:p>
+      <w:pPr>
+        <w:rPr>
+          <w:rFonts w:ascii="Calibri" w:hAnsi="Calibri" w:cs="Calibri"/>
+          <w:sz w:val="20"/>
+          <w:szCs w:val="20"/>
+        </w:rPr>
+      </w:pPr>
+      <w:r>
+        <w:rPr>
+          <w:rFonts w:ascii="Calibri" w:hAnsi="Calibri" w:cs="Calibri"/>
+          <w:sz w:val="20"/>
+          <w:szCs w:val="20"/>
+        </w:rPr>
+        <w:t xml:space="preserve">The second </w:t>
+      </w:r>
+      <w:r>
+        <w:rPr>
+          <w:rFonts w:ascii="Calibri" w:hAnsi="Calibri" w:cs="Calibri"/>
+          <w:sz w:val="20"/>
+          <w:szCs w:val="20"/>
+        </w:rPr>
+        <w:t>strategy used is</w:t>
+      </w:r>
+      <w:r>
+        <w:rPr>
+          <w:rFonts w:ascii="Calibri" w:hAnsi="Calibri" w:cs="Calibri"/>
+          <w:sz w:val="20"/>
+          <w:szCs w:val="20"/>
+        </w:rPr>
+        <w:t xml:space="preserve"> to augment the provided training data with implicit temporal information. The data contains one categorical variable for the 1590 “House IDs” and 2880 continuous variables consisting of two months of energy (kWh) data taken at </w:t>
+      </w:r>
+      <w:proofErr w:type="gramStart"/>
+      <w:r>
+        <w:rPr>
+          <w:rFonts w:ascii="Calibri" w:hAnsi="Calibri" w:cs="Calibri"/>
+          <w:sz w:val="20"/>
+          <w:szCs w:val="20"/>
+        </w:rPr>
+        <w:t>30 minute</w:t>
+      </w:r>
+      <w:proofErr w:type="gramEnd"/>
+      <w:r>
+        <w:rPr>
+          <w:rFonts w:ascii="Calibri" w:hAnsi="Calibri" w:cs="Calibri"/>
+          <w:sz w:val="20"/>
+          <w:szCs w:val="20"/>
+        </w:rPr>
+        <w:t xml:space="preserve"> intervals (i.e. 2x24x60 + 1 =2,881). However, we know that means there are 60 </w:t>
+      </w:r>
+      <w:proofErr w:type="gramStart"/>
+      <w:r>
+        <w:rPr>
+          <w:rFonts w:ascii="Calibri" w:hAnsi="Calibri" w:cs="Calibri"/>
+          <w:sz w:val="20"/>
+          <w:szCs w:val="20"/>
+        </w:rPr>
+        <w:t>24 hour</w:t>
+      </w:r>
+      <w:proofErr w:type="gramEnd"/>
+      <w:r>
+        <w:rPr>
+          <w:rFonts w:ascii="Calibri" w:hAnsi="Calibri" w:cs="Calibri"/>
+          <w:sz w:val="20"/>
+          <w:szCs w:val="20"/>
+        </w:rPr>
+        <w:t xml:space="preserve"> cycles in the data, but those cycles are not represented in the dataset. Therefore, the day and the time of day corresponding to each interval</w:t>
+      </w:r>
+      <w:r>
+        <w:rPr>
+          <w:rFonts w:ascii="Calibri" w:hAnsi="Calibri" w:cs="Calibri"/>
+          <w:sz w:val="20"/>
+          <w:szCs w:val="20"/>
+        </w:rPr>
+        <w:t xml:space="preserve"> are explicitly added to the data</w:t>
+      </w:r>
+      <w:r>
+        <w:rPr>
+          <w:rFonts w:ascii="Calibri" w:hAnsi="Calibri" w:cs="Calibri"/>
+          <w:sz w:val="20"/>
+          <w:szCs w:val="20"/>
+        </w:rPr>
         <w:t>.</w:t>
       </w:r>
+    </w:p>
+    <w:p>
+      <w:pPr>
+        <w:rPr>
+          <w:rFonts w:ascii="Calibri" w:hAnsi="Calibri" w:cs="Calibri"/>
+          <w:sz w:val="20"/>
+          <w:szCs w:val="20"/>
+        </w:rPr>
+      </w:pPr>
+    </w:p>
+    <w:p>
+      <w:pPr>
+        <w:rPr>
+          <w:rFonts w:ascii="Calibri" w:hAnsi="Calibri" w:cs="Calibri"/>
+          <w:sz w:val="20"/>
+          <w:szCs w:val="20"/>
+        </w:rPr>
+      </w:pPr>
+      <w:r>
+        <w:rPr>
+          <w:rFonts w:ascii="Calibri" w:hAnsi="Calibri" w:cs="Calibri"/>
+          <w:sz w:val="20"/>
+          <w:szCs w:val="20"/>
+        </w:rPr>
+        <w:t xml:space="preserve">Using the daily cycles in </w:t>
+      </w:r>
+      <w:r>
+        <w:rPr>
+          <w:rFonts w:ascii="Calibri" w:hAnsi="Calibri" w:cs="Calibri"/>
+          <w:sz w:val="20"/>
+          <w:szCs w:val="20"/>
+        </w:rPr>
+        <w:t>energy consumption</w:t>
+      </w:r>
+      <w:r>
+        <w:rPr>
+          <w:rFonts w:ascii="Calibri" w:hAnsi="Calibri" w:cs="Calibri"/>
+          <w:sz w:val="20"/>
+          <w:szCs w:val="20"/>
+        </w:rPr>
+        <w:t xml:space="preserve">, consumption archetypes can be defined. Companies like </w:t>
+      </w:r>
+      <w:proofErr w:type="spellStart"/>
+      <w:r>
+        <w:rPr>
+          <w:rFonts w:ascii="Calibri" w:hAnsi="Calibri" w:cs="Calibri"/>
+          <w:sz w:val="20"/>
+          <w:szCs w:val="20"/>
+        </w:rPr>
+        <w:t>Opower</w:t>
+      </w:r>
+      <w:proofErr w:type="spellEnd"/>
       <w:r>
         <w:rPr>
           <w:rFonts w:ascii="Calibri" w:hAnsi="Calibri" w:cs="Calibri"/>
@@ -292,401 +649,6 @@
         </w:rPr>
         <w:t xml:space="preserve"> </w:t>
       </w:r>
-      <w:r>
-        <w:rPr>
-          <w:rFonts w:ascii="Calibri" w:hAnsi="Calibri" w:cs="Calibri"/>
-          <w:sz w:val="20"/>
-          <w:szCs w:val="20"/>
-        </w:rPr>
-        <w:t xml:space="preserve">The website also contains a separate unlabeled test dataset with an additional 699 houses. The goal of this project is to create a series of data transformations and </w:t>
-      </w:r>
-      <w:r>
-        <w:rPr>
-          <w:rFonts w:ascii="Calibri" w:hAnsi="Calibri" w:cs="Calibri"/>
-          <w:sz w:val="20"/>
-          <w:szCs w:val="20"/>
-        </w:rPr>
-        <w:t xml:space="preserve">machine learning </w:t>
-      </w:r>
-      <w:r>
-        <w:rPr>
-          <w:rFonts w:ascii="Calibri" w:hAnsi="Calibri" w:cs="Calibri"/>
-          <w:sz w:val="20"/>
-          <w:szCs w:val="20"/>
-        </w:rPr>
-        <w:t xml:space="preserve">models that correctly predict which houses </w:t>
-      </w:r>
-      <w:r>
-        <w:rPr>
-          <w:rFonts w:ascii="Calibri" w:hAnsi="Calibri" w:cs="Calibri"/>
-          <w:sz w:val="20"/>
-          <w:szCs w:val="20"/>
-        </w:rPr>
-        <w:t>have</w:t>
-      </w:r>
-      <w:r>
-        <w:rPr>
-          <w:rFonts w:ascii="Calibri" w:hAnsi="Calibri" w:cs="Calibri"/>
-          <w:sz w:val="20"/>
-          <w:szCs w:val="20"/>
-        </w:rPr>
-        <w:t xml:space="preserve"> EVs and </w:t>
-      </w:r>
-      <w:r>
-        <w:rPr>
-          <w:rFonts w:ascii="Calibri" w:hAnsi="Calibri" w:cs="Calibri"/>
-          <w:sz w:val="20"/>
-          <w:szCs w:val="20"/>
-        </w:rPr>
-        <w:t xml:space="preserve">when the EVs are charging. The performance of the models </w:t>
-      </w:r>
-      <w:proofErr w:type="gramStart"/>
-      <w:r>
-        <w:rPr>
-          <w:rFonts w:ascii="Calibri" w:hAnsi="Calibri" w:cs="Calibri"/>
-          <w:sz w:val="20"/>
-          <w:szCs w:val="20"/>
-        </w:rPr>
-        <w:t>are</w:t>
-      </w:r>
-      <w:proofErr w:type="gramEnd"/>
-      <w:r>
-        <w:rPr>
-          <w:rFonts w:ascii="Calibri" w:hAnsi="Calibri" w:cs="Calibri"/>
-          <w:sz w:val="20"/>
-          <w:szCs w:val="20"/>
-        </w:rPr>
-        <w:t xml:space="preserve"> benchmark</w:t>
-      </w:r>
-      <w:r>
-        <w:rPr>
-          <w:rFonts w:ascii="Calibri" w:hAnsi="Calibri" w:cs="Calibri"/>
-          <w:sz w:val="20"/>
-          <w:szCs w:val="20"/>
-        </w:rPr>
-        <w:t>ed</w:t>
-      </w:r>
-      <w:r>
-        <w:rPr>
-          <w:rFonts w:ascii="Calibri" w:hAnsi="Calibri" w:cs="Calibri"/>
-          <w:sz w:val="20"/>
-          <w:szCs w:val="20"/>
-        </w:rPr>
-        <w:t xml:space="preserve"> against a validation data set</w:t>
-      </w:r>
-      <w:r>
-        <w:rPr>
-          <w:rFonts w:ascii="Calibri" w:hAnsi="Calibri" w:cs="Calibri"/>
-          <w:sz w:val="20"/>
-          <w:szCs w:val="20"/>
-        </w:rPr>
-        <w:t xml:space="preserve"> separated from the original labeled data set. Finally, these transformations and model are used to </w:t>
-      </w:r>
-      <w:r>
-        <w:rPr>
-          <w:rFonts w:ascii="Calibri" w:hAnsi="Calibri" w:cs="Calibri"/>
-          <w:sz w:val="20"/>
-          <w:szCs w:val="20"/>
-        </w:rPr>
-        <w:t>submit predictions for the 699 test houses.</w:t>
-      </w:r>
-    </w:p>
-    <w:p>
-      <w:pPr>
-        <w:pStyle w:val="Heading2"/>
-        <w:rPr>
-          <w:rFonts w:ascii="Calibri" w:hAnsi="Calibri" w:cs="Calibri"/>
-        </w:rPr>
-      </w:pPr>
-    </w:p>
-    <w:p>
-      <w:pPr>
-        <w:pStyle w:val="Heading2"/>
-        <w:rPr>
-          <w:rFonts w:ascii="Calibri" w:hAnsi="Calibri" w:cs="Calibri"/>
-        </w:rPr>
-      </w:pPr>
-      <w:r>
-        <w:rPr>
-          <w:rFonts w:ascii="Calibri" w:hAnsi="Calibri" w:cs="Calibri"/>
-        </w:rPr>
-        <w:t>Problem Statement</w:t>
-      </w:r>
-    </w:p>
-    <w:p>
-      <w:pPr>
-        <w:rPr>
-          <w:rFonts w:ascii="Calibri" w:hAnsi="Calibri" w:cs="Calibri"/>
-          <w:sz w:val="20"/>
-          <w:szCs w:val="20"/>
-        </w:rPr>
-      </w:pPr>
-      <w:r>
-        <w:rPr>
-          <w:rFonts w:ascii="Calibri" w:hAnsi="Calibri" w:cs="Calibri"/>
-          <w:sz w:val="20"/>
-          <w:szCs w:val="20"/>
-        </w:rPr>
-        <w:t>This project will be approached as a supervised learning classification problem.</w:t>
-      </w:r>
-      <w:r>
-        <w:rPr>
-          <w:rFonts w:ascii="Calibri" w:hAnsi="Calibri" w:cs="Calibri"/>
-          <w:sz w:val="20"/>
-          <w:szCs w:val="20"/>
-        </w:rPr>
-        <w:t xml:space="preserve"> </w:t>
-      </w:r>
-      <w:r>
-        <w:rPr>
-          <w:rFonts w:ascii="Calibri" w:hAnsi="Calibri" w:cs="Calibri"/>
-          <w:sz w:val="20"/>
-          <w:szCs w:val="20"/>
-        </w:rPr>
-        <w:t xml:space="preserve">The first strategy </w:t>
-      </w:r>
-      <w:r>
-        <w:rPr>
-          <w:rFonts w:ascii="Calibri" w:hAnsi="Calibri" w:cs="Calibri"/>
-          <w:sz w:val="20"/>
-          <w:szCs w:val="20"/>
-        </w:rPr>
-        <w:t>used</w:t>
-      </w:r>
-      <w:r>
-        <w:rPr>
-          <w:rFonts w:ascii="Calibri" w:hAnsi="Calibri" w:cs="Calibri"/>
-          <w:sz w:val="20"/>
-          <w:szCs w:val="20"/>
-        </w:rPr>
-        <w:t xml:space="preserve"> to solve this project is to find ways to decrease the imbalance of the classes. </w:t>
-      </w:r>
-      <w:r>
-        <w:rPr>
-          <w:rFonts w:ascii="Calibri" w:hAnsi="Calibri" w:cs="Calibri"/>
-          <w:sz w:val="20"/>
-          <w:szCs w:val="20"/>
-        </w:rPr>
-        <w:t xml:space="preserve">While 31% of the houses in the training dataset are labeled at charging during at least </w:t>
-      </w:r>
-      <w:proofErr w:type="gramStart"/>
-      <w:r>
-        <w:rPr>
-          <w:rFonts w:ascii="Calibri" w:hAnsi="Calibri" w:cs="Calibri"/>
-          <w:sz w:val="20"/>
-          <w:szCs w:val="20"/>
-        </w:rPr>
-        <w:t>1 time</w:t>
-      </w:r>
-      <w:proofErr w:type="gramEnd"/>
-      <w:r>
-        <w:rPr>
-          <w:rFonts w:ascii="Calibri" w:hAnsi="Calibri" w:cs="Calibri"/>
-          <w:sz w:val="20"/>
-          <w:szCs w:val="20"/>
-        </w:rPr>
-        <w:t xml:space="preserve"> interval, that corresponds to only 2% of the intervals or data points yielding a positive label. Training a model to accurately predict a positive label when it only occurs 2% of the time in the training data set will be very difficult. To help with this, first </w:t>
-      </w:r>
-      <w:r>
-        <w:rPr>
-          <w:rFonts w:ascii="Calibri" w:hAnsi="Calibri" w:cs="Calibri"/>
-          <w:sz w:val="20"/>
-          <w:szCs w:val="20"/>
-        </w:rPr>
-        <w:t>houses that have EVs are predicted</w:t>
-      </w:r>
-      <w:r>
-        <w:rPr>
-          <w:rFonts w:ascii="Calibri" w:hAnsi="Calibri" w:cs="Calibri"/>
-          <w:sz w:val="20"/>
-          <w:szCs w:val="20"/>
-        </w:rPr>
-        <w:t xml:space="preserve">. Then, using only that subset, </w:t>
-      </w:r>
-      <w:r>
-        <w:rPr>
-          <w:rFonts w:ascii="Calibri" w:hAnsi="Calibri" w:cs="Calibri"/>
-          <w:sz w:val="20"/>
-          <w:szCs w:val="20"/>
-        </w:rPr>
-        <w:t xml:space="preserve">time intervals when EVs are charging are predicted. By doing so, </w:t>
-      </w:r>
-      <w:r>
-        <w:rPr>
-          <w:rFonts w:ascii="Calibri" w:hAnsi="Calibri" w:cs="Calibri"/>
-          <w:sz w:val="20"/>
-          <w:szCs w:val="20"/>
-        </w:rPr>
-        <w:t xml:space="preserve">the prevalence of a positive label </w:t>
-      </w:r>
-      <w:r>
-        <w:rPr>
-          <w:rFonts w:ascii="Calibri" w:hAnsi="Calibri" w:cs="Calibri"/>
-          <w:sz w:val="20"/>
-          <w:szCs w:val="20"/>
-        </w:rPr>
-        <w:t xml:space="preserve">is increased </w:t>
-      </w:r>
-      <w:r>
-        <w:rPr>
-          <w:rFonts w:ascii="Calibri" w:hAnsi="Calibri" w:cs="Calibri"/>
-          <w:sz w:val="20"/>
-          <w:szCs w:val="20"/>
-        </w:rPr>
-        <w:t>from 2% to 8%. This four-fold increase in a positive label will make the training much easier.</w:t>
-      </w:r>
-    </w:p>
-    <w:p>
-      <w:pPr>
-        <w:rPr>
-          <w:rFonts w:ascii="Calibri" w:hAnsi="Calibri" w:cs="Calibri"/>
-          <w:sz w:val="20"/>
-          <w:szCs w:val="20"/>
-        </w:rPr>
-      </w:pPr>
-    </w:p>
-    <w:p>
-      <w:pPr>
-        <w:rPr>
-          <w:rFonts w:ascii="Calibri" w:hAnsi="Calibri" w:cs="Calibri"/>
-          <w:sz w:val="20"/>
-          <w:szCs w:val="20"/>
-        </w:rPr>
-      </w:pPr>
-      <w:r>
-        <w:rPr>
-          <w:rFonts w:ascii="Calibri" w:hAnsi="Calibri" w:cs="Calibri"/>
-          <w:sz w:val="20"/>
-          <w:szCs w:val="20"/>
-        </w:rPr>
-        <w:t xml:space="preserve">The second </w:t>
-      </w:r>
-      <w:r>
-        <w:rPr>
-          <w:rFonts w:ascii="Calibri" w:hAnsi="Calibri" w:cs="Calibri"/>
-          <w:sz w:val="20"/>
-          <w:szCs w:val="20"/>
-        </w:rPr>
-        <w:t>strategy used is</w:t>
-      </w:r>
-      <w:r>
-        <w:rPr>
-          <w:rFonts w:ascii="Calibri" w:hAnsi="Calibri" w:cs="Calibri"/>
-          <w:sz w:val="20"/>
-          <w:szCs w:val="20"/>
-        </w:rPr>
-        <w:t xml:space="preserve"> to augment the provided training data with implicit temporal information. </w:t>
-      </w:r>
-      <w:r>
-        <w:rPr>
-          <w:rFonts w:ascii="Calibri" w:hAnsi="Calibri" w:cs="Calibri"/>
-          <w:sz w:val="20"/>
-          <w:szCs w:val="20"/>
-        </w:rPr>
-        <w:t xml:space="preserve">The data contains one categorical variable for the 1590 “House IDs” and 2880 continuous variables consisting of two months of energy (kWh) data taken at </w:t>
-      </w:r>
-      <w:proofErr w:type="gramStart"/>
-      <w:r>
-        <w:rPr>
-          <w:rFonts w:ascii="Calibri" w:hAnsi="Calibri" w:cs="Calibri"/>
-          <w:sz w:val="20"/>
-          <w:szCs w:val="20"/>
-        </w:rPr>
-        <w:t>30 minute</w:t>
-      </w:r>
-      <w:proofErr w:type="gramEnd"/>
-      <w:r>
-        <w:rPr>
-          <w:rFonts w:ascii="Calibri" w:hAnsi="Calibri" w:cs="Calibri"/>
-          <w:sz w:val="20"/>
-          <w:szCs w:val="20"/>
-        </w:rPr>
-        <w:t xml:space="preserve"> intervals (i.e. 2x24x60 + 1 =2,881).</w:t>
-      </w:r>
-      <w:r>
-        <w:rPr>
-          <w:rFonts w:ascii="Calibri" w:hAnsi="Calibri" w:cs="Calibri"/>
-          <w:sz w:val="20"/>
-          <w:szCs w:val="20"/>
-        </w:rPr>
-        <w:t xml:space="preserve"> However, we know that means there are 60 </w:t>
-      </w:r>
-      <w:proofErr w:type="gramStart"/>
-      <w:r>
-        <w:rPr>
-          <w:rFonts w:ascii="Calibri" w:hAnsi="Calibri" w:cs="Calibri"/>
-          <w:sz w:val="20"/>
-          <w:szCs w:val="20"/>
-        </w:rPr>
-        <w:t>24 hour</w:t>
-      </w:r>
-      <w:proofErr w:type="gramEnd"/>
-      <w:r>
-        <w:rPr>
-          <w:rFonts w:ascii="Calibri" w:hAnsi="Calibri" w:cs="Calibri"/>
-          <w:sz w:val="20"/>
-          <w:szCs w:val="20"/>
-        </w:rPr>
-        <w:t xml:space="preserve"> cycles in the data, but those cycles are not represented in the dataset. Therefore, the day and the time of day corresponding to each interval</w:t>
-      </w:r>
-      <w:r>
-        <w:rPr>
-          <w:rFonts w:ascii="Calibri" w:hAnsi="Calibri" w:cs="Calibri"/>
-          <w:sz w:val="20"/>
-          <w:szCs w:val="20"/>
-        </w:rPr>
-        <w:t xml:space="preserve"> are explicitly added to the data</w:t>
-      </w:r>
-      <w:r>
-        <w:rPr>
-          <w:rFonts w:ascii="Calibri" w:hAnsi="Calibri" w:cs="Calibri"/>
-          <w:sz w:val="20"/>
-          <w:szCs w:val="20"/>
-        </w:rPr>
-        <w:t>.</w:t>
-      </w:r>
-    </w:p>
-    <w:p>
-      <w:pPr>
-        <w:rPr>
-          <w:rFonts w:ascii="Calibri" w:hAnsi="Calibri" w:cs="Calibri"/>
-          <w:sz w:val="20"/>
-          <w:szCs w:val="20"/>
-        </w:rPr>
-      </w:pPr>
-    </w:p>
-    <w:p>
-      <w:pPr>
-        <w:rPr>
-          <w:rFonts w:ascii="Calibri" w:hAnsi="Calibri" w:cs="Calibri"/>
-          <w:sz w:val="20"/>
-          <w:szCs w:val="20"/>
-        </w:rPr>
-      </w:pPr>
-      <w:r>
-        <w:rPr>
-          <w:rFonts w:ascii="Calibri" w:hAnsi="Calibri" w:cs="Calibri"/>
-          <w:sz w:val="20"/>
-          <w:szCs w:val="20"/>
-        </w:rPr>
-        <w:t xml:space="preserve">Using the daily cycles in </w:t>
-      </w:r>
-      <w:r>
-        <w:rPr>
-          <w:rFonts w:ascii="Calibri" w:hAnsi="Calibri" w:cs="Calibri"/>
-          <w:sz w:val="20"/>
-          <w:szCs w:val="20"/>
-        </w:rPr>
-        <w:t>energy consumption</w:t>
-      </w:r>
-      <w:r>
-        <w:rPr>
-          <w:rFonts w:ascii="Calibri" w:hAnsi="Calibri" w:cs="Calibri"/>
-          <w:sz w:val="20"/>
-          <w:szCs w:val="20"/>
-        </w:rPr>
-        <w:t xml:space="preserve">, consumption archetypes can be defined. Companies like </w:t>
-      </w:r>
       <w:proofErr w:type="spellStart"/>
       <w:r>
         <w:rPr>
@@ -694,7 +656,7 @@
           <w:sz w:val="20"/>
           <w:szCs w:val="20"/>
         </w:rPr>
-        <w:t>Opower</w:t>
+        <w:t>Inc</w:t>
       </w:r>
       <w:proofErr w:type="spellEnd"/>
       <w:r>
@@ -703,41 +665,7 @@
           <w:sz w:val="20"/>
           <w:szCs w:val="20"/>
         </w:rPr>
-        <w:t xml:space="preserve"> </w:t>
-      </w:r>
-      <w:proofErr w:type="spellStart"/>
-      <w:r>
-        <w:rPr>
-          <w:rFonts w:ascii="Calibri" w:hAnsi="Calibri" w:cs="Calibri"/>
-          <w:sz w:val="20"/>
-          <w:szCs w:val="20"/>
-        </w:rPr>
-        <w:t>Inc</w:t>
-      </w:r>
-      <w:proofErr w:type="spellEnd"/>
-      <w:r>
-        <w:rPr>
-          <w:rFonts w:ascii="Calibri" w:hAnsi="Calibri" w:cs="Calibri"/>
-          <w:sz w:val="20"/>
-          <w:szCs w:val="20"/>
-        </w:rPr>
-        <w:t xml:space="preserve">, </w:t>
-      </w:r>
-      <w:r>
-        <w:rPr>
-          <w:rFonts w:ascii="Calibri" w:hAnsi="Calibri" w:cs="Calibri"/>
-          <w:sz w:val="20"/>
-          <w:szCs w:val="20"/>
-        </w:rPr>
-        <w:t>have developed</w:t>
-      </w:r>
-      <w:r>
-        <w:rPr>
-          <w:rFonts w:ascii="Calibri" w:hAnsi="Calibri" w:cs="Calibri"/>
-          <w:sz w:val="20"/>
-          <w:szCs w:val="20"/>
-        </w:rPr>
-        <w:t xml:space="preserve"> </w:t>
+        <w:t xml:space="preserve">, have developed </w:t>
       </w:r>
       <w:hyperlink r:id="rId10" w:history="1">
         <w:r>
@@ -765,15 +693,7 @@
           <w:sz w:val="20"/>
           <w:szCs w:val="20"/>
         </w:rPr>
-        <w:t xml:space="preserve"> derived from unsupervised learning techniques like k-means clustering.  </w:t>
-      </w:r>
-      <w:r>
-        <w:rPr>
-          <w:rFonts w:ascii="Calibri" w:hAnsi="Calibri" w:cs="Calibri"/>
-          <w:sz w:val="20"/>
-          <w:szCs w:val="20"/>
-        </w:rPr>
-        <w:t xml:space="preserve">Load curve archetypes are also applied here with the objective of creating clusters that effectively discriminate between EV houses and non-EV houses. </w:t>
+        <w:t xml:space="preserve"> derived from unsupervised learning techniques like k-means clustering.  Load curve archetypes are also applied here with the objective of creating clusters that effectively discriminate between EV houses and non-EV houses. </w:t>
       </w:r>
     </w:p>
     <w:p>
@@ -867,31 +787,7 @@
           <w:sz w:val="20"/>
           <w:szCs w:val="20"/>
         </w:rPr>
-        <w:t>The performance of the model(s) developed for this project</w:t>
-      </w:r>
-      <w:r>
-        <w:rPr>
-          <w:rFonts w:ascii="Calibri" w:hAnsi="Calibri" w:cs="Calibri"/>
-          <w:sz w:val="20"/>
-          <w:szCs w:val="20"/>
-        </w:rPr>
-        <w:t xml:space="preserve"> will be evaluated </w:t>
-      </w:r>
-      <w:r>
-        <w:rPr>
-          <w:rFonts w:ascii="Calibri" w:hAnsi="Calibri" w:cs="Calibri"/>
-          <w:sz w:val="20"/>
-          <w:szCs w:val="20"/>
-        </w:rPr>
-        <w:t>based</w:t>
-      </w:r>
-      <w:r>
-        <w:rPr>
-          <w:rFonts w:ascii="Calibri" w:hAnsi="Calibri" w:cs="Calibri"/>
-          <w:sz w:val="20"/>
-          <w:szCs w:val="20"/>
-        </w:rPr>
-        <w:t xml:space="preserve"> on the F</w:t>
+        <w:t>The performance of the model(s) developed for this project will be evaluated based on the F</w:t>
       </w:r>
       <w:r>
         <w:rPr>
@@ -908,15 +804,7 @@
           <w:sz w:val="20"/>
           <w:szCs w:val="20"/>
         </w:rPr>
-        <w:t xml:space="preserve"> score of the trained model on the validation dataset</w:t>
-      </w:r>
-      <w:r>
-        <w:rPr>
-          <w:rFonts w:ascii="Calibri" w:hAnsi="Calibri" w:cs="Calibri"/>
-          <w:sz w:val="20"/>
-          <w:szCs w:val="20"/>
-        </w:rPr>
-        <w:t xml:space="preserve">. </w:t>
+        <w:t xml:space="preserve"> score of the trained model on the validation dataset. </w:t>
       </w:r>
       <w:r>
         <w:rPr>
@@ -941,39 +829,7 @@
           <w:sz w:val="20"/>
           <w:szCs w:val="20"/>
         </w:rPr>
-        <w:t xml:space="preserve"> score is a better evaluation </w:t>
-      </w:r>
-      <w:r>
-        <w:rPr>
-          <w:rFonts w:ascii="Calibri" w:hAnsi="Calibri" w:cs="Calibri"/>
-          <w:sz w:val="20"/>
-          <w:szCs w:val="20"/>
-        </w:rPr>
-        <w:t>metric than</w:t>
-      </w:r>
-      <w:r>
-        <w:rPr>
-          <w:rFonts w:ascii="Calibri" w:hAnsi="Calibri" w:cs="Calibri"/>
-          <w:sz w:val="20"/>
-          <w:szCs w:val="20"/>
-        </w:rPr>
-        <w:t xml:space="preserve"> accuracy when considering a model trained on uneven class distribution. </w:t>
-      </w:r>
-      <w:r>
-        <w:rPr>
-          <w:rFonts w:ascii="Calibri" w:hAnsi="Calibri" w:cs="Calibri"/>
-          <w:sz w:val="20"/>
-          <w:szCs w:val="20"/>
-        </w:rPr>
-        <w:t xml:space="preserve">The </w:t>
-      </w:r>
-      <w:r>
-        <w:rPr>
-          <w:rFonts w:ascii="Calibri" w:hAnsi="Calibri" w:cs="Calibri"/>
-          <w:sz w:val="20"/>
-          <w:szCs w:val="20"/>
-        </w:rPr>
-        <w:t>F</w:t>
+        <w:t xml:space="preserve"> score is a better evaluation metric than accuracy when considering a model trained on uneven class distribution. The F</w:t>
       </w:r>
       <w:r>
         <w:rPr>
@@ -990,15 +846,7 @@
           <w:sz w:val="20"/>
           <w:szCs w:val="20"/>
         </w:rPr>
-        <w:t xml:space="preserve"> score</w:t>
-      </w:r>
-      <w:r>
-        <w:rPr>
-          <w:rFonts w:ascii="Calibri" w:hAnsi="Calibri" w:cs="Calibri"/>
-          <w:sz w:val="20"/>
-          <w:szCs w:val="20"/>
-        </w:rPr>
-        <w:t xml:space="preserve"> is calculated as </w:t>
+        <w:t xml:space="preserve"> score is calculated as </w:t>
       </w:r>
       <w:r>
         <w:rPr>
@@ -1029,6 +877,7 @@
       <w:r>
         <w:rPr>
           <w:rFonts w:ascii="Calibri" w:hAnsi="Calibri" w:cs="Calibri"/>
+          <w:noProof/>
           <w:sz w:val="20"/>
           <w:szCs w:val="20"/>
         </w:rPr>
@@ -1099,6 +948,7 @@
       <w:r>
         <w:rPr>
           <w:rFonts w:ascii="Calibri" w:hAnsi="Calibri" w:cs="Calibri"/>
+          <w:noProof/>
           <w:sz w:val="20"/>
           <w:szCs w:val="20"/>
         </w:rPr>
@@ -1169,6 +1019,7 @@
       <w:r>
         <w:rPr>
           <w:rFonts w:ascii="Calibri" w:hAnsi="Calibri" w:cs="Calibri"/>
+          <w:noProof/>
           <w:sz w:val="20"/>
           <w:szCs w:val="20"/>
         </w:rPr>
@@ -1300,15 +1151,7 @@
           <w:sz w:val="20"/>
           <w:szCs w:val="20"/>
         </w:rPr>
-        <w:t>The “wide” data format for the data set does not conform to the</w:t>
-      </w:r>
-      <w:r>
-        <w:rPr>
-          <w:rFonts w:ascii="Calibri" w:hAnsi="Calibri" w:cs="Calibri"/>
-          <w:sz w:val="20"/>
-          <w:szCs w:val="20"/>
-        </w:rPr>
-        <w:t xml:space="preserve"> traditional format for </w:t>
+        <w:t xml:space="preserve">The “wide” data format for the data set does not conform to the traditional format for </w:t>
       </w:r>
       <w:proofErr w:type="spellStart"/>
       <w:r>
@@ -1360,15 +1203,7 @@
           <w:sz w:val="20"/>
           <w:szCs w:val="20"/>
         </w:rPr>
-        <w:t xml:space="preserve"> corresponding to exactly 1 prediction per row. </w:t>
-      </w:r>
-      <w:r>
-        <w:rPr>
-          <w:rFonts w:ascii="Calibri" w:hAnsi="Calibri" w:cs="Calibri"/>
-          <w:sz w:val="20"/>
-          <w:szCs w:val="20"/>
-        </w:rPr>
-        <w:t>It also</w:t>
+        <w:t xml:space="preserve"> corresponding to exactly 1 prediction per row. It also</w:t>
       </w:r>
       <w:r>
         <w:rPr>
@@ -1405,6 +1240,7 @@
       <w:r>
         <w:rPr>
           <w:rFonts w:ascii="Calibri" w:hAnsi="Calibri" w:cs="Calibri"/>
+          <w:noProof/>
         </w:rPr>
         <w:drawing>
           <wp:inline distT="0" distB="0" distL="0" distR="0" wp14:anchorId="07F7D843" wp14:editId="15CAF051">
@@ -1512,6 +1348,7 @@
       <w:r>
         <w:rPr>
           <w:rFonts w:ascii="Calibri" w:hAnsi="Calibri" w:cs="Calibri"/>
+          <w:noProof/>
         </w:rPr>
         <w:lastRenderedPageBreak/>
         <w:drawing>
@@ -1559,6 +1396,7 @@
       <w:r>
         <w:rPr>
           <w:rFonts w:ascii="Calibri" w:hAnsi="Calibri" w:cs="Calibri"/>
+          <w:noProof/>
         </w:rPr>
         <w:drawing>
           <wp:inline distT="0" distB="0" distL="0" distR="0" wp14:anchorId="579E1D01" wp14:editId="67CB9FAE">
@@ -1626,15 +1464,6 @@
           <w:szCs w:val="20"/>
         </w:rPr>
       </w:pPr>
-    </w:p>
-    <w:p>
-      <w:pPr>
-        <w:rPr>
-          <w:rFonts w:ascii="Calibri" w:hAnsi="Calibri" w:cs="Calibri"/>
-          <w:sz w:val="20"/>
-          <w:szCs w:val="20"/>
-        </w:rPr>
-      </w:pPr>
       <w:r>
         <w:rPr>
           <w:rFonts w:ascii="Calibri" w:hAnsi="Calibri" w:cs="Calibri"/>
@@ -1655,6 +1484,7 @@
       <w:r>
         <w:rPr>
           <w:rFonts w:ascii="Calibri" w:hAnsi="Calibri" w:cs="Calibri"/>
+          <w:noProof/>
           <w:sz w:val="20"/>
           <w:szCs w:val="20"/>
         </w:rPr>
@@ -1706,6 +1536,20 @@
     </w:p>
     <w:p>
       <w:pPr>
+        <w:pStyle w:val="Heading2"/>
+        <w:rPr>
+          <w:rFonts w:ascii="Calibri" w:hAnsi="Calibri" w:cs="Calibri"/>
+        </w:rPr>
+      </w:pPr>
+      <w:r>
+        <w:rPr>
+          <w:rFonts w:ascii="Calibri" w:hAnsi="Calibri" w:cs="Calibri"/>
+        </w:rPr>
+        <w:t>House Classification</w:t>
+      </w:r>
+    </w:p>
+    <w:p>
+      <w:pPr>
         <w:rPr>
           <w:rFonts w:ascii="Calibri" w:hAnsi="Calibri" w:cs="Calibri"/>
           <w:sz w:val="20"/>
@@ -2017,6 +1861,9 @@
     </w:p>
     <w:p>
       <w:r>
+        <w:rPr>
+          <w:noProof/>
+        </w:rPr>
         <w:drawing>
           <wp:inline distT="0" distB="0" distL="0" distR="0" wp14:anchorId="125C6A9A" wp14:editId="7E725D46">
             <wp:extent cx="4762500" cy="1092200"/>
@@ -2063,6 +1910,21 @@
     </w:p>
     <w:p>
       <w:pPr>
+        <w:pStyle w:val="Heading2"/>
+        <w:rPr>
+          <w:rFonts w:ascii="Calibri" w:hAnsi="Calibri" w:cs="Calibri"/>
+        </w:rPr>
+      </w:pPr>
+    </w:p>
+    <w:p>
+      <w:pPr>
+        <w:rPr>
+          <w:rFonts w:ascii="Calibri" w:hAnsi="Calibri" w:cs="Calibri"/>
+        </w:rPr>
+      </w:pPr>
+    </w:p>
+    <w:p>
+      <w:pPr>
         <w:rPr>
           <w:rFonts w:ascii="Calibri" w:hAnsi="Calibri" w:cs="Calibri"/>
           <w:sz w:val="20"/>
@@ -2086,13 +1948,21 @@
           <w:szCs w:val="20"/>
         </w:rPr>
       </w:pPr>
-      <w:r>
-        <w:rPr>
-          <w:rFonts w:ascii="Calibri" w:hAnsi="Calibri" w:cs="Calibri"/>
-          <w:sz w:val="20"/>
-          <w:szCs w:val="20"/>
-        </w:rPr>
-        <w:lastRenderedPageBreak/>
+    </w:p>
+    <w:p>
+      <w:pPr>
+        <w:rPr>
+          <w:rFonts w:ascii="Calibri" w:hAnsi="Calibri" w:cs="Calibri"/>
+          <w:sz w:val="20"/>
+          <w:szCs w:val="20"/>
+        </w:rPr>
+      </w:pPr>
+      <w:r>
+        <w:rPr>
+          <w:rFonts w:ascii="Calibri" w:hAnsi="Calibri" w:cs="Calibri"/>
+          <w:sz w:val="20"/>
+          <w:szCs w:val="20"/>
+        </w:rPr>
         <w:t>Then, a</w:t>
       </w:r>
       <w:r>
@@ -2191,6 +2061,7 @@
       <w:r>
         <w:rPr>
           <w:rFonts w:ascii="Calibri" w:hAnsi="Calibri" w:cs="Calibri"/>
+          <w:noProof/>
           <w:sz w:val="20"/>
           <w:szCs w:val="20"/>
         </w:rPr>
@@ -2266,6 +2137,7 @@
       <w:r>
         <w:rPr>
           <w:rFonts w:ascii="Calibri" w:hAnsi="Calibri" w:cs="Calibri"/>
+          <w:noProof/>
           <w:sz w:val="20"/>
           <w:szCs w:val="20"/>
         </w:rPr>
@@ -2314,6 +2186,23 @@
           <w:szCs w:val="20"/>
         </w:rPr>
       </w:pPr>
+      <w:r>
+        <w:rPr>
+          <w:rFonts w:ascii="Calibri" w:hAnsi="Calibri" w:cs="Calibri"/>
+          <w:sz w:val="20"/>
+          <w:szCs w:val="20"/>
+        </w:rPr>
+        <w:t xml:space="preserve">This modeling exercise also yield the centers for each of the 9 clusters in 48 dimensions, corresponding to each of the 48 intervals. These centers will be used later for time or interval classification. </w:t>
+      </w:r>
+    </w:p>
+    <w:p>
+      <w:pPr>
+        <w:rPr>
+          <w:rFonts w:ascii="Calibri" w:hAnsi="Calibri" w:cs="Calibri"/>
+          <w:sz w:val="20"/>
+          <w:szCs w:val="20"/>
+        </w:rPr>
+      </w:pPr>
     </w:p>
     <w:p>
       <w:pPr>
@@ -2396,7 +2285,23 @@
           <w:sz w:val="20"/>
           <w:szCs w:val="20"/>
         </w:rPr>
-        <w:t xml:space="preserve"> of 0.98. </w:t>
+        <w:t xml:space="preserve"> of 0.98</w:t>
+      </w:r>
+      <w:r>
+        <w:rPr>
+          <w:rFonts w:ascii="Calibri" w:hAnsi="Calibri" w:cs="Calibri"/>
+          <w:sz w:val="20"/>
+          <w:szCs w:val="20"/>
+        </w:rPr>
+        <w:t>1</w:t>
+      </w:r>
+      <w:r>
+        <w:rPr>
+          <w:rFonts w:ascii="Calibri" w:hAnsi="Calibri" w:cs="Calibri"/>
+          <w:sz w:val="20"/>
+          <w:szCs w:val="20"/>
+        </w:rPr>
+        <w:t xml:space="preserve">. </w:t>
       </w:r>
       <w:r>
         <w:rPr>
@@ -2496,7 +2401,23 @@
           <w:sz w:val="20"/>
           <w:szCs w:val="20"/>
         </w:rPr>
-        <w:t xml:space="preserve">To do so, a k-nearest neighbors (KNN) algorithm is trained on the training data set and used to predict a cluster for the validation data set. This is because the validation data set was excluded from the k-means exercise in order keep the validation data set unexposed to any supervised or unsupervised training technique. Once column “k_9” is appended to the validation dataset using KNN, the trained GBDT model is used to predict EV houses in the validation data set. This yields a validation </w:t>
+        <w:t xml:space="preserve">To do so, a k-nearest neighbors (KNN) algorithm is trained on the training data set and used to predict a cluster for the validation data set. This is because the validation data set was excluded from the k-means exercise in order keep the validation data set unexposed to any supervised or unsupervised training technique. </w:t>
+      </w:r>
+      <w:r>
+        <w:rPr>
+          <w:rFonts w:ascii="Calibri" w:hAnsi="Calibri" w:cs="Calibri"/>
+          <w:sz w:val="20"/>
+          <w:szCs w:val="20"/>
+        </w:rPr>
+        <w:t xml:space="preserve">A KNN model with n = 5 is fitted to the training data set on the mean (u), standard deviation (s), and percentage (p) columns to predict one of the 9 clusters. The fitted model is then used to predict a cluster for the validation data set. </w:t>
+      </w:r>
+      <w:r>
+        <w:rPr>
+          <w:rFonts w:ascii="Calibri" w:hAnsi="Calibri" w:cs="Calibri"/>
+          <w:sz w:val="20"/>
+          <w:szCs w:val="20"/>
+        </w:rPr>
+        <w:t xml:space="preserve">Once column “k_9” is appended to the validation dataset using KNN, the trained GBDT model is used to predict EV houses in the validation data set. This yields a validation </w:t>
       </w:r>
       <w:r>
         <w:rPr>
@@ -2529,7 +2450,23 @@
           <w:sz w:val="20"/>
           <w:szCs w:val="20"/>
         </w:rPr>
-        <w:t xml:space="preserve"> of 0.75. </w:t>
+        <w:t xml:space="preserve"> of 0.75</w:t>
+      </w:r>
+      <w:r>
+        <w:rPr>
+          <w:rFonts w:ascii="Calibri" w:hAnsi="Calibri" w:cs="Calibri"/>
+          <w:sz w:val="20"/>
+          <w:szCs w:val="20"/>
+        </w:rPr>
+        <w:t>3</w:t>
+      </w:r>
+      <w:r>
+        <w:rPr>
+          <w:rFonts w:ascii="Calibri" w:hAnsi="Calibri" w:cs="Calibri"/>
+          <w:sz w:val="20"/>
+          <w:szCs w:val="20"/>
+        </w:rPr>
+        <w:t xml:space="preserve">. </w:t>
       </w:r>
     </w:p>
     <w:p>
@@ -2601,6 +2538,7 @@
       <w:r>
         <w:rPr>
           <w:rFonts w:asciiTheme="minorHAnsi" w:hAnsiTheme="minorHAnsi"/>
+          <w:noProof/>
           <w:sz w:val="20"/>
           <w:szCs w:val="20"/>
         </w:rPr>
@@ -2653,7 +2591,7 @@
     <w:p>
       <w:pPr>
         <w:rPr>
-          <w:rFonts w:ascii="Calibri" w:hAnsi="Calibri" w:cs="Calibri"/>
+          <w:rFonts w:asciiTheme="minorHAnsi" w:hAnsiTheme="minorHAnsi"/>
           <w:sz w:val="20"/>
           <w:szCs w:val="20"/>
         </w:rPr>
@@ -2704,15 +2642,7 @@
           <w:sz w:val="20"/>
           <w:szCs w:val="20"/>
         </w:rPr>
-        <w:t xml:space="preserve"> that sequentially alternates between predicting </w:t>
-      </w:r>
-      <w:r>
-        <w:rPr>
-          <w:rFonts w:asciiTheme="minorHAnsi" w:hAnsiTheme="minorHAnsi"/>
-          <w:sz w:val="20"/>
-          <w:szCs w:val="20"/>
-        </w:rPr>
-        <w:t>0 and 1</w:t>
+        <w:t xml:space="preserve"> that sequentially alternates between predicting 0 and 1</w:t>
       </w:r>
       <w:r>
         <w:rPr>
@@ -2752,15 +2682,547 @@
           <w:sz w:val="20"/>
           <w:szCs w:val="20"/>
         </w:rPr>
-        <w:t>0.367 and 0.487, respectively. The model does a much better job at predicting EV houses than these benchmarks.</w:t>
+        <w:t>0.367 and 0.487, respectively. The model does a much better job at predicting EV houses than these benchmarks</w:t>
+      </w:r>
+      <w:r>
+        <w:rPr>
+          <w:rFonts w:asciiTheme="minorHAnsi" w:hAnsiTheme="minorHAnsi"/>
+          <w:sz w:val="20"/>
+          <w:szCs w:val="20"/>
+        </w:rPr>
+        <w:t>.</w:t>
+      </w:r>
+    </w:p>
+    <w:p>
+      <w:pPr>
+        <w:rPr>
+          <w:rFonts w:asciiTheme="minorHAnsi" w:hAnsiTheme="minorHAnsi"/>
+          <w:sz w:val="20"/>
+          <w:szCs w:val="20"/>
+        </w:rPr>
+      </w:pPr>
+    </w:p>
+    <w:p>
+      <w:pPr>
+        <w:pStyle w:val="Heading2"/>
+        <w:rPr>
+          <w:rFonts w:ascii="Calibri" w:hAnsi="Calibri" w:cs="Calibri"/>
+        </w:rPr>
+      </w:pPr>
+      <w:r>
+        <w:rPr>
+          <w:rFonts w:ascii="Calibri" w:hAnsi="Calibri" w:cs="Calibri"/>
+        </w:rPr>
+        <w:t>Time</w:t>
+      </w:r>
+      <w:r>
+        <w:rPr>
+          <w:rFonts w:ascii="Calibri" w:hAnsi="Calibri" w:cs="Calibri"/>
+        </w:rPr>
+        <w:t xml:space="preserve"> Classification</w:t>
+      </w:r>
+    </w:p>
+    <w:p>
+      <w:pPr>
+        <w:rPr>
+          <w:rFonts w:asciiTheme="minorHAnsi" w:hAnsiTheme="minorHAnsi"/>
+          <w:sz w:val="20"/>
+          <w:szCs w:val="20"/>
+        </w:rPr>
+      </w:pPr>
+    </w:p>
+    <w:p>
+      <w:pPr>
+        <w:rPr>
+          <w:rFonts w:asciiTheme="minorHAnsi" w:hAnsiTheme="minorHAnsi"/>
+          <w:sz w:val="20"/>
+          <w:szCs w:val="20"/>
+        </w:rPr>
+      </w:pPr>
+      <w:r>
+        <w:rPr>
+          <w:rFonts w:asciiTheme="minorHAnsi" w:hAnsiTheme="minorHAnsi"/>
+          <w:sz w:val="20"/>
+          <w:szCs w:val="20"/>
+        </w:rPr>
+        <w:lastRenderedPageBreak/>
+        <w:t xml:space="preserve">In order to classify the time intervals when the EVs are charging, the data set at the “interval” level is also augmented with additional features while keeping the same training and validation split used for house classification. </w:t>
+      </w:r>
+    </w:p>
+    <w:p>
+      <w:pPr>
+        <w:rPr>
+          <w:rFonts w:asciiTheme="minorHAnsi" w:hAnsiTheme="minorHAnsi"/>
+          <w:sz w:val="20"/>
+          <w:szCs w:val="20"/>
+        </w:rPr>
+      </w:pPr>
+    </w:p>
+    <w:p>
+      <w:pPr>
+        <w:rPr>
+          <w:rFonts w:asciiTheme="minorHAnsi" w:hAnsiTheme="minorHAnsi"/>
+          <w:sz w:val="20"/>
+          <w:szCs w:val="20"/>
+        </w:rPr>
+      </w:pPr>
+      <w:r>
+        <w:rPr>
+          <w:rFonts w:asciiTheme="minorHAnsi" w:hAnsiTheme="minorHAnsi"/>
+          <w:sz w:val="20"/>
+          <w:szCs w:val="20"/>
+        </w:rPr>
+        <w:t>Additionally, only the houses which are positively classified</w:t>
+      </w:r>
+      <w:r>
+        <w:rPr>
+          <w:rFonts w:asciiTheme="minorHAnsi" w:hAnsiTheme="minorHAnsi"/>
+          <w:sz w:val="20"/>
+          <w:szCs w:val="20"/>
+        </w:rPr>
+        <w:t xml:space="preserve"> as EV houses are subsequently classified at the interval level. A negatively labeled house implies that all the time intervals for that house are not EV-charging intervals. Furthermore, as discussed earlier, this increases the prevalence of positively labeled charging intervals in the data set, making it easier to train the classification model.</w:t>
+      </w:r>
+    </w:p>
+    <w:p>
+      <w:pPr>
+        <w:rPr>
+          <w:rFonts w:asciiTheme="minorHAnsi" w:hAnsiTheme="minorHAnsi"/>
+          <w:sz w:val="20"/>
+          <w:szCs w:val="20"/>
+        </w:rPr>
+      </w:pPr>
+    </w:p>
+    <w:p>
+      <w:pPr>
+        <w:rPr>
+          <w:rFonts w:asciiTheme="minorHAnsi" w:hAnsiTheme="minorHAnsi"/>
+          <w:sz w:val="20"/>
+          <w:szCs w:val="20"/>
+        </w:rPr>
+      </w:pPr>
+      <w:r>
+        <w:rPr>
+          <w:rFonts w:asciiTheme="minorHAnsi" w:hAnsiTheme="minorHAnsi"/>
+          <w:sz w:val="20"/>
+          <w:szCs w:val="20"/>
+        </w:rPr>
+        <w:t xml:space="preserve">The features added to the interval-level data set are meant to capture information on each house, as well as </w:t>
+      </w:r>
+      <w:r>
+        <w:rPr>
+          <w:rFonts w:asciiTheme="minorHAnsi" w:hAnsiTheme="minorHAnsi"/>
+          <w:sz w:val="20"/>
+          <w:szCs w:val="20"/>
+        </w:rPr>
+        <w:t>information that describes differences in energy consumption at that time for that house compared to other days. Existing models to detect EV ownership, like the one describes by Fischer et al</w:t>
+      </w:r>
+      <w:r>
+        <w:rPr>
+          <w:rStyle w:val="FootnoteReference"/>
+          <w:rFonts w:asciiTheme="minorHAnsi" w:hAnsiTheme="minorHAnsi"/>
+          <w:sz w:val="20"/>
+          <w:szCs w:val="20"/>
+        </w:rPr>
+        <w:footnoteReference w:id="4"/>
+      </w:r>
+      <w:r>
+        <w:rPr>
+          <w:rFonts w:asciiTheme="minorHAnsi" w:hAnsiTheme="minorHAnsi"/>
+          <w:sz w:val="20"/>
+          <w:szCs w:val="20"/>
+        </w:rPr>
+        <w:t xml:space="preserve">., have used features in the </w:t>
+      </w:r>
+      <w:r>
+        <w:rPr>
+          <w:rFonts w:asciiTheme="minorHAnsi" w:hAnsiTheme="minorHAnsi"/>
+          <w:sz w:val="20"/>
+          <w:szCs w:val="20"/>
+        </w:rPr>
+        <w:t xml:space="preserve">data such as increases/decreases in power load by certain pre-determined amounts (e.g. 1-2 kWh), a particular frequency of such increases/decreases, and temporal spacing between such events. </w:t>
+      </w:r>
+      <w:r>
+        <w:rPr>
+          <w:rFonts w:asciiTheme="minorHAnsi" w:hAnsiTheme="minorHAnsi"/>
+          <w:sz w:val="20"/>
+          <w:szCs w:val="20"/>
+        </w:rPr>
+        <w:t xml:space="preserve"> </w:t>
+      </w:r>
+    </w:p>
+    <w:p>
+      <w:pPr>
+        <w:rPr>
+          <w:rFonts w:asciiTheme="minorHAnsi" w:hAnsiTheme="minorHAnsi"/>
+          <w:sz w:val="20"/>
+          <w:szCs w:val="20"/>
+        </w:rPr>
+      </w:pPr>
+    </w:p>
+    <w:p>
+      <w:pPr>
+        <w:rPr>
+          <w:rFonts w:asciiTheme="minorHAnsi" w:hAnsiTheme="minorHAnsi"/>
+          <w:sz w:val="20"/>
+          <w:szCs w:val="20"/>
+        </w:rPr>
+      </w:pPr>
+      <w:r>
+        <w:rPr>
+          <w:rFonts w:asciiTheme="minorHAnsi" w:hAnsiTheme="minorHAnsi"/>
+          <w:sz w:val="20"/>
+          <w:szCs w:val="20"/>
+        </w:rPr>
+        <w:t xml:space="preserve">Therefore, the following features were added to the interval dataset: (a) the distance (or difference) between the energy consumption with respect to each of the 9 clusters defined by the house classification, and; (b) the difference in energy consumption compared to the same house at the same time </w:t>
+      </w:r>
+      <w:r>
+        <w:rPr>
+          <w:rFonts w:asciiTheme="minorHAnsi" w:hAnsiTheme="minorHAnsi"/>
+          <w:sz w:val="20"/>
+          <w:szCs w:val="20"/>
+        </w:rPr>
+        <w:t xml:space="preserve">in the past 7 days. In comparing the energy value with the cluster center, the unit for the former is kWh </w:t>
+      </w:r>
+      <w:r>
+        <w:rPr>
+          <w:rFonts w:asciiTheme="minorHAnsi" w:hAnsiTheme="minorHAnsi"/>
+          <w:sz w:val="20"/>
+          <w:szCs w:val="20"/>
+        </w:rPr>
+        <w:t>whereas</w:t>
+      </w:r>
+      <w:r>
+        <w:rPr>
+          <w:rFonts w:asciiTheme="minorHAnsi" w:hAnsiTheme="minorHAnsi"/>
+          <w:sz w:val="20"/>
+          <w:szCs w:val="20"/>
+        </w:rPr>
+        <w:t xml:space="preserve"> the latter is % daily energy. Thus, to compare them, the percent daily energy use for each cluster in that half hour interval is scaled to the total daily energy consumption for that day. </w:t>
+      </w:r>
+      <w:r>
+        <w:rPr>
+          <w:rFonts w:asciiTheme="minorHAnsi" w:hAnsiTheme="minorHAnsi"/>
+          <w:sz w:val="20"/>
+          <w:szCs w:val="20"/>
+        </w:rPr>
+        <w:t xml:space="preserve">Then, the difference is </w:t>
+      </w:r>
+      <w:proofErr w:type="gramStart"/>
+      <w:r>
+        <w:rPr>
+          <w:rFonts w:asciiTheme="minorHAnsi" w:hAnsiTheme="minorHAnsi"/>
+          <w:sz w:val="20"/>
+          <w:szCs w:val="20"/>
+        </w:rPr>
+        <w:t>taken</w:t>
+      </w:r>
+      <w:proofErr w:type="gramEnd"/>
+      <w:r>
+        <w:rPr>
+          <w:rFonts w:asciiTheme="minorHAnsi" w:hAnsiTheme="minorHAnsi"/>
+          <w:sz w:val="20"/>
+          <w:szCs w:val="20"/>
+        </w:rPr>
+        <w:t xml:space="preserve"> and the columns are labeled c1 through c9. </w:t>
+      </w:r>
+      <w:r>
+        <w:rPr>
+          <w:rFonts w:asciiTheme="minorHAnsi" w:hAnsiTheme="minorHAnsi"/>
+          <w:sz w:val="20"/>
+          <w:szCs w:val="20"/>
+        </w:rPr>
+        <w:t xml:space="preserve">Comparing the energy values for the same house in the past 7 days is more straight </w:t>
+      </w:r>
+      <w:r>
+        <w:rPr>
+          <w:rFonts w:asciiTheme="minorHAnsi" w:hAnsiTheme="minorHAnsi"/>
+          <w:sz w:val="20"/>
+          <w:szCs w:val="20"/>
+        </w:rPr>
+        <w:t>forward. This comparison is done for 7 days to capture any weekly cycles hidden within the data. These columns are labeled 1d_diff to 7d_diff. However, the first 7 days for each house will be missing some values. Since many classification models do not accept missing or NA values in the training data, these missing values are filled with zero. Overall, this results in the following data set:</w:t>
+      </w:r>
+    </w:p>
+    <w:p>
+      <w:pPr>
+        <w:rPr>
+          <w:rFonts w:asciiTheme="minorHAnsi" w:hAnsiTheme="minorHAnsi"/>
+          <w:sz w:val="20"/>
+          <w:szCs w:val="20"/>
+        </w:rPr>
+      </w:pPr>
+    </w:p>
+    <w:p>
+      <w:pPr>
+        <w:rPr>
+          <w:rFonts w:asciiTheme="minorHAnsi" w:hAnsiTheme="minorHAnsi"/>
+          <w:sz w:val="20"/>
+          <w:szCs w:val="20"/>
+        </w:rPr>
+      </w:pPr>
+      <w:r>
+        <w:rPr>
+          <w:rFonts w:asciiTheme="minorHAnsi" w:hAnsiTheme="minorHAnsi"/>
+          <w:noProof/>
+          <w:sz w:val="20"/>
+          <w:szCs w:val="20"/>
+        </w:rPr>
+        <w:drawing>
+          <wp:inline distT="0" distB="0" distL="0" distR="0" wp14:anchorId="518BCFA5" wp14:editId="7BA9D636">
+            <wp:extent cx="5346700" cy="1206500"/>
+            <wp:effectExtent l="0" t="0" r="0" b="0"/>
+            <wp:docPr id="2" name="Picture 2"/>
+            <wp:cNvGraphicFramePr>
+              <a:graphicFrameLocks xmlns:a="http://schemas.openxmlformats.org/drawingml/2006/main" noChangeAspect="1"/>
+            </wp:cNvGraphicFramePr>
+            <a:graphic xmlns:a="http://schemas.openxmlformats.org/drawingml/2006/main">
+              <a:graphicData uri="http://schemas.openxmlformats.org/drawingml/2006/picture">
+                <pic:pic xmlns:pic="http://schemas.openxmlformats.org/drawingml/2006/picture">
+                  <pic:nvPicPr>
+                    <pic:cNvPr id="1" name=""/>
+                    <pic:cNvPicPr/>
+                  </pic:nvPicPr>
+                  <pic:blipFill>
+                    <a:blip r:embed="rId23"/>
+                    <a:stretch>
+                      <a:fillRect/>
+                    </a:stretch>
+                  </pic:blipFill>
+                  <pic:spPr>
+                    <a:xfrm>
+                      <a:off x="0" y="0"/>
+                      <a:ext cx="5346700" cy="1206500"/>
+                    </a:xfrm>
+                    <a:prstGeom prst="rect">
+                      <a:avLst/>
+                    </a:prstGeom>
+                  </pic:spPr>
+                </pic:pic>
+              </a:graphicData>
+            </a:graphic>
+          </wp:inline>
+        </w:drawing>
+      </w:r>
+    </w:p>
+    <w:p>
+      <w:pPr>
+        <w:rPr>
+          <w:rFonts w:asciiTheme="minorHAnsi" w:hAnsiTheme="minorHAnsi"/>
+          <w:sz w:val="20"/>
+          <w:szCs w:val="20"/>
+        </w:rPr>
+      </w:pPr>
+    </w:p>
+    <w:p>
+      <w:pPr>
+        <w:rPr>
+          <w:rFonts w:asciiTheme="minorHAnsi" w:hAnsiTheme="minorHAnsi"/>
+          <w:sz w:val="20"/>
+          <w:szCs w:val="20"/>
+        </w:rPr>
+      </w:pPr>
+    </w:p>
+    <w:p>
+      <w:pPr>
+        <w:rPr>
+          <w:rFonts w:ascii="Calibri" w:hAnsi="Calibri" w:cs="Calibri"/>
+          <w:sz w:val="20"/>
+          <w:szCs w:val="20"/>
+        </w:rPr>
+      </w:pPr>
+      <w:r>
+        <w:rPr>
+          <w:rFonts w:asciiTheme="minorHAnsi" w:hAnsiTheme="minorHAnsi"/>
+          <w:sz w:val="20"/>
+          <w:szCs w:val="20"/>
+        </w:rPr>
+        <w:t xml:space="preserve">Compared to the raw data set that essentially would have only contained </w:t>
+      </w:r>
+      <w:r>
+        <w:rPr>
+          <w:rFonts w:asciiTheme="minorHAnsi" w:hAnsiTheme="minorHAnsi"/>
+          <w:b/>
+          <w:sz w:val="20"/>
+          <w:szCs w:val="20"/>
+        </w:rPr>
+        <w:t>2</w:t>
+      </w:r>
+      <w:r>
+        <w:rPr>
+          <w:rFonts w:asciiTheme="minorHAnsi" w:hAnsiTheme="minorHAnsi"/>
+          <w:sz w:val="20"/>
+          <w:szCs w:val="20"/>
+        </w:rPr>
+        <w:t xml:space="preserve"> columns, a House ID and a kWh value, this data set contains </w:t>
+      </w:r>
+      <w:r>
+        <w:rPr>
+          <w:rFonts w:asciiTheme="minorHAnsi" w:hAnsiTheme="minorHAnsi"/>
+          <w:b/>
+          <w:sz w:val="20"/>
+          <w:szCs w:val="20"/>
+        </w:rPr>
+        <w:t>24</w:t>
+      </w:r>
+      <w:r>
+        <w:rPr>
+          <w:rFonts w:asciiTheme="minorHAnsi" w:hAnsiTheme="minorHAnsi"/>
+          <w:sz w:val="20"/>
+          <w:szCs w:val="20"/>
+        </w:rPr>
+        <w:t xml:space="preserve"> columns, resulting in significantly more information that can be used to train a classification model. </w:t>
+      </w:r>
+      <w:r>
+        <w:rPr>
+          <w:rFonts w:asciiTheme="minorHAnsi" w:hAnsiTheme="minorHAnsi"/>
+          <w:sz w:val="20"/>
+          <w:szCs w:val="20"/>
+        </w:rPr>
+        <w:t xml:space="preserve">A separate GBDT model is trained on this dataset at the interval level. This yields a </w:t>
+      </w:r>
+      <w:r>
+        <w:rPr>
+          <w:rFonts w:ascii="Calibri" w:hAnsi="Calibri" w:cs="Calibri"/>
+          <w:sz w:val="20"/>
+          <w:szCs w:val="20"/>
+        </w:rPr>
+        <w:t>F</w:t>
+      </w:r>
+      <w:r>
+        <w:rPr>
+          <w:rFonts w:ascii="Calibri" w:hAnsi="Calibri" w:cs="Calibri"/>
+          <w:sz w:val="20"/>
+          <w:szCs w:val="20"/>
+          <w:vertAlign w:val="subscript"/>
+        </w:rPr>
+        <w:t>1</w:t>
+      </w:r>
+      <w:r>
+        <w:rPr>
+          <w:rFonts w:ascii="Calibri" w:hAnsi="Calibri" w:cs="Calibri"/>
+          <w:sz w:val="20"/>
+          <w:szCs w:val="20"/>
+        </w:rPr>
+        <w:t xml:space="preserve"> score</w:t>
+      </w:r>
+      <w:r>
+        <w:rPr>
+          <w:rFonts w:ascii="Calibri" w:hAnsi="Calibri" w:cs="Calibri"/>
+          <w:sz w:val="20"/>
+          <w:szCs w:val="20"/>
+        </w:rPr>
+        <w:t xml:space="preserve"> on the training data of 0.724.</w:t>
+      </w:r>
+    </w:p>
+    <w:p>
+      <w:pPr>
+        <w:rPr>
+          <w:rFonts w:ascii="Calibri" w:hAnsi="Calibri" w:cs="Calibri"/>
+          <w:sz w:val="20"/>
+          <w:szCs w:val="20"/>
+        </w:rPr>
+      </w:pPr>
+    </w:p>
+    <w:p>
+      <w:pPr>
+        <w:rPr>
+          <w:rFonts w:asciiTheme="minorHAnsi" w:hAnsiTheme="minorHAnsi"/>
+          <w:sz w:val="20"/>
+          <w:szCs w:val="20"/>
+        </w:rPr>
+      </w:pPr>
+      <w:r>
+        <w:rPr>
+          <w:rFonts w:ascii="Calibri" w:hAnsi="Calibri" w:cs="Calibri"/>
+          <w:sz w:val="20"/>
+          <w:szCs w:val="20"/>
+        </w:rPr>
+        <w:t>Similarly</w:t>
       </w:r>
       <w:bookmarkStart w:id="0" w:name="_GoBack"/>
       <w:bookmarkEnd w:id="0"/>
-    </w:p>
-    <w:p>
-      <w:pPr>
-        <w:rPr>
-          <w:rFonts w:ascii="Calibri" w:hAnsi="Calibri" w:cs="Calibri"/>
+      <w:r>
+        <w:rPr>
+          <w:rFonts w:ascii="Calibri" w:hAnsi="Calibri" w:cs="Calibri"/>
+          <w:sz w:val="20"/>
+          <w:szCs w:val="20"/>
+        </w:rPr>
+        <w:t xml:space="preserve">, for the validation data set, only that intervals which were predicted as EV-houses are passed into the model. This is passed on the EV house predictions, not their true labels. After performing the same data augmentation and predicted the labels with the trained model, the </w:t>
+      </w:r>
+      <w:r>
+        <w:rPr>
+          <w:rFonts w:ascii="Calibri" w:hAnsi="Calibri" w:cs="Calibri"/>
+          <w:sz w:val="20"/>
+          <w:szCs w:val="20"/>
+        </w:rPr>
+        <w:t>F</w:t>
+      </w:r>
+      <w:r>
+        <w:rPr>
+          <w:rFonts w:ascii="Calibri" w:hAnsi="Calibri" w:cs="Calibri"/>
+          <w:sz w:val="20"/>
+          <w:szCs w:val="20"/>
+          <w:vertAlign w:val="subscript"/>
+        </w:rPr>
+        <w:t>1</w:t>
+      </w:r>
+      <w:r>
+        <w:rPr>
+          <w:rFonts w:ascii="Calibri" w:hAnsi="Calibri" w:cs="Calibri"/>
+          <w:sz w:val="20"/>
+          <w:szCs w:val="20"/>
+        </w:rPr>
+        <w:t xml:space="preserve"> score</w:t>
+      </w:r>
+      <w:r>
+        <w:rPr>
+          <w:rFonts w:ascii="Calibri" w:hAnsi="Calibri" w:cs="Calibri"/>
+          <w:sz w:val="20"/>
+          <w:szCs w:val="20"/>
+        </w:rPr>
+        <w:t xml:space="preserve"> on the training data of 0.</w:t>
+      </w:r>
+      <w:r>
+        <w:rPr>
+          <w:rFonts w:ascii="Calibri" w:hAnsi="Calibri" w:cs="Calibri"/>
+          <w:sz w:val="20"/>
+          <w:szCs w:val="20"/>
+        </w:rPr>
+        <w:t xml:space="preserve">677. </w:t>
+      </w:r>
+    </w:p>
+    <w:p>
+      <w:pPr>
+        <w:rPr>
+          <w:rFonts w:asciiTheme="minorHAnsi" w:hAnsiTheme="minorHAnsi"/>
+          <w:sz w:val="20"/>
+          <w:szCs w:val="20"/>
+        </w:rPr>
+      </w:pPr>
+    </w:p>
+    <w:p>
+      <w:pPr>
+        <w:rPr>
+          <w:rFonts w:asciiTheme="minorHAnsi" w:hAnsiTheme="minorHAnsi"/>
+          <w:sz w:val="20"/>
+          <w:szCs w:val="20"/>
+        </w:rPr>
+      </w:pPr>
+    </w:p>
+    <w:p>
+      <w:pPr>
+        <w:rPr>
+          <w:rFonts w:asciiTheme="minorHAnsi" w:hAnsiTheme="minorHAnsi"/>
+          <w:sz w:val="20"/>
+          <w:szCs w:val="20"/>
+        </w:rPr>
+      </w:pPr>
+    </w:p>
+    <w:p>
+      <w:pPr>
+        <w:rPr>
+          <w:rFonts w:asciiTheme="minorHAnsi" w:hAnsiTheme="minorHAnsi"/>
+          <w:sz w:val="20"/>
+          <w:szCs w:val="20"/>
         </w:rPr>
       </w:pPr>
     </w:p>
@@ -2775,15 +3237,41 @@
         <w:rPr>
           <w:rFonts w:ascii="Calibri" w:hAnsi="Calibri" w:cs="Calibri"/>
         </w:rPr>
-        <w:t>Implementation</w:t>
-      </w:r>
-    </w:p>
-    <w:p>
-      <w:pPr>
-        <w:rPr>
-          <w:rFonts w:ascii="Calibri" w:hAnsi="Calibri" w:cs="Calibri"/>
-        </w:rPr>
-      </w:pPr>
+        <w:lastRenderedPageBreak/>
+        <w:t>Refinement</w:t>
+      </w:r>
+    </w:p>
+    <w:p>
+      <w:pPr>
+        <w:rPr>
+          <w:rFonts w:ascii="Calibri" w:hAnsi="Calibri" w:cs="Calibri"/>
+          <w:sz w:val="20"/>
+          <w:szCs w:val="20"/>
+        </w:rPr>
+      </w:pPr>
+    </w:p>
+    <w:p>
+      <w:pPr>
+        <w:rPr>
+          <w:rFonts w:ascii="Calibri" w:hAnsi="Calibri" w:cs="Calibri"/>
+          <w:sz w:val="20"/>
+          <w:szCs w:val="20"/>
+        </w:rPr>
+      </w:pPr>
+    </w:p>
+    <w:p>
+      <w:pPr>
+        <w:pStyle w:val="Heading1"/>
+        <w:rPr>
+          <w:rFonts w:ascii="Calibri" w:hAnsi="Calibri" w:cs="Calibri"/>
+        </w:rPr>
+      </w:pPr>
+      <w:r>
+        <w:rPr>
+          <w:rFonts w:ascii="Calibri" w:hAnsi="Calibri" w:cs="Calibri"/>
+        </w:rPr>
+        <w:t>Results</w:t>
+      </w:r>
     </w:p>
     <w:p>
       <w:pPr>
@@ -2792,114 +3280,6 @@
           <w:rFonts w:ascii="Calibri" w:hAnsi="Calibri" w:cs="Calibri"/>
         </w:rPr>
       </w:pPr>
-      <w:r>
-        <w:rPr>
-          <w:rFonts w:ascii="Calibri" w:hAnsi="Calibri" w:cs="Calibri"/>
-        </w:rPr>
-        <w:t>Algorithms and Techniques</w:t>
-      </w:r>
-    </w:p>
-    <w:p>
-      <w:pPr>
-        <w:rPr>
-          <w:rFonts w:ascii="Calibri" w:hAnsi="Calibri" w:cs="Calibri"/>
-        </w:rPr>
-      </w:pPr>
-    </w:p>
-    <w:p>
-      <w:pPr>
-        <w:pStyle w:val="Heading2"/>
-        <w:rPr>
-          <w:rFonts w:ascii="Calibri" w:hAnsi="Calibri" w:cs="Calibri"/>
-        </w:rPr>
-      </w:pPr>
-      <w:r>
-        <w:rPr>
-          <w:rFonts w:ascii="Calibri" w:hAnsi="Calibri" w:cs="Calibri"/>
-        </w:rPr>
-        <w:lastRenderedPageBreak/>
-        <w:t>Benchmark</w:t>
-      </w:r>
-    </w:p>
-    <w:p>
-      <w:pPr>
-        <w:pStyle w:val="Heading2"/>
-        <w:rPr>
-          <w:rFonts w:ascii="Calibri" w:hAnsi="Calibri" w:cs="Calibri"/>
-        </w:rPr>
-      </w:pPr>
-    </w:p>
-    <w:p>
-      <w:pPr>
-        <w:pStyle w:val="Heading2"/>
-        <w:rPr>
-          <w:rFonts w:ascii="Calibri" w:hAnsi="Calibri" w:cs="Calibri"/>
-        </w:rPr>
-      </w:pPr>
-      <w:r>
-        <w:rPr>
-          <w:rFonts w:ascii="Calibri" w:hAnsi="Calibri" w:cs="Calibri"/>
-        </w:rPr>
-        <w:t>Refinement</w:t>
-      </w:r>
-    </w:p>
-    <w:p>
-      <w:pPr>
-        <w:pStyle w:val="Heading1"/>
-        <w:rPr>
-          <w:rFonts w:ascii="Calibri" w:hAnsi="Calibri" w:cs="Calibri"/>
-        </w:rPr>
-      </w:pPr>
-      <w:r>
-        <w:rPr>
-          <w:rFonts w:ascii="Calibri" w:hAnsi="Calibri" w:cs="Calibri"/>
-        </w:rPr>
-        <w:t>Results</w:t>
-      </w:r>
-    </w:p>
-    <w:p>
-      <w:pPr>
-        <w:pStyle w:val="Heading2"/>
-        <w:rPr>
-          <w:rFonts w:ascii="Calibri" w:hAnsi="Calibri" w:cs="Calibri"/>
-        </w:rPr>
-      </w:pPr>
-    </w:p>
-    <w:p>
-      <w:pPr>
-        <w:pStyle w:val="Heading2"/>
-        <w:rPr>
-          <w:rFonts w:ascii="Calibri" w:hAnsi="Calibri" w:cs="Calibri"/>
-        </w:rPr>
-      </w:pPr>
-      <w:r>
-        <w:rPr>
-          <w:rFonts w:ascii="Calibri" w:hAnsi="Calibri" w:cs="Calibri"/>
-        </w:rPr>
-        <w:t>Model Evaluation and Validation</w:t>
-      </w:r>
-    </w:p>
-    <w:p>
-      <w:pPr>
-        <w:pStyle w:val="Heading2"/>
-        <w:rPr>
-          <w:rFonts w:ascii="Calibri" w:hAnsi="Calibri" w:cs="Calibri"/>
-        </w:rPr>
-      </w:pPr>
-    </w:p>
-    <w:p>
-      <w:pPr>
-        <w:pStyle w:val="Heading2"/>
-        <w:rPr>
-          <w:rFonts w:ascii="Calibri" w:hAnsi="Calibri" w:cs="Calibri"/>
-        </w:rPr>
-      </w:pPr>
-      <w:r>
-        <w:rPr>
-          <w:rFonts w:ascii="Calibri" w:hAnsi="Calibri" w:cs="Calibri"/>
-        </w:rPr>
-        <w:t>Justification</w:t>
-      </w:r>
     </w:p>
     <w:p>
       <w:pPr>
@@ -3223,6 +3603,31 @@
       <w:pPr>
         <w:pStyle w:val="FootnoteText"/>
       </w:pPr>
+    </w:p>
+  </w:footnote>
+  <w:footnote w:id="4">
+    <w:p>
+      <w:pPr>
+        <w:pStyle w:val="FootnoteText"/>
+      </w:pPr>
+      <w:r>
+        <w:rPr>
+          <w:rStyle w:val="FootnoteReference"/>
+        </w:rPr>
+        <w:footnoteRef/>
+      </w:r>
+      <w:r>
+        <w:t xml:space="preserve"> </w:t>
+      </w:r>
+      <w:r>
+        <w:rPr>
+          <w:rFonts w:eastAsia="Times New Roman"/>
+          <w:sz w:val="20"/>
+          <w:szCs w:val="20"/>
+          <w:shd w:val="clear" w:color="auto" w:fill="FFFFFF"/>
+        </w:rPr>
+        <w:t>Fischer, et al. Identifying Electric Vehicle Owners. United States Patent US 9.576,245 B2. United States Patent and Trademark Office. Feb. 21, 2017.</w:t>
+      </w:r>
     </w:p>
   </w:footnote>
 </w:footnotes>
@@ -3853,6 +4258,7 @@
   <w:style w:type="character" w:default="1" w:styleId="DefaultParagraphFont">
     <w:name w:val="Default Paragraph Font"/>
     <w:uiPriority w:val="1"/>
+    <w:semiHidden/>
     <w:unhideWhenUsed/>
   </w:style>
   <w:style w:type="table" w:default="1" w:styleId="TableNormal">
@@ -4313,7 +4719,7 @@
 </file>
 
 <file path=customXml/itemProps1.xml><?xml version="1.0" encoding="utf-8"?>
-<ds:datastoreItem xmlns:ds="http://schemas.openxmlformats.org/officeDocument/2006/customXml" ds:itemID="{C887FC9D-71AD-D04B-A372-DBECCC2F0472}">
+<ds:datastoreItem xmlns:ds="http://schemas.openxmlformats.org/officeDocument/2006/customXml" ds:itemID="{7A0BD317-BAA5-0D40-ADA6-64245873DF0C}">
   <ds:schemaRefs>
     <ds:schemaRef ds:uri="http://schemas.openxmlformats.org/officeDocument/2006/bibliography"/>
   </ds:schemaRefs>

</xml_diff>

<commit_message>
pending grid search and parameter tuning
</commit_message>
<xml_diff>
--- a/project_report.docx
+++ b/project_report.docx
@@ -71,16 +71,8 @@
         <w:rPr>
           <w:rFonts w:ascii="Calibri" w:hAnsi="Calibri" w:cs="Calibri"/>
         </w:rPr>
-        <w:t xml:space="preserve">Salvador </w:t>
-      </w:r>
-      <w:proofErr w:type="spellStart"/>
-      <w:r>
-        <w:rPr>
-          <w:rFonts w:ascii="Calibri" w:hAnsi="Calibri" w:cs="Calibri"/>
-        </w:rPr>
-        <w:t>Núñez</w:t>
-      </w:r>
-      <w:proofErr w:type="spellEnd"/>
+        <w:t>Salvador Núñez</w:t>
+      </w:r>
     </w:p>
     <w:p>
       <w:pPr>
@@ -143,25 +135,7 @@
           <w:sz w:val="20"/>
           <w:szCs w:val="20"/>
         </w:rPr>
-        <w:t xml:space="preserve">Advancements in the electric automobile industry are contributing to the disruption of the energy industry. Electric utilities are increasingly interested in identifying the load from electric vehicles (EVs) in order to develop a </w:t>
-      </w:r>
-      <w:proofErr w:type="gramStart"/>
-      <w:r>
-        <w:rPr>
-          <w:rFonts w:ascii="Calibri" w:hAnsi="Calibri" w:cs="Calibri"/>
-          <w:sz w:val="20"/>
-          <w:szCs w:val="20"/>
-        </w:rPr>
-        <w:t>better informed</w:t>
-      </w:r>
-      <w:proofErr w:type="gramEnd"/>
-      <w:r>
-        <w:rPr>
-          <w:rFonts w:ascii="Calibri" w:hAnsi="Calibri" w:cs="Calibri"/>
-          <w:sz w:val="20"/>
-          <w:szCs w:val="20"/>
-        </w:rPr>
-        <w:t xml:space="preserve"> investment strategy and create incentives for residential customers to charge their EVs during certain times in the day. </w:t>
+        <w:t xml:space="preserve">Advancements in the electric automobile industry are contributing to the disruption of the energy industry. Electric utilities are increasingly interested in identifying the load from electric vehicles (EVs) in order to develop a better informed investment strategy and create incentives for residential customers to charge their EVs during certain times in the day. </w:t>
       </w:r>
       <w:r>
         <w:rPr>
@@ -196,25 +170,7 @@
           <w:sz w:val="20"/>
           <w:szCs w:val="20"/>
         </w:rPr>
-        <w:t xml:space="preserve"> consisting of 1,590 houses has been downloaded from </w:t>
-      </w:r>
-      <w:proofErr w:type="spellStart"/>
-      <w:r>
-        <w:rPr>
-          <w:rFonts w:ascii="Calibri" w:hAnsi="Calibri" w:cs="Calibri"/>
-          <w:sz w:val="20"/>
-          <w:szCs w:val="20"/>
-        </w:rPr>
-        <w:t>GridCure’s</w:t>
-      </w:r>
-      <w:proofErr w:type="spellEnd"/>
-      <w:r>
-        <w:rPr>
-          <w:rFonts w:ascii="Calibri" w:hAnsi="Calibri" w:cs="Calibri"/>
-          <w:sz w:val="20"/>
-          <w:szCs w:val="20"/>
-        </w:rPr>
-        <w:t xml:space="preserve"> </w:t>
+        <w:t xml:space="preserve"> consisting of 1,590 houses has been downloaded from GridCure’s </w:t>
       </w:r>
       <w:hyperlink r:id="rId9" w:history="1">
         <w:r>
@@ -298,18 +254,8 @@
           <w:sz w:val="20"/>
           <w:szCs w:val="20"/>
         </w:rPr>
-        <w:t xml:space="preserve">when the EVs are charging. The performance of the models </w:t>
-      </w:r>
-      <w:proofErr w:type="gramStart"/>
-      <w:r>
-        <w:rPr>
-          <w:rFonts w:ascii="Calibri" w:hAnsi="Calibri" w:cs="Calibri"/>
-          <w:sz w:val="20"/>
-          <w:szCs w:val="20"/>
-        </w:rPr>
-        <w:t>are</w:t>
-      </w:r>
-      <w:proofErr w:type="gramEnd"/>
+        <w:t>when the EVs are charging. The performance of the models are</w:t>
+      </w:r>
       <w:r>
         <w:rPr>
           <w:rFonts w:ascii="Calibri" w:hAnsi="Calibri" w:cs="Calibri"/>
@@ -427,25 +373,7 @@
           <w:sz w:val="20"/>
           <w:szCs w:val="20"/>
         </w:rPr>
-        <w:t xml:space="preserve">While 31% of the houses in the training dataset are labeled at charging during at least </w:t>
-      </w:r>
-      <w:proofErr w:type="gramStart"/>
-      <w:r>
-        <w:rPr>
-          <w:rFonts w:ascii="Calibri" w:hAnsi="Calibri" w:cs="Calibri"/>
-          <w:sz w:val="20"/>
-          <w:szCs w:val="20"/>
-        </w:rPr>
-        <w:t>1 time</w:t>
-      </w:r>
-      <w:proofErr w:type="gramEnd"/>
-      <w:r>
-        <w:rPr>
-          <w:rFonts w:ascii="Calibri" w:hAnsi="Calibri" w:cs="Calibri"/>
-          <w:sz w:val="20"/>
-          <w:szCs w:val="20"/>
-        </w:rPr>
-        <w:t xml:space="preserve"> interval, that corresponds to only 2% of the intervals or data points yielding a positive label. Training a model to accurately predict a positive label when it only occurs 2% of the time in the training data set will be very difficult. To help with this, first </w:t>
+        <w:t xml:space="preserve">While 31% of the houses in the training dataset are labeled at charging during at least 1 time interval, that corresponds to only 2% of the intervals or data points yielding a positive label. Training a model to accurately predict a positive label when it only occurs 2% of the time in the training data set will be very difficult. To help with this, first </w:t>
       </w:r>
       <w:r>
         <w:rPr>
@@ -535,43 +463,7 @@
           <w:sz w:val="20"/>
           <w:szCs w:val="20"/>
         </w:rPr>
-        <w:t xml:space="preserve"> to augment the provided training data with implicit temporal information. The data contains one categorical variable for the 1590 “House IDs” and 2880 continuous variables consisting of two months of energy (kWh) data taken at </w:t>
-      </w:r>
-      <w:proofErr w:type="gramStart"/>
-      <w:r>
-        <w:rPr>
-          <w:rFonts w:ascii="Calibri" w:hAnsi="Calibri" w:cs="Calibri"/>
-          <w:sz w:val="20"/>
-          <w:szCs w:val="20"/>
-        </w:rPr>
-        <w:t>30 minute</w:t>
-      </w:r>
-      <w:proofErr w:type="gramEnd"/>
-      <w:r>
-        <w:rPr>
-          <w:rFonts w:ascii="Calibri" w:hAnsi="Calibri" w:cs="Calibri"/>
-          <w:sz w:val="20"/>
-          <w:szCs w:val="20"/>
-        </w:rPr>
-        <w:t xml:space="preserve"> intervals (i.e. 2x24x60 + 1 =2,881). However, we know that means there are 60 </w:t>
-      </w:r>
-      <w:proofErr w:type="gramStart"/>
-      <w:r>
-        <w:rPr>
-          <w:rFonts w:ascii="Calibri" w:hAnsi="Calibri" w:cs="Calibri"/>
-          <w:sz w:val="20"/>
-          <w:szCs w:val="20"/>
-        </w:rPr>
-        <w:t>24 hour</w:t>
-      </w:r>
-      <w:proofErr w:type="gramEnd"/>
-      <w:r>
-        <w:rPr>
-          <w:rFonts w:ascii="Calibri" w:hAnsi="Calibri" w:cs="Calibri"/>
-          <w:sz w:val="20"/>
-          <w:szCs w:val="20"/>
-        </w:rPr>
-        <w:t xml:space="preserve"> cycles in the data, but those cycles are not represented in the dataset. Therefore, the day and the time of day corresponding to each interval</w:t>
+        <w:t xml:space="preserve"> to augment the provided training data with implicit temporal information. The data contains one categorical variable for the 1590 “House IDs” and 2880 continuous variables consisting of two months of energy (kWh) data taken at 30 minute intervals (i.e. 2x24x60 + 1 =2,881). However, we know that means there are 60 24 hour cycles in the data, but those cycles are not represented in the dataset. Therefore, the day and the time of day corresponding to each interval</w:t>
       </w:r>
       <w:r>
         <w:rPr>
@@ -629,43 +521,7 @@
           <w:sz w:val="20"/>
           <w:szCs w:val="20"/>
         </w:rPr>
-        <w:t xml:space="preserve">, consumption archetypes can be defined. Companies like </w:t>
-      </w:r>
-      <w:proofErr w:type="spellStart"/>
-      <w:r>
-        <w:rPr>
-          <w:rFonts w:ascii="Calibri" w:hAnsi="Calibri" w:cs="Calibri"/>
-          <w:sz w:val="20"/>
-          <w:szCs w:val="20"/>
-        </w:rPr>
-        <w:t>Opower</w:t>
-      </w:r>
-      <w:proofErr w:type="spellEnd"/>
-      <w:r>
-        <w:rPr>
-          <w:rFonts w:ascii="Calibri" w:hAnsi="Calibri" w:cs="Calibri"/>
-          <w:sz w:val="20"/>
-          <w:szCs w:val="20"/>
-        </w:rPr>
-        <w:t xml:space="preserve"> </w:t>
-      </w:r>
-      <w:proofErr w:type="spellStart"/>
-      <w:r>
-        <w:rPr>
-          <w:rFonts w:ascii="Calibri" w:hAnsi="Calibri" w:cs="Calibri"/>
-          <w:sz w:val="20"/>
-          <w:szCs w:val="20"/>
-        </w:rPr>
-        <w:t>Inc</w:t>
-      </w:r>
-      <w:proofErr w:type="spellEnd"/>
-      <w:r>
-        <w:rPr>
-          <w:rFonts w:ascii="Calibri" w:hAnsi="Calibri" w:cs="Calibri"/>
-          <w:sz w:val="20"/>
-          <w:szCs w:val="20"/>
-        </w:rPr>
-        <w:t xml:space="preserve">, have developed </w:t>
+        <w:t xml:space="preserve">, consumption archetypes can be defined. Companies like Opower Inc, have developed </w:t>
       </w:r>
       <w:hyperlink r:id="rId10" w:history="1">
         <w:r>
@@ -1151,25 +1007,7 @@
           <w:sz w:val="20"/>
           <w:szCs w:val="20"/>
         </w:rPr>
-        <w:t xml:space="preserve">The “wide” data format for the data set does not conform to the traditional format for </w:t>
-      </w:r>
-      <w:proofErr w:type="spellStart"/>
-      <w:r>
-        <w:rPr>
-          <w:rFonts w:ascii="Calibri" w:hAnsi="Calibri" w:cs="Calibri"/>
-          <w:sz w:val="20"/>
-          <w:szCs w:val="20"/>
-        </w:rPr>
-        <w:t>scikit</w:t>
-      </w:r>
-      <w:proofErr w:type="spellEnd"/>
-      <w:r>
-        <w:rPr>
-          <w:rFonts w:ascii="Calibri" w:hAnsi="Calibri" w:cs="Calibri"/>
-          <w:sz w:val="20"/>
-          <w:szCs w:val="20"/>
-        </w:rPr>
-        <w:t xml:space="preserve"> learn with a matrix </w:t>
+        <w:t xml:space="preserve">The “wide” data format for the data set does not conform to the traditional format for scikit learn with a matrix </w:t>
       </w:r>
       <w:r>
         <w:rPr>
@@ -1588,43 +1426,7 @@
           <w:sz w:val="20"/>
           <w:szCs w:val="20"/>
         </w:rPr>
-        <w:t>ed with the following convention, where “</w:t>
-      </w:r>
-      <w:proofErr w:type="spellStart"/>
-      <w:r>
-        <w:rPr>
-          <w:rFonts w:ascii="Calibri" w:hAnsi="Calibri" w:cs="Calibri"/>
-          <w:sz w:val="20"/>
-          <w:szCs w:val="20"/>
-        </w:rPr>
-        <w:t>i</w:t>
-      </w:r>
-      <w:proofErr w:type="spellEnd"/>
-      <w:r>
-        <w:rPr>
-          <w:rFonts w:ascii="Calibri" w:hAnsi="Calibri" w:cs="Calibri"/>
-          <w:sz w:val="20"/>
-          <w:szCs w:val="20"/>
-        </w:rPr>
-        <w:t xml:space="preserve">” </w:t>
-      </w:r>
-      <w:proofErr w:type="gramStart"/>
-      <w:r>
-        <w:rPr>
-          <w:rFonts w:ascii="Calibri" w:hAnsi="Calibri" w:cs="Calibri"/>
-          <w:sz w:val="20"/>
-          <w:szCs w:val="20"/>
-        </w:rPr>
-        <w:t>is  an</w:t>
-      </w:r>
-      <w:proofErr w:type="gramEnd"/>
-      <w:r>
-        <w:rPr>
-          <w:rFonts w:ascii="Calibri" w:hAnsi="Calibri" w:cs="Calibri"/>
-          <w:sz w:val="20"/>
-          <w:szCs w:val="20"/>
-        </w:rPr>
-        <w:t xml:space="preserve"> interval between 1 and 48, corresponding to all the half hour intervals in a day:</w:t>
+        <w:t>ed with the following convention, where “i” is  an interval between 1 and 48, corresponding to all the half hour intervals in a day:</w:t>
       </w:r>
     </w:p>
     <w:p>
@@ -1649,7 +1451,6 @@
           <w:szCs w:val="20"/>
         </w:rPr>
       </w:pPr>
-      <w:proofErr w:type="spellStart"/>
       <w:r>
         <w:rPr>
           <w:rFonts w:ascii="Calibri" w:hAnsi="Calibri" w:cs="Calibri"/>
@@ -1658,7 +1459,6 @@
         </w:rPr>
         <w:t>u_i</w:t>
       </w:r>
-      <w:proofErr w:type="spellEnd"/>
       <w:r>
         <w:rPr>
           <w:rFonts w:ascii="Calibri" w:hAnsi="Calibri" w:cs="Calibri"/>
@@ -1683,23 +1483,13 @@
         </w:rPr>
         <w:t xml:space="preserve">  mean during the </w:t>
       </w:r>
-      <w:proofErr w:type="spellStart"/>
-      <w:r>
-        <w:rPr>
-          <w:rFonts w:ascii="Calibri" w:hAnsi="Calibri" w:cs="Calibri"/>
-          <w:sz w:val="20"/>
-          <w:szCs w:val="20"/>
-        </w:rPr>
-        <w:t>ith</w:t>
-      </w:r>
-      <w:proofErr w:type="spellEnd"/>
-      <w:r>
-        <w:rPr>
-          <w:rFonts w:ascii="Calibri" w:hAnsi="Calibri" w:cs="Calibri"/>
-          <w:sz w:val="20"/>
-          <w:szCs w:val="20"/>
-        </w:rPr>
-        <w:t xml:space="preserve"> interval for that house</w:t>
+      <w:r>
+        <w:rPr>
+          <w:rFonts w:ascii="Calibri" w:hAnsi="Calibri" w:cs="Calibri"/>
+          <w:sz w:val="20"/>
+          <w:szCs w:val="20"/>
+        </w:rPr>
+        <w:t>ith interval for that house</w:t>
       </w:r>
     </w:p>
     <w:p>
@@ -1715,7 +1505,6 @@
           <w:szCs w:val="20"/>
         </w:rPr>
       </w:pPr>
-      <w:proofErr w:type="spellStart"/>
       <w:r>
         <w:rPr>
           <w:rFonts w:ascii="Calibri" w:hAnsi="Calibri" w:cs="Calibri"/>
@@ -1730,16 +1519,7 @@
           <w:sz w:val="20"/>
           <w:szCs w:val="20"/>
         </w:rPr>
-        <w:t>_i</w:t>
-      </w:r>
-      <w:proofErr w:type="spellEnd"/>
-      <w:r>
-        <w:rPr>
-          <w:rFonts w:ascii="Calibri" w:hAnsi="Calibri" w:cs="Calibri"/>
-          <w:sz w:val="20"/>
-          <w:szCs w:val="20"/>
-        </w:rPr>
-        <w:t xml:space="preserve"> </w:t>
+        <w:t xml:space="preserve">_i </w:t>
       </w:r>
       <w:r>
         <w:rPr>
@@ -1773,23 +1553,13 @@
         </w:rPr>
         <w:t xml:space="preserve"> value during the </w:t>
       </w:r>
-      <w:proofErr w:type="spellStart"/>
-      <w:r>
-        <w:rPr>
-          <w:rFonts w:ascii="Calibri" w:hAnsi="Calibri" w:cs="Calibri"/>
-          <w:sz w:val="20"/>
-          <w:szCs w:val="20"/>
-        </w:rPr>
-        <w:t>ith</w:t>
-      </w:r>
-      <w:proofErr w:type="spellEnd"/>
-      <w:r>
-        <w:rPr>
-          <w:rFonts w:ascii="Calibri" w:hAnsi="Calibri" w:cs="Calibri"/>
-          <w:sz w:val="20"/>
-          <w:szCs w:val="20"/>
-        </w:rPr>
-        <w:t xml:space="preserve"> interval for that house</w:t>
+      <w:r>
+        <w:rPr>
+          <w:rFonts w:ascii="Calibri" w:hAnsi="Calibri" w:cs="Calibri"/>
+          <w:sz w:val="20"/>
+          <w:szCs w:val="20"/>
+        </w:rPr>
+        <w:t>ith interval for that house</w:t>
       </w:r>
     </w:p>
     <w:p>
@@ -1805,41 +1575,13 @@
           <w:szCs w:val="20"/>
         </w:rPr>
       </w:pPr>
-      <w:proofErr w:type="spellStart"/>
-      <w:r>
-        <w:rPr>
-          <w:rFonts w:ascii="Calibri" w:hAnsi="Calibri" w:cs="Calibri"/>
-          <w:sz w:val="20"/>
-          <w:szCs w:val="20"/>
-        </w:rPr>
-        <w:t>p_i</w:t>
-      </w:r>
-      <w:proofErr w:type="spellEnd"/>
-      <w:r>
-        <w:rPr>
-          <w:rFonts w:ascii="Calibri" w:hAnsi="Calibri" w:cs="Calibri"/>
-          <w:sz w:val="20"/>
-          <w:szCs w:val="20"/>
-        </w:rPr>
-        <w:t xml:space="preserve"> – average percent of the daily consumption during the </w:t>
-      </w:r>
-      <w:proofErr w:type="spellStart"/>
-      <w:r>
-        <w:rPr>
-          <w:rFonts w:ascii="Calibri" w:hAnsi="Calibri" w:cs="Calibri"/>
-          <w:sz w:val="20"/>
-          <w:szCs w:val="20"/>
-        </w:rPr>
-        <w:t>ith</w:t>
-      </w:r>
-      <w:proofErr w:type="spellEnd"/>
-      <w:r>
-        <w:rPr>
-          <w:rFonts w:ascii="Calibri" w:hAnsi="Calibri" w:cs="Calibri"/>
-          <w:sz w:val="20"/>
-          <w:szCs w:val="20"/>
-        </w:rPr>
-        <w:t xml:space="preserve"> interval for that house</w:t>
+      <w:r>
+        <w:rPr>
+          <w:rFonts w:ascii="Calibri" w:hAnsi="Calibri" w:cs="Calibri"/>
+          <w:sz w:val="20"/>
+          <w:szCs w:val="20"/>
+        </w:rPr>
+        <w:t>p_i – average percent of the daily consumption during the ith interval for that house</w:t>
       </w:r>
     </w:p>
     <w:p>
@@ -2003,25 +1745,7 @@
           <w:sz w:val="20"/>
           <w:szCs w:val="20"/>
         </w:rPr>
-        <w:t xml:space="preserve"> clustered through k-means using only the columns describing the percent of daily consumption during the </w:t>
-      </w:r>
-      <w:proofErr w:type="spellStart"/>
-      <w:r>
-        <w:rPr>
-          <w:rFonts w:ascii="Calibri" w:hAnsi="Calibri" w:cs="Calibri"/>
-          <w:sz w:val="20"/>
-          <w:szCs w:val="20"/>
-        </w:rPr>
-        <w:t>ith</w:t>
-      </w:r>
-      <w:proofErr w:type="spellEnd"/>
-      <w:r>
-        <w:rPr>
-          <w:rFonts w:ascii="Calibri" w:hAnsi="Calibri" w:cs="Calibri"/>
-          <w:sz w:val="20"/>
-          <w:szCs w:val="20"/>
-        </w:rPr>
-        <w:t xml:space="preserve"> interval. The “optimal” k was selected based on the k that would maximize the ratio</w:t>
+        <w:t xml:space="preserve"> clustered through k-means using only the columns describing the percent of daily consumption during the ith interval. The “optimal” k was selected based on the k that would maximize the ratio</w:t>
       </w:r>
       <w:r>
         <w:rPr>
@@ -2226,25 +1950,7 @@
           <w:sz w:val="20"/>
           <w:szCs w:val="20"/>
         </w:rPr>
-        <w:t xml:space="preserve">Gradient Boosted </w:t>
-      </w:r>
-      <w:proofErr w:type="spellStart"/>
-      <w:r>
-        <w:rPr>
-          <w:rFonts w:ascii="Calibri" w:hAnsi="Calibri" w:cs="Calibri"/>
-          <w:sz w:val="20"/>
-          <w:szCs w:val="20"/>
-        </w:rPr>
-        <w:t>Decistion</w:t>
-      </w:r>
-      <w:proofErr w:type="spellEnd"/>
-      <w:r>
-        <w:rPr>
-          <w:rFonts w:ascii="Calibri" w:hAnsi="Calibri" w:cs="Calibri"/>
-          <w:sz w:val="20"/>
-          <w:szCs w:val="20"/>
-        </w:rPr>
-        <w:t xml:space="preserve"> Tree model (GBDT)</w:t>
+        <w:t>Gradient Boosted Decistion Tree model (GBDT)</w:t>
       </w:r>
       <w:r>
         <w:rPr>
@@ -2780,7 +2486,23 @@
           <w:sz w:val="20"/>
           <w:szCs w:val="20"/>
         </w:rPr>
-        <w:t xml:space="preserve"> as EV houses are subsequently classified at the interval level. A negatively labeled house implies that all the time intervals for that house are not EV-charging intervals. Furthermore, as discussed earlier, this increases the prevalence of positively labeled charging intervals in the data set, making it easier to train the classification model.</w:t>
+        <w:t xml:space="preserve"> as EV houses are subsequently </w:t>
+      </w:r>
+      <w:r>
+        <w:rPr>
+          <w:rFonts w:asciiTheme="minorHAnsi" w:hAnsiTheme="minorHAnsi"/>
+          <w:sz w:val="20"/>
+          <w:szCs w:val="20"/>
+        </w:rPr>
+        <w:t xml:space="preserve">used to train the classifier </w:t>
+      </w:r>
+      <w:r>
+        <w:rPr>
+          <w:rFonts w:asciiTheme="minorHAnsi" w:hAnsiTheme="minorHAnsi"/>
+          <w:sz w:val="20"/>
+          <w:szCs w:val="20"/>
+        </w:rPr>
+        <w:t>at the interval level. A negatively labeled house implies that all the time intervals for that house are not EV-charging intervals. Furthermore, as discussed earlier, this increases the prevalence of positively labeled charging intervals in the data set, making it easier to train the classification model.</w:t>
       </w:r>
     </w:p>
     <w:p>
@@ -2905,25 +2627,7 @@
           <w:sz w:val="20"/>
           <w:szCs w:val="20"/>
         </w:rPr>
-        <w:t xml:space="preserve">Then, the difference is </w:t>
-      </w:r>
-      <w:proofErr w:type="gramStart"/>
-      <w:r>
-        <w:rPr>
-          <w:rFonts w:asciiTheme="minorHAnsi" w:hAnsiTheme="minorHAnsi"/>
-          <w:sz w:val="20"/>
-          <w:szCs w:val="20"/>
-        </w:rPr>
-        <w:t>taken</w:t>
-      </w:r>
-      <w:proofErr w:type="gramEnd"/>
-      <w:r>
-        <w:rPr>
-          <w:rFonts w:asciiTheme="minorHAnsi" w:hAnsiTheme="minorHAnsi"/>
-          <w:sz w:val="20"/>
-          <w:szCs w:val="20"/>
-        </w:rPr>
-        <w:t xml:space="preserve"> and the columns are labeled c1 through c9. </w:t>
+        <w:t xml:space="preserve">Then, the difference is taken and the columns are labeled c1 through c9. </w:t>
       </w:r>
       <w:r>
         <w:rPr>
@@ -3024,7 +2728,7 @@
     <w:p>
       <w:pPr>
         <w:rPr>
-          <w:rFonts w:ascii="Calibri" w:hAnsi="Calibri" w:cs="Calibri"/>
+          <w:rFonts w:asciiTheme="minorHAnsi" w:hAnsiTheme="minorHAnsi"/>
           <w:sz w:val="20"/>
           <w:szCs w:val="20"/>
         </w:rPr>
@@ -3077,7 +2781,23 @@
           <w:sz w:val="20"/>
           <w:szCs w:val="20"/>
         </w:rPr>
-        <w:t xml:space="preserve">A separate GBDT model is trained on this dataset at the interval level. This yields a </w:t>
+        <w:t xml:space="preserve">A separate GBDT model is trained on this dataset at the interval level. </w:t>
+      </w:r>
+      <w:r>
+        <w:rPr>
+          <w:rFonts w:asciiTheme="minorHAnsi" w:hAnsiTheme="minorHAnsi"/>
+          <w:sz w:val="20"/>
+          <w:szCs w:val="20"/>
+        </w:rPr>
+        <w:t xml:space="preserve">Once the time intervals are classified for the subset of data classified as EV-houses, the remaining records in the training data (all of which implicitly are predicted as zero) are combined into the data set. Overall, this </w:t>
+      </w:r>
+      <w:r>
+        <w:rPr>
+          <w:rFonts w:asciiTheme="minorHAnsi" w:hAnsiTheme="minorHAnsi"/>
+          <w:sz w:val="20"/>
+          <w:szCs w:val="20"/>
+        </w:rPr>
+        <w:t xml:space="preserve">yields a </w:t>
       </w:r>
       <w:r>
         <w:rPr>
@@ -3136,128 +2856,191 @@
           <w:sz w:val="20"/>
           <w:szCs w:val="20"/>
         </w:rPr>
-        <w:t>Similarly</w:t>
+        <w:t>The same data augmentation, classification, and recombination that was performed on the training data set is then performed on the validation data set</w:t>
+      </w:r>
+      <w:r>
+        <w:rPr>
+          <w:rFonts w:asciiTheme="minorHAnsi" w:hAnsiTheme="minorHAnsi"/>
+          <w:sz w:val="20"/>
+          <w:szCs w:val="20"/>
+        </w:rPr>
+        <w:t xml:space="preserve">. Overall, this yields a </w:t>
+      </w:r>
+      <w:r>
+        <w:rPr>
+          <w:rFonts w:ascii="Calibri" w:hAnsi="Calibri" w:cs="Calibri"/>
+          <w:sz w:val="20"/>
+          <w:szCs w:val="20"/>
+        </w:rPr>
+        <w:t>F</w:t>
+      </w:r>
+      <w:r>
+        <w:rPr>
+          <w:rFonts w:ascii="Calibri" w:hAnsi="Calibri" w:cs="Calibri"/>
+          <w:sz w:val="20"/>
+          <w:szCs w:val="20"/>
+          <w:vertAlign w:val="subscript"/>
+        </w:rPr>
+        <w:t>1</w:t>
+      </w:r>
+      <w:r>
+        <w:rPr>
+          <w:rFonts w:ascii="Calibri" w:hAnsi="Calibri" w:cs="Calibri"/>
+          <w:sz w:val="20"/>
+          <w:szCs w:val="20"/>
+        </w:rPr>
+        <w:t xml:space="preserve"> score</w:t>
+      </w:r>
+      <w:r>
+        <w:rPr>
+          <w:rFonts w:ascii="Calibri" w:hAnsi="Calibri" w:cs="Calibri"/>
+          <w:sz w:val="20"/>
+          <w:szCs w:val="20"/>
+        </w:rPr>
+        <w:t xml:space="preserve"> on the </w:t>
+      </w:r>
+      <w:r>
+        <w:rPr>
+          <w:rFonts w:ascii="Calibri" w:hAnsi="Calibri" w:cs="Calibri"/>
+          <w:sz w:val="20"/>
+          <w:szCs w:val="20"/>
+        </w:rPr>
+        <w:t>validation</w:t>
+      </w:r>
+      <w:r>
+        <w:rPr>
+          <w:rFonts w:ascii="Calibri" w:hAnsi="Calibri" w:cs="Calibri"/>
+          <w:sz w:val="20"/>
+          <w:szCs w:val="20"/>
+        </w:rPr>
+        <w:t xml:space="preserve"> data of 0.</w:t>
+      </w:r>
+      <w:r>
+        <w:rPr>
+          <w:rFonts w:ascii="Calibri" w:hAnsi="Calibri" w:cs="Calibri"/>
+          <w:sz w:val="20"/>
+          <w:szCs w:val="20"/>
+        </w:rPr>
+        <w:t>568</w:t>
+      </w:r>
+      <w:r>
+        <w:rPr>
+          <w:rFonts w:ascii="Calibri" w:hAnsi="Calibri" w:cs="Calibri"/>
+          <w:sz w:val="20"/>
+          <w:szCs w:val="20"/>
+        </w:rPr>
+        <w:t>.</w:t>
+      </w:r>
+      <w:r>
+        <w:rPr>
+          <w:rFonts w:ascii="Calibri" w:hAnsi="Calibri" w:cs="Calibri"/>
+          <w:sz w:val="20"/>
+          <w:szCs w:val="20"/>
+        </w:rPr>
+        <w:t xml:space="preserve"> </w:t>
+      </w:r>
+      <w:r>
+        <w:rPr>
+          <w:rFonts w:ascii="Calibri" w:hAnsi="Calibri" w:cs="Calibri"/>
+          <w:sz w:val="20"/>
+          <w:szCs w:val="20"/>
+        </w:rPr>
+        <w:t>The corresponding</w:t>
+      </w:r>
+      <w:r>
+        <w:rPr>
+          <w:rFonts w:ascii="Calibri" w:hAnsi="Calibri" w:cs="Calibri"/>
+          <w:sz w:val="20"/>
+          <w:szCs w:val="20"/>
+        </w:rPr>
+        <w:t xml:space="preserve"> </w:t>
+      </w:r>
+      <w:r>
+        <w:rPr>
+          <w:rFonts w:ascii="Calibri" w:hAnsi="Calibri" w:cs="Calibri"/>
+          <w:sz w:val="20"/>
+          <w:szCs w:val="20"/>
+        </w:rPr>
+        <w:t>F</w:t>
+      </w:r>
+      <w:r>
+        <w:rPr>
+          <w:rFonts w:ascii="Calibri" w:hAnsi="Calibri" w:cs="Calibri"/>
+          <w:sz w:val="20"/>
+          <w:szCs w:val="20"/>
+          <w:vertAlign w:val="subscript"/>
+        </w:rPr>
+        <w:t>1</w:t>
+      </w:r>
+      <w:r>
+        <w:rPr>
+          <w:rFonts w:ascii="Calibri" w:hAnsi="Calibri" w:cs="Calibri"/>
+          <w:sz w:val="20"/>
+          <w:szCs w:val="20"/>
+        </w:rPr>
+        <w:t xml:space="preserve"> benchmark scores are 0.000, 0.048, 0.050 for all 0, alternating 01, and all 1. The F1 score performs significantly</w:t>
+      </w:r>
+      <w:r>
+        <w:rPr>
+          <w:rFonts w:ascii="Calibri" w:hAnsi="Calibri" w:cs="Calibri"/>
+          <w:sz w:val="20"/>
+          <w:szCs w:val="20"/>
+        </w:rPr>
+        <w:t xml:space="preserve"> better than</w:t>
+      </w:r>
+      <w:r>
+        <w:rPr>
+          <w:rFonts w:ascii="Calibri" w:hAnsi="Calibri" w:cs="Calibri"/>
+          <w:sz w:val="20"/>
+          <w:szCs w:val="20"/>
+        </w:rPr>
+        <w:t xml:space="preserve"> the benchmarks, but i</w:t>
+      </w:r>
+      <w:r>
+        <w:rPr>
+          <w:rFonts w:ascii="Calibri" w:hAnsi="Calibri" w:cs="Calibri"/>
+          <w:sz w:val="20"/>
+          <w:szCs w:val="20"/>
+        </w:rPr>
+        <w:t>t’s still not a great score.</w:t>
+      </w:r>
+    </w:p>
+    <w:p>
+      <w:pPr>
+        <w:pStyle w:val="Heading1"/>
+      </w:pPr>
+      <w:r>
+        <w:lastRenderedPageBreak/>
+        <w:t>Refinement</w:t>
+      </w:r>
+    </w:p>
+    <w:p>
+      <w:pPr>
+        <w:rPr>
+          <w:rFonts w:ascii="Calibri" w:hAnsi="Calibri" w:cs="Calibri"/>
+          <w:sz w:val="20"/>
+          <w:szCs w:val="20"/>
+        </w:rPr>
+      </w:pPr>
+    </w:p>
+    <w:p>
+      <w:pPr>
+        <w:rPr>
+          <w:rFonts w:ascii="Calibri" w:hAnsi="Calibri" w:cs="Calibri"/>
+          <w:sz w:val="20"/>
+          <w:szCs w:val="20"/>
+        </w:rPr>
+      </w:pPr>
+      <w:r>
+        <w:rPr>
+          <w:rFonts w:ascii="Calibri" w:hAnsi="Calibri" w:cs="Calibri"/>
+          <w:sz w:val="20"/>
+          <w:szCs w:val="20"/>
+        </w:rPr>
+        <w:t xml:space="preserve">To refine and improve the results, several different classifiers with different paramters are used. </w:t>
       </w:r>
       <w:bookmarkStart w:id="0" w:name="_GoBack"/>
       <w:bookmarkEnd w:id="0"/>
-      <w:r>
-        <w:rPr>
-          <w:rFonts w:ascii="Calibri" w:hAnsi="Calibri" w:cs="Calibri"/>
-          <w:sz w:val="20"/>
-          <w:szCs w:val="20"/>
-        </w:rPr>
-        <w:t xml:space="preserve">, for the validation data set, only that intervals which were predicted as EV-houses are passed into the model. This is passed on the EV house predictions, not their true labels. After performing the same data augmentation and predicted the labels with the trained model, the </w:t>
-      </w:r>
-      <w:r>
-        <w:rPr>
-          <w:rFonts w:ascii="Calibri" w:hAnsi="Calibri" w:cs="Calibri"/>
-          <w:sz w:val="20"/>
-          <w:szCs w:val="20"/>
-        </w:rPr>
-        <w:t>F</w:t>
-      </w:r>
-      <w:r>
-        <w:rPr>
-          <w:rFonts w:ascii="Calibri" w:hAnsi="Calibri" w:cs="Calibri"/>
-          <w:sz w:val="20"/>
-          <w:szCs w:val="20"/>
-          <w:vertAlign w:val="subscript"/>
-        </w:rPr>
-        <w:t>1</w:t>
-      </w:r>
-      <w:r>
-        <w:rPr>
-          <w:rFonts w:ascii="Calibri" w:hAnsi="Calibri" w:cs="Calibri"/>
-          <w:sz w:val="20"/>
-          <w:szCs w:val="20"/>
-        </w:rPr>
-        <w:t xml:space="preserve"> score</w:t>
-      </w:r>
-      <w:r>
-        <w:rPr>
-          <w:rFonts w:ascii="Calibri" w:hAnsi="Calibri" w:cs="Calibri"/>
-          <w:sz w:val="20"/>
-          <w:szCs w:val="20"/>
-        </w:rPr>
-        <w:t xml:space="preserve"> on the training data of 0.</w:t>
-      </w:r>
-      <w:r>
-        <w:rPr>
-          <w:rFonts w:ascii="Calibri" w:hAnsi="Calibri" w:cs="Calibri"/>
-          <w:sz w:val="20"/>
-          <w:szCs w:val="20"/>
-        </w:rPr>
-        <w:t xml:space="preserve">677. </w:t>
-      </w:r>
-    </w:p>
-    <w:p>
-      <w:pPr>
-        <w:rPr>
-          <w:rFonts w:asciiTheme="minorHAnsi" w:hAnsiTheme="minorHAnsi"/>
-          <w:sz w:val="20"/>
-          <w:szCs w:val="20"/>
-        </w:rPr>
-      </w:pPr>
-    </w:p>
-    <w:p>
-      <w:pPr>
-        <w:rPr>
-          <w:rFonts w:asciiTheme="minorHAnsi" w:hAnsiTheme="minorHAnsi"/>
-          <w:sz w:val="20"/>
-          <w:szCs w:val="20"/>
-        </w:rPr>
-      </w:pPr>
-    </w:p>
-    <w:p>
-      <w:pPr>
-        <w:rPr>
-          <w:rFonts w:asciiTheme="minorHAnsi" w:hAnsiTheme="minorHAnsi"/>
-          <w:sz w:val="20"/>
-          <w:szCs w:val="20"/>
-        </w:rPr>
-      </w:pPr>
-    </w:p>
-    <w:p>
-      <w:pPr>
-        <w:rPr>
-          <w:rFonts w:asciiTheme="minorHAnsi" w:hAnsiTheme="minorHAnsi"/>
-          <w:sz w:val="20"/>
-          <w:szCs w:val="20"/>
-        </w:rPr>
-      </w:pPr>
-    </w:p>
-    <w:p>
-      <w:pPr>
-        <w:pStyle w:val="Heading2"/>
-        <w:rPr>
-          <w:rFonts w:ascii="Calibri" w:hAnsi="Calibri" w:cs="Calibri"/>
-        </w:rPr>
-      </w:pPr>
-      <w:r>
-        <w:rPr>
-          <w:rFonts w:ascii="Calibri" w:hAnsi="Calibri" w:cs="Calibri"/>
-        </w:rPr>
-        <w:lastRenderedPageBreak/>
-        <w:t>Refinement</w:t>
-      </w:r>
-    </w:p>
-    <w:p>
-      <w:pPr>
-        <w:rPr>
-          <w:rFonts w:ascii="Calibri" w:hAnsi="Calibri" w:cs="Calibri"/>
-          <w:sz w:val="20"/>
-          <w:szCs w:val="20"/>
-        </w:rPr>
-      </w:pPr>
-    </w:p>
-    <w:p>
-      <w:pPr>
-        <w:rPr>
-          <w:rFonts w:ascii="Calibri" w:hAnsi="Calibri" w:cs="Calibri"/>
-          <w:sz w:val="20"/>
-          <w:szCs w:val="20"/>
-        </w:rPr>
-      </w:pPr>
     </w:p>
     <w:p>
       <w:pPr>
@@ -3428,23 +3211,7 @@
           <w:sz w:val="20"/>
           <w:szCs w:val="20"/>
         </w:rPr>
-        <w:t xml:space="preserve"> Optional Predictive Modeling Challenge. </w:t>
-      </w:r>
-      <w:proofErr w:type="spellStart"/>
-      <w:r>
-        <w:rPr>
-          <w:sz w:val="20"/>
-          <w:szCs w:val="20"/>
-        </w:rPr>
-        <w:t>GridCure</w:t>
-      </w:r>
-      <w:proofErr w:type="spellEnd"/>
-      <w:r>
-        <w:rPr>
-          <w:sz w:val="20"/>
-          <w:szCs w:val="20"/>
-        </w:rPr>
-        <w:t xml:space="preserve">, </w:t>
+        <w:t xml:space="preserve"> Optional Predictive Modeling Challenge. GridCure, </w:t>
       </w:r>
       <w:hyperlink r:id="rId1" w:history="1">
         <w:r>
@@ -3499,23 +3266,13 @@
         </w:rPr>
         <w:t xml:space="preserve">” </w:t>
       </w:r>
-      <w:proofErr w:type="spellStart"/>
       <w:r>
         <w:rPr>
           <w:i/>
           <w:sz w:val="20"/>
           <w:szCs w:val="20"/>
         </w:rPr>
-        <w:t>Opower</w:t>
-      </w:r>
-      <w:proofErr w:type="spellEnd"/>
-      <w:r>
-        <w:rPr>
-          <w:i/>
-          <w:sz w:val="20"/>
-          <w:szCs w:val="20"/>
-        </w:rPr>
-        <w:t xml:space="preserve">, Inc. </w:t>
+        <w:t xml:space="preserve">Opower, Inc. </w:t>
       </w:r>
       <w:r>
         <w:rPr>
@@ -4719,7 +4476,7 @@
 </file>
 
 <file path=customXml/itemProps1.xml><?xml version="1.0" encoding="utf-8"?>
-<ds:datastoreItem xmlns:ds="http://schemas.openxmlformats.org/officeDocument/2006/customXml" ds:itemID="{7A0BD317-BAA5-0D40-ADA6-64245873DF0C}">
+<ds:datastoreItem xmlns:ds="http://schemas.openxmlformats.org/officeDocument/2006/customXml" ds:itemID="{9AF99B4E-A035-B349-8936-5C49C1484AD0}">
   <ds:schemaRefs>
     <ds:schemaRef ds:uri="http://schemas.openxmlformats.org/officeDocument/2006/bibliography"/>
   </ds:schemaRefs>

</xml_diff>